<commit_message>
modify m.cpp d.h d.cpp to run/findpllate
</commit_message>
<xml_diff>
--- a/CODE_INTRODUCE.docx
+++ b/CODE_INTRODUCE.docx
@@ -65,7 +65,7 @@
         <w:spacing w:before="75" w:after="75"/>
         <w:jc w:val="left"/>
         <w:rPr>
-          <w:rFonts w:ascii="宋体" w:eastAsia="宋体" w:hAnsi="宋体" w:cs="宋体" w:hint="eastAsia"/>
+          <w:rFonts w:ascii="宋体" w:eastAsia="宋体" w:hAnsi="宋体" w:cs="宋体"/>
           <w:color w:val="000000"/>
           <w:kern w:val="0"/>
           <w:szCs w:val="21"/>
@@ -400,13 +400,7 @@
         <w:t>，现在用不上了，又不想删除，就用这个方法，比注释方便。</w:t>
       </w:r>
     </w:p>
-    <w:p>
-      <w:pPr>
-        <w:rPr>
-          <w:rFonts w:hint="eastAsia"/>
-        </w:rPr>
-      </w:pPr>
-    </w:p>
+    <w:p/>
     <w:p>
       <w:pPr>
         <w:pStyle w:val="3"/>
@@ -929,34 +923,78 @@
     <w:p>
       <w:pPr>
         <w:pStyle w:val="3"/>
+        <w:numPr>
+          <w:ilvl w:val="1"/>
+          <w:numId w:val="2"/>
+        </w:numPr>
+      </w:pPr>
+      <w:r>
         <w:rPr>
           <w:rFonts w:hint="eastAsia"/>
         </w:rPr>
-      </w:pPr>
-      <w:r>
-        <w:t>1.3</w:t>
+        <w:t>string的相关操作</w:t>
       </w:r>
       <w:bookmarkStart w:id="0" w:name="_GoBack"/>
       <w:bookmarkEnd w:id="0"/>
-      <w:r>
-        <w:t xml:space="preserve"> </w:t>
+    </w:p>
+    <w:p>
+      <w:pPr>
+        <w:pStyle w:val="3"/>
+        <w:numPr>
+          <w:ilvl w:val="1"/>
+          <w:numId w:val="2"/>
+        </w:numPr>
+      </w:pPr>
+      <w:r>
+        <w:t>ifndef/#define/#endif</w:t>
+      </w:r>
+    </w:p>
+    <w:p>
+      <w:r>
+        <w:t>#ifndef A_H意思是"if not define a.h"  如果不存在a.h</w:t>
       </w:r>
       <w:r>
         <w:rPr>
           <w:rFonts w:hint="eastAsia"/>
         </w:rPr>
-        <w:t>string的相关操作</w:t>
-      </w:r>
-    </w:p>
-    <w:p>
-      <w:pPr>
+        <w:t>，</w:t>
+      </w:r>
+      <w:r>
+        <w:t>接着的语句应该#define A_H  就引入a.h</w:t>
+      </w:r>
+      <w:r>
         <w:rPr>
           <w:rFonts w:hint="eastAsia"/>
         </w:rPr>
+        <w:t>，</w:t>
+      </w:r>
+      <w:r>
+        <w:t>最后一句应该写#endif   否则不需要引</w:t>
+      </w:r>
+    </w:p>
+    <w:p/>
+    <w:p/>
+    <w:p/>
+    <w:p/>
+    <w:p/>
+    <w:p/>
+    <w:p/>
+    <w:p/>
+    <w:p/>
+    <w:p/>
+    <w:p/>
+    <w:p/>
+    <w:p/>
+    <w:p/>
+    <w:p>
+      <w:pPr>
+        <w:rPr>
+          <w:rFonts w:hint="eastAsia"/>
+        </w:rPr>
       </w:pPr>
     </w:p>
     <w:sectPr>
-      <w:pgSz w:w="11906" w:h="16838"/>
+      <w:pgSz w:w="11906" w:h="16838" w:code="9"/>
       <w:pgMar w:top="1440" w:right="1800" w:bottom="1440" w:left="1800" w:header="851" w:footer="992" w:gutter="0"/>
       <w:cols w:space="425"/>
       <w:docGrid w:type="lines" w:linePitch="312"/>
@@ -2076,4 +2114,16 @@
     </a:ext>
   </a:extLst>
 </a:theme>
+</file>
+
+<file path=customXml/item1.xml><?xml version="1.0" encoding="utf-8"?>
+<b:Sources xmlns:b="http://schemas.openxmlformats.org/officeDocument/2006/bibliography" xmlns="http://schemas.openxmlformats.org/officeDocument/2006/bibliography" SelectedStyle="\APASixthEditionOfficeOnline.xsl" StyleName="APA" Version="6"/>
+</file>
+
+<file path=customXml/itemProps1.xml><?xml version="1.0" encoding="utf-8"?>
+<ds:datastoreItem xmlns:ds="http://schemas.openxmlformats.org/officeDocument/2006/customXml" ds:itemID="{7BB46FA2-CC68-4900-9ED4-9554A24040C2}">
+  <ds:schemaRefs>
+    <ds:schemaRef ds:uri="http://schemas.openxmlformats.org/officeDocument/2006/bibliography"/>
+  </ds:schemaRefs>
+</ds:datastoreItem>
 </file>
</xml_diff>

<commit_message>
add code to findcontours
</commit_message>
<xml_diff>
--- a/CODE_INTRODUCE.docx
+++ b/CODE_INTRODUCE.docx
@@ -932,10 +932,9 @@
         <w:rPr>
           <w:rFonts w:hint="eastAsia"/>
         </w:rPr>
+        <w:lastRenderedPageBreak/>
         <w:t>string的相关操作</w:t>
       </w:r>
-      <w:bookmarkStart w:id="0" w:name="_GoBack"/>
-      <w:bookmarkEnd w:id="0"/>
     </w:p>
     <w:p>
       <w:pPr>
@@ -975,24 +974,222 @@
     <w:p/>
     <w:p/>
     <w:p/>
-    <w:p/>
-    <w:p/>
-    <w:p/>
-    <w:p/>
-    <w:p/>
-    <w:p/>
-    <w:p/>
-    <w:p/>
-    <w:p/>
-    <w:p/>
-    <w:p/>
-    <w:p>
-      <w:pPr>
+    <w:p>
+      <w:pPr>
+        <w:pStyle w:val="2"/>
+        <w:numPr>
+          <w:ilvl w:val="0"/>
+          <w:numId w:val="2"/>
+        </w:numPr>
+      </w:pPr>
+      <w:r>
         <w:rPr>
           <w:rFonts w:hint="eastAsia"/>
         </w:rPr>
-      </w:pPr>
-    </w:p>
+        <w:t>图像处理部分</w:t>
+      </w:r>
+    </w:p>
+    <w:p>
+      <w:pPr>
+        <w:rPr>
+          <w:rFonts w:hint="eastAsia"/>
+        </w:rPr>
+      </w:pPr>
+      <w:r>
+        <w:object w:dxaOrig="8956" w:dyaOrig="3090" w14:anchorId="05335530">
+          <v:shapetype id="_x0000_t75" coordsize="21600,21600" o:spt="75" o:preferrelative="t" path="m@4@5l@4@11@9@11@9@5xe" filled="f" stroked="f">
+            <v:stroke joinstyle="miter"/>
+            <v:formulas>
+              <v:f eqn="if lineDrawn pixelLineWidth 0"/>
+              <v:f eqn="sum @0 1 0"/>
+              <v:f eqn="sum 0 0 @1"/>
+              <v:f eqn="prod @2 1 2"/>
+              <v:f eqn="prod @3 21600 pixelWidth"/>
+              <v:f eqn="prod @3 21600 pixelHeight"/>
+              <v:f eqn="sum @0 0 1"/>
+              <v:f eqn="prod @6 1 2"/>
+              <v:f eqn="prod @7 21600 pixelWidth"/>
+              <v:f eqn="sum @8 21600 0"/>
+              <v:f eqn="prod @7 21600 pixelHeight"/>
+              <v:f eqn="sum @10 21600 0"/>
+            </v:formulas>
+            <v:path o:extrusionok="f" gradientshapeok="t" o:connecttype="rect"/>
+            <o:lock v:ext="edit" aspectratio="t"/>
+          </v:shapetype>
+          <v:shape id="_x0000_i1025" type="#_x0000_t75" style="width:414.75pt;height:143.25pt" o:ole="">
+            <v:imagedata r:id="rId6" o:title=""/>
+          </v:shape>
+          <o:OLEObject Type="Embed" ProgID="Visio.Drawing.11" ShapeID="_x0000_i1025" DrawAspect="Content" ObjectID="_1596219560" r:id="rId7"/>
+        </w:object>
+      </w:r>
+    </w:p>
+    <w:p>
+      <w:pPr>
+        <w:pStyle w:val="3"/>
+      </w:pPr>
+      <w:r>
+        <w:t xml:space="preserve">2.1 </w:t>
+      </w:r>
+      <w:r>
+        <w:t>colorMatch</w:t>
+      </w:r>
+    </w:p>
+    <w:p>
+      <w:r>
+        <w:t>//颜色匹配</w:t>
+      </w:r>
+    </w:p>
+    <w:p>
+      <w:r>
+        <w:t>//! 根据一幅图像与颜色模板获取对应的二值图</w:t>
+      </w:r>
+    </w:p>
+    <w:p>
+      <w:r>
+        <w:t>//! 输入RGB图像, 颜色模板（蓝色、黄色）</w:t>
+      </w:r>
+    </w:p>
+    <w:p>
+      <w:r>
+        <w:t>//! 输出灰度图（只有0和255两个值，255代表匹配，0代表不匹配）</w:t>
+      </w:r>
+    </w:p>
+    <w:p>
+      <w:pPr>
+        <w:pStyle w:val="3"/>
+        <w:numPr>
+          <w:ilvl w:val="1"/>
+          <w:numId w:val="3"/>
+        </w:numPr>
+      </w:pPr>
+      <w:r>
+        <w:t>sobelyuchuli</w:t>
+      </w:r>
+    </w:p>
+    <w:p>
+      <w:pPr>
+        <w:widowControl/>
+        <w:shd w:val="clear" w:color="auto" w:fill="FFFFFF"/>
+        <w:jc w:val="left"/>
+        <w:rPr>
+          <w:rFonts w:ascii="Verdana" w:eastAsia="宋体" w:hAnsi="Verdana" w:cs="宋体"/>
+          <w:color w:val="333333"/>
+          <w:kern w:val="0"/>
+          <w:szCs w:val="21"/>
+        </w:rPr>
+      </w:pPr>
+      <w:r>
+        <w:rPr>
+          <w:rFonts w:ascii="Verdana" w:eastAsia="宋体" w:hAnsi="Verdana" w:cs="宋体" w:hint="eastAsia"/>
+          <w:color w:val="333333"/>
+          <w:kern w:val="0"/>
+          <w:szCs w:val="21"/>
+        </w:rPr>
+        <w:t>均值滤波→</w:t>
+      </w:r>
+      <w:r>
+        <w:rPr>
+          <w:rFonts w:ascii="Verdana" w:eastAsia="宋体" w:hAnsi="Verdana" w:cs="宋体"/>
+          <w:color w:val="333333"/>
+          <w:kern w:val="0"/>
+          <w:szCs w:val="21"/>
+        </w:rPr>
+        <w:t>sobel</w:t>
+      </w:r>
+      <w:r>
+        <w:rPr>
+          <w:rFonts w:ascii="Verdana" w:eastAsia="宋体" w:hAnsi="Verdana" w:cs="宋体"/>
+          <w:color w:val="333333"/>
+          <w:kern w:val="0"/>
+          <w:szCs w:val="21"/>
+        </w:rPr>
+        <w:t>边缘检测</w:t>
+      </w:r>
+      <w:r>
+        <w:rPr>
+          <w:rFonts w:ascii="微软雅黑" w:eastAsia="微软雅黑" w:hAnsi="微软雅黑" w:cs="微软雅黑" w:hint="eastAsia"/>
+          <w:color w:val="333333"/>
+          <w:kern w:val="0"/>
+          <w:szCs w:val="21"/>
+        </w:rPr>
+        <w:t>→</w:t>
+      </w:r>
+      <w:r>
+        <w:rPr>
+          <w:rFonts w:ascii="Verdana" w:eastAsia="宋体" w:hAnsi="Verdana" w:cs="宋体"/>
+          <w:color w:val="333333"/>
+          <w:kern w:val="0"/>
+          <w:szCs w:val="21"/>
+        </w:rPr>
+        <w:t>二值化</w:t>
+      </w:r>
+      <w:r>
+        <w:rPr>
+          <w:rFonts w:ascii="微软雅黑" w:eastAsia="微软雅黑" w:hAnsi="微软雅黑" w:cs="微软雅黑" w:hint="eastAsia"/>
+          <w:color w:val="333333"/>
+          <w:kern w:val="0"/>
+          <w:szCs w:val="21"/>
+        </w:rPr>
+        <w:t>→</w:t>
+      </w:r>
+      <w:r>
+        <w:rPr>
+          <w:rFonts w:ascii="Verdana" w:eastAsia="宋体" w:hAnsi="Verdana" w:cs="宋体"/>
+          <w:color w:val="333333"/>
+          <w:kern w:val="0"/>
+          <w:szCs w:val="21"/>
+        </w:rPr>
+        <w:t>闭运算</w:t>
+      </w:r>
+    </w:p>
+    <w:p>
+      <w:pPr>
+        <w:pStyle w:val="3"/>
+        <w:numPr>
+          <w:ilvl w:val="1"/>
+          <w:numId w:val="3"/>
+        </w:numPr>
+      </w:pPr>
+      <w:r>
+        <w:t>findContours</w:t>
+      </w:r>
+    </w:p>
+    <w:p>
+      <w:pPr>
+        <w:rPr>
+          <w:rFonts w:hint="eastAsia"/>
+        </w:rPr>
+      </w:pPr>
+      <w:bookmarkStart w:id="0" w:name="_GoBack"/>
+      <w:bookmarkEnd w:id="0"/>
+    </w:p>
+    <w:p/>
+    <w:p/>
+    <w:p/>
+    <w:p/>
+    <w:p/>
+    <w:p/>
+    <w:p/>
+    <w:p/>
+    <w:p/>
+    <w:p/>
+    <w:p/>
+    <w:p/>
+    <w:p/>
+    <w:p/>
+    <w:p/>
+    <w:p/>
+    <w:p/>
+    <w:p/>
+    <w:p/>
+    <w:p/>
+    <w:p/>
+    <w:p/>
+    <w:p/>
+    <w:p/>
+    <w:p/>
+    <w:p/>
+    <w:p/>
     <w:sectPr>
       <w:pgSz w:w="11906" w:h="16838" w:code="9"/>
       <w:pgMar w:top="1440" w:right="1800" w:bottom="1440" w:left="1800" w:header="851" w:footer="992" w:gutter="0"/>
@@ -1231,11 +1428,127 @@
       </w:rPr>
     </w:lvl>
   </w:abstractNum>
+  <w:abstractNum w:abstractNumId="2" w15:restartNumberingAfterBreak="0">
+    <w:nsid w:val="741A646C"/>
+    <w:multiLevelType w:val="multilevel"/>
+    <w:tmpl w:val="BBB0F574"/>
+    <w:lvl w:ilvl="0">
+      <w:start w:val="2"/>
+      <w:numFmt w:val="decimal"/>
+      <w:lvlText w:val="%1"/>
+      <w:lvlJc w:val="left"/>
+      <w:pPr>
+        <w:ind w:left="435" w:hanging="435"/>
+      </w:pPr>
+      <w:rPr>
+        <w:rFonts w:hint="default"/>
+      </w:rPr>
+    </w:lvl>
+    <w:lvl w:ilvl="1">
+      <w:start w:val="2"/>
+      <w:numFmt w:val="decimal"/>
+      <w:lvlText w:val="%1.%2"/>
+      <w:lvlJc w:val="left"/>
+      <w:pPr>
+        <w:ind w:left="720" w:hanging="720"/>
+      </w:pPr>
+      <w:rPr>
+        <w:rFonts w:hint="default"/>
+      </w:rPr>
+    </w:lvl>
+    <w:lvl w:ilvl="2">
+      <w:start w:val="1"/>
+      <w:numFmt w:val="decimal"/>
+      <w:lvlText w:val="%1.%2.%3"/>
+      <w:lvlJc w:val="left"/>
+      <w:pPr>
+        <w:ind w:left="1080" w:hanging="1080"/>
+      </w:pPr>
+      <w:rPr>
+        <w:rFonts w:hint="default"/>
+      </w:rPr>
+    </w:lvl>
+    <w:lvl w:ilvl="3">
+      <w:start w:val="1"/>
+      <w:numFmt w:val="decimal"/>
+      <w:lvlText w:val="%1.%2.%3.%4"/>
+      <w:lvlJc w:val="left"/>
+      <w:pPr>
+        <w:ind w:left="1080" w:hanging="1080"/>
+      </w:pPr>
+      <w:rPr>
+        <w:rFonts w:hint="default"/>
+      </w:rPr>
+    </w:lvl>
+    <w:lvl w:ilvl="4">
+      <w:start w:val="1"/>
+      <w:numFmt w:val="decimal"/>
+      <w:lvlText w:val="%1.%2.%3.%4.%5"/>
+      <w:lvlJc w:val="left"/>
+      <w:pPr>
+        <w:ind w:left="1440" w:hanging="1440"/>
+      </w:pPr>
+      <w:rPr>
+        <w:rFonts w:hint="default"/>
+      </w:rPr>
+    </w:lvl>
+    <w:lvl w:ilvl="5">
+      <w:start w:val="1"/>
+      <w:numFmt w:val="decimal"/>
+      <w:lvlText w:val="%1.%2.%3.%4.%5.%6"/>
+      <w:lvlJc w:val="left"/>
+      <w:pPr>
+        <w:ind w:left="1800" w:hanging="1800"/>
+      </w:pPr>
+      <w:rPr>
+        <w:rFonts w:hint="default"/>
+      </w:rPr>
+    </w:lvl>
+    <w:lvl w:ilvl="6">
+      <w:start w:val="1"/>
+      <w:numFmt w:val="decimal"/>
+      <w:lvlText w:val="%1.%2.%3.%4.%5.%6.%7"/>
+      <w:lvlJc w:val="left"/>
+      <w:pPr>
+        <w:ind w:left="1800" w:hanging="1800"/>
+      </w:pPr>
+      <w:rPr>
+        <w:rFonts w:hint="default"/>
+      </w:rPr>
+    </w:lvl>
+    <w:lvl w:ilvl="7">
+      <w:start w:val="1"/>
+      <w:numFmt w:val="decimal"/>
+      <w:lvlText w:val="%1.%2.%3.%4.%5.%6.%7.%8"/>
+      <w:lvlJc w:val="left"/>
+      <w:pPr>
+        <w:ind w:left="2160" w:hanging="2160"/>
+      </w:pPr>
+      <w:rPr>
+        <w:rFonts w:hint="default"/>
+      </w:rPr>
+    </w:lvl>
+    <w:lvl w:ilvl="8">
+      <w:start w:val="1"/>
+      <w:numFmt w:val="decimal"/>
+      <w:lvlText w:val="%1.%2.%3.%4.%5.%6.%7.%8.%9"/>
+      <w:lvlJc w:val="left"/>
+      <w:pPr>
+        <w:ind w:left="2520" w:hanging="2520"/>
+      </w:pPr>
+      <w:rPr>
+        <w:rFonts w:hint="default"/>
+      </w:rPr>
+    </w:lvl>
+  </w:abstractNum>
   <w:num w:numId="1">
     <w:abstractNumId w:val="1"/>
   </w:num>
   <w:num w:numId="2">
     <w:abstractNumId w:val="0"/>
+  </w:num>
+  <w:num w:numId="3">
+    <w:abstractNumId w:val="2"/>
   </w:num>
 </w:numbering>
 </file>
@@ -2121,7 +2434,7 @@
 </file>
 
 <file path=customXml/itemProps1.xml><?xml version="1.0" encoding="utf-8"?>
-<ds:datastoreItem xmlns:ds="http://schemas.openxmlformats.org/officeDocument/2006/customXml" ds:itemID="{7BB46FA2-CC68-4900-9ED4-9554A24040C2}">
+<ds:datastoreItem xmlns:ds="http://schemas.openxmlformats.org/officeDocument/2006/customXml" ds:itemID="{57D833F4-0006-48FE-B9B3-CFA6661E9C4D}">
   <ds:schemaRefs>
     <ds:schemaRef ds:uri="http://schemas.openxmlformats.org/officeDocument/2006/bibliography"/>
   </ds:schemaRefs>

</xml_diff>

<commit_message>
add findplate to minAreaRect
</commit_message>
<xml_diff>
--- a/CODE_INTRODUCE.docx
+++ b/CODE_INTRODUCE.docx
@@ -5,6 +5,7 @@
     <w:p>
       <w:pPr>
         <w:pStyle w:val="2"/>
+        <w:spacing w:before="0" w:after="0" w:line="240" w:lineRule="auto"/>
       </w:pPr>
       <w:r>
         <w:rPr>
@@ -29,6 +30,7 @@
           <w:ilvl w:val="1"/>
           <w:numId w:val="2"/>
         </w:numPr>
+        <w:spacing w:before="0" w:after="0" w:line="240" w:lineRule="auto"/>
       </w:pPr>
       <w:r>
         <w:rPr>
@@ -62,7 +64,6 @@
           <w:tab w:val="left" w:pos="13740"/>
           <w:tab w:val="left" w:pos="14656"/>
         </w:tabs>
-        <w:spacing w:before="75" w:after="75"/>
         <w:jc w:val="left"/>
         <w:rPr>
           <w:rFonts w:ascii="宋体" w:eastAsia="宋体" w:hAnsi="宋体" w:cs="宋体"/>
@@ -103,7 +104,6 @@
           <w:tab w:val="left" w:pos="13740"/>
           <w:tab w:val="left" w:pos="14656"/>
         </w:tabs>
-        <w:spacing w:before="75" w:after="75"/>
         <w:jc w:val="left"/>
         <w:rPr>
           <w:rFonts w:ascii="宋体" w:eastAsia="宋体" w:hAnsi="宋体" w:cs="宋体"/>
@@ -144,7 +144,6 @@
           <w:tab w:val="left" w:pos="13740"/>
           <w:tab w:val="left" w:pos="14656"/>
         </w:tabs>
-        <w:spacing w:before="75" w:after="75"/>
         <w:jc w:val="left"/>
         <w:rPr>
           <w:rFonts w:ascii="宋体" w:eastAsia="宋体" w:hAnsi="宋体" w:cs="宋体"/>
@@ -408,6 +407,7 @@
           <w:ilvl w:val="1"/>
           <w:numId w:val="2"/>
         </w:numPr>
+        <w:spacing w:before="0" w:after="0" w:line="240" w:lineRule="auto"/>
       </w:pPr>
       <w:r>
         <w:rPr>
@@ -927,12 +927,12 @@
           <w:ilvl w:val="1"/>
           <w:numId w:val="2"/>
         </w:numPr>
+        <w:spacing w:before="0" w:after="0" w:line="240" w:lineRule="auto"/>
       </w:pPr>
       <w:r>
         <w:rPr>
           <w:rFonts w:hint="eastAsia"/>
         </w:rPr>
-        <w:lastRenderedPageBreak/>
         <w:t>string的相关操作</w:t>
       </w:r>
     </w:p>
@@ -943,6 +943,7 @@
           <w:ilvl w:val="1"/>
           <w:numId w:val="2"/>
         </w:numPr>
+        <w:spacing w:before="0" w:after="0" w:line="240" w:lineRule="auto"/>
       </w:pPr>
       <w:r>
         <w:t>ifndef/#define/#endif</w:t>
@@ -981,20 +982,17 @@
           <w:ilvl w:val="0"/>
           <w:numId w:val="2"/>
         </w:numPr>
+        <w:spacing w:before="0" w:after="0" w:line="240" w:lineRule="auto"/>
       </w:pPr>
       <w:r>
         <w:rPr>
           <w:rFonts w:hint="eastAsia"/>
         </w:rPr>
+        <w:lastRenderedPageBreak/>
         <w:t>图像处理部分</w:t>
       </w:r>
     </w:p>
     <w:p>
-      <w:pPr>
-        <w:rPr>
-          <w:rFonts w:hint="eastAsia"/>
-        </w:rPr>
-      </w:pPr>
       <w:r>
         <w:object w:dxaOrig="8956" w:dyaOrig="3090" w14:anchorId="05335530">
           <v:shapetype id="_x0000_t75" coordsize="21600,21600" o:spt="75" o:preferrelative="t" path="m@4@5l@4@11@9@11@9@5xe" filled="f" stroked="f">
@@ -1019,13 +1017,14 @@
           <v:shape id="_x0000_i1025" type="#_x0000_t75" style="width:414.75pt;height:143.25pt" o:ole="">
             <v:imagedata r:id="rId6" o:title=""/>
           </v:shape>
-          <o:OLEObject Type="Embed" ProgID="Visio.Drawing.11" ShapeID="_x0000_i1025" DrawAspect="Content" ObjectID="_1596219560" r:id="rId7"/>
+          <o:OLEObject Type="Embed" ProgID="Visio.Drawing.11" ShapeID="_x0000_i1025" DrawAspect="Content" ObjectID="_1596391285" r:id="rId7"/>
         </w:object>
       </w:r>
     </w:p>
     <w:p>
       <w:pPr>
         <w:pStyle w:val="3"/>
+        <w:spacing w:before="0" w:after="0" w:line="240" w:lineRule="auto"/>
       </w:pPr>
       <w:r>
         <w:t xml:space="preserve">2.1 </w:t>
@@ -1061,6 +1060,7 @@
           <w:ilvl w:val="1"/>
           <w:numId w:val="3"/>
         </w:numPr>
+        <w:spacing w:before="0" w:after="0" w:line="240" w:lineRule="auto"/>
       </w:pPr>
       <w:r>
         <w:t>sobelyuchuli</w:t>
@@ -1149,25 +1149,1085 @@
           <w:ilvl w:val="1"/>
           <w:numId w:val="3"/>
         </w:numPr>
+        <w:spacing w:before="0" w:after="0" w:line="240" w:lineRule="auto"/>
       </w:pPr>
       <w:r>
         <w:t>findContours</w:t>
       </w:r>
     </w:p>
-    <w:p>
-      <w:pPr>
-        <w:rPr>
-          <w:rFonts w:hint="eastAsia"/>
-        </w:rPr>
-      </w:pPr>
-      <w:bookmarkStart w:id="0" w:name="_GoBack"/>
+    <w:p/>
+    <w:p>
+      <w:pPr>
+        <w:pStyle w:val="3"/>
+        <w:numPr>
+          <w:ilvl w:val="1"/>
+          <w:numId w:val="3"/>
+        </w:numPr>
+        <w:spacing w:before="0" w:after="0" w:line="240" w:lineRule="auto"/>
+      </w:pPr>
+      <w:bookmarkStart w:id="0" w:name="_Hlk522645920"/>
+      <w:r>
+        <w:t>vector&lt;vector&lt;Point&gt; &gt;::iterator</w:t>
+      </w:r>
       <w:bookmarkEnd w:id="0"/>
     </w:p>
     <w:p/>
     <w:p/>
+    <w:p>
+      <w:pPr>
+        <w:rPr>
+          <w:rFonts w:hint="eastAsia"/>
+        </w:rPr>
+      </w:pPr>
+    </w:p>
+    <w:p>
+      <w:pPr>
+        <w:pStyle w:val="3"/>
+        <w:numPr>
+          <w:ilvl w:val="1"/>
+          <w:numId w:val="3"/>
+        </w:numPr>
+        <w:spacing w:before="0" w:after="0" w:line="240" w:lineRule="auto"/>
+        <w:rPr>
+          <w:rFonts w:hint="eastAsia"/>
+        </w:rPr>
+      </w:pPr>
+      <w:r>
+        <w:t>RotatedRect</w:t>
+      </w:r>
+    </w:p>
+    <w:p>
+      <w:pPr>
+        <w:widowControl/>
+        <w:jc w:val="left"/>
+        <w:rPr>
+          <w:rFonts w:ascii="Consolas" w:eastAsia="宋体" w:hAnsi="Consolas" w:cs="宋体"/>
+          <w:color w:val="ABB2BF"/>
+          <w:kern w:val="0"/>
+          <w:szCs w:val="21"/>
+        </w:rPr>
+      </w:pPr>
+      <w:r>
+        <w:rPr>
+          <w:rFonts w:ascii="Consolas" w:eastAsia="宋体" w:hAnsi="Consolas" w:cs="宋体"/>
+          <w:color w:val="C678DD"/>
+          <w:kern w:val="0"/>
+          <w:szCs w:val="21"/>
+        </w:rPr>
+        <w:t>class</w:t>
+      </w:r>
+      <w:r>
+        <w:rPr>
+          <w:rFonts w:ascii="Consolas" w:eastAsia="宋体" w:hAnsi="Consolas" w:cs="宋体"/>
+          <w:color w:val="ABB2BF"/>
+          <w:kern w:val="0"/>
+          <w:szCs w:val="21"/>
+        </w:rPr>
+        <w:t xml:space="preserve"> </w:t>
+      </w:r>
+      <w:r>
+        <w:rPr>
+          <w:rFonts w:ascii="Consolas" w:eastAsia="宋体" w:hAnsi="Consolas" w:cs="宋体"/>
+          <w:color w:val="E6C07B"/>
+          <w:kern w:val="0"/>
+          <w:szCs w:val="21"/>
+        </w:rPr>
+        <w:t>CV_EXPORTS</w:t>
+      </w:r>
+      <w:r>
+        <w:rPr>
+          <w:rFonts w:ascii="Consolas" w:eastAsia="宋体" w:hAnsi="Consolas" w:cs="宋体"/>
+          <w:color w:val="ABB2BF"/>
+          <w:kern w:val="0"/>
+          <w:szCs w:val="21"/>
+        </w:rPr>
+        <w:t xml:space="preserve"> </w:t>
+      </w:r>
+      <w:r>
+        <w:rPr>
+          <w:rFonts w:ascii="Consolas" w:eastAsia="宋体" w:hAnsi="Consolas" w:cs="宋体"/>
+          <w:color w:val="E6C07B"/>
+          <w:kern w:val="0"/>
+          <w:szCs w:val="21"/>
+        </w:rPr>
+        <w:t>RotatedRect</w:t>
+      </w:r>
+    </w:p>
+    <w:p>
+      <w:pPr>
+        <w:widowControl/>
+        <w:jc w:val="left"/>
+        <w:rPr>
+          <w:rFonts w:ascii="Consolas" w:eastAsia="宋体" w:hAnsi="Consolas" w:cs="宋体"/>
+          <w:color w:val="ABB2BF"/>
+          <w:kern w:val="0"/>
+          <w:szCs w:val="21"/>
+        </w:rPr>
+      </w:pPr>
+      <w:r>
+        <w:rPr>
+          <w:rFonts w:ascii="Consolas" w:eastAsia="宋体" w:hAnsi="Consolas" w:cs="宋体"/>
+          <w:color w:val="ABB2BF"/>
+          <w:kern w:val="0"/>
+          <w:szCs w:val="21"/>
+        </w:rPr>
+        <w:t>{</w:t>
+      </w:r>
+    </w:p>
+    <w:p>
+      <w:pPr>
+        <w:widowControl/>
+        <w:jc w:val="left"/>
+        <w:rPr>
+          <w:rFonts w:ascii="Consolas" w:eastAsia="宋体" w:hAnsi="Consolas" w:cs="宋体"/>
+          <w:color w:val="ABB2BF"/>
+          <w:kern w:val="0"/>
+          <w:szCs w:val="21"/>
+        </w:rPr>
+      </w:pPr>
+      <w:r>
+        <w:rPr>
+          <w:rFonts w:ascii="Consolas" w:eastAsia="宋体" w:hAnsi="Consolas" w:cs="宋体"/>
+          <w:color w:val="C678DD"/>
+          <w:kern w:val="0"/>
+          <w:szCs w:val="21"/>
+        </w:rPr>
+        <w:t>public</w:t>
+      </w:r>
+      <w:r>
+        <w:rPr>
+          <w:rFonts w:ascii="Consolas" w:eastAsia="宋体" w:hAnsi="Consolas" w:cs="宋体"/>
+          <w:color w:val="ABB2BF"/>
+          <w:kern w:val="0"/>
+          <w:szCs w:val="21"/>
+        </w:rPr>
+        <w:t>:</w:t>
+      </w:r>
+    </w:p>
+    <w:p>
+      <w:pPr>
+        <w:widowControl/>
+        <w:jc w:val="left"/>
+        <w:rPr>
+          <w:rFonts w:ascii="Consolas" w:eastAsia="宋体" w:hAnsi="Consolas" w:cs="宋体"/>
+          <w:color w:val="ABB2BF"/>
+          <w:kern w:val="0"/>
+          <w:szCs w:val="21"/>
+        </w:rPr>
+      </w:pPr>
+      <w:r>
+        <w:rPr>
+          <w:rFonts w:ascii="Consolas" w:eastAsia="宋体" w:hAnsi="Consolas" w:cs="宋体"/>
+          <w:color w:val="ABB2BF"/>
+          <w:kern w:val="0"/>
+          <w:szCs w:val="21"/>
+        </w:rPr>
+        <w:t xml:space="preserve">    </w:t>
+      </w:r>
+      <w:r>
+        <w:rPr>
+          <w:rFonts w:ascii="Consolas" w:eastAsia="宋体" w:hAnsi="Consolas" w:cs="宋体"/>
+          <w:i/>
+          <w:iCs/>
+          <w:color w:val="5C6370"/>
+          <w:kern w:val="0"/>
+          <w:szCs w:val="21"/>
+        </w:rPr>
+        <w:t>//</w:t>
+      </w:r>
+      <w:r>
+        <w:rPr>
+          <w:rFonts w:ascii="Consolas" w:eastAsia="宋体" w:hAnsi="Consolas" w:cs="宋体"/>
+          <w:i/>
+          <w:iCs/>
+          <w:color w:val="5C6370"/>
+          <w:kern w:val="0"/>
+          <w:szCs w:val="21"/>
+        </w:rPr>
+        <w:t>构造函数</w:t>
+      </w:r>
+    </w:p>
+    <w:p>
+      <w:pPr>
+        <w:widowControl/>
+        <w:jc w:val="left"/>
+        <w:rPr>
+          <w:rFonts w:ascii="Consolas" w:eastAsia="宋体" w:hAnsi="Consolas" w:cs="宋体"/>
+          <w:color w:val="ABB2BF"/>
+          <w:kern w:val="0"/>
+          <w:szCs w:val="21"/>
+        </w:rPr>
+      </w:pPr>
+      <w:r>
+        <w:rPr>
+          <w:rFonts w:ascii="Consolas" w:eastAsia="宋体" w:hAnsi="Consolas" w:cs="宋体"/>
+          <w:color w:val="ABB2BF"/>
+          <w:kern w:val="0"/>
+          <w:szCs w:val="21"/>
+        </w:rPr>
+        <w:t xml:space="preserve">    RotatedRect();</w:t>
+      </w:r>
+    </w:p>
+    <w:p>
+      <w:pPr>
+        <w:widowControl/>
+        <w:jc w:val="left"/>
+        <w:rPr>
+          <w:rFonts w:ascii="Consolas" w:eastAsia="宋体" w:hAnsi="Consolas" w:cs="宋体"/>
+          <w:color w:val="ABB2BF"/>
+          <w:kern w:val="0"/>
+          <w:szCs w:val="21"/>
+        </w:rPr>
+      </w:pPr>
+      <w:r>
+        <w:rPr>
+          <w:rFonts w:ascii="Consolas" w:eastAsia="宋体" w:hAnsi="Consolas" w:cs="宋体"/>
+          <w:color w:val="ABB2BF"/>
+          <w:kern w:val="0"/>
+          <w:szCs w:val="21"/>
+        </w:rPr>
+        <w:t xml:space="preserve">    RotatedRect(</w:t>
+      </w:r>
+      <w:r>
+        <w:rPr>
+          <w:rFonts w:ascii="Consolas" w:eastAsia="宋体" w:hAnsi="Consolas" w:cs="宋体"/>
+          <w:color w:val="C678DD"/>
+          <w:kern w:val="0"/>
+          <w:szCs w:val="21"/>
+        </w:rPr>
+        <w:t>const</w:t>
+      </w:r>
+      <w:r>
+        <w:rPr>
+          <w:rFonts w:ascii="Consolas" w:eastAsia="宋体" w:hAnsi="Consolas" w:cs="宋体"/>
+          <w:color w:val="ABB2BF"/>
+          <w:kern w:val="0"/>
+          <w:szCs w:val="21"/>
+        </w:rPr>
+        <w:t xml:space="preserve"> Point2f&amp; center, </w:t>
+      </w:r>
+      <w:r>
+        <w:rPr>
+          <w:rFonts w:ascii="Consolas" w:eastAsia="宋体" w:hAnsi="Consolas" w:cs="宋体"/>
+          <w:color w:val="C678DD"/>
+          <w:kern w:val="0"/>
+          <w:szCs w:val="21"/>
+        </w:rPr>
+        <w:t>const</w:t>
+      </w:r>
+      <w:r>
+        <w:rPr>
+          <w:rFonts w:ascii="Consolas" w:eastAsia="宋体" w:hAnsi="Consolas" w:cs="宋体"/>
+          <w:color w:val="ABB2BF"/>
+          <w:kern w:val="0"/>
+          <w:szCs w:val="21"/>
+        </w:rPr>
+        <w:t xml:space="preserve"> Size2f&amp; size, </w:t>
+      </w:r>
+      <w:r>
+        <w:rPr>
+          <w:rFonts w:ascii="Consolas" w:eastAsia="宋体" w:hAnsi="Consolas" w:cs="宋体"/>
+          <w:color w:val="C678DD"/>
+          <w:kern w:val="0"/>
+          <w:szCs w:val="21"/>
+        </w:rPr>
+        <w:t>float</w:t>
+      </w:r>
+      <w:r>
+        <w:rPr>
+          <w:rFonts w:ascii="Consolas" w:eastAsia="宋体" w:hAnsi="Consolas" w:cs="宋体"/>
+          <w:color w:val="ABB2BF"/>
+          <w:kern w:val="0"/>
+          <w:szCs w:val="21"/>
+        </w:rPr>
+        <w:t xml:space="preserve"> angle);</w:t>
+      </w:r>
+    </w:p>
+    <w:p>
+      <w:pPr>
+        <w:widowControl/>
+        <w:jc w:val="left"/>
+        <w:rPr>
+          <w:rFonts w:ascii="Consolas" w:eastAsia="宋体" w:hAnsi="Consolas" w:cs="宋体"/>
+          <w:color w:val="ABB2BF"/>
+          <w:kern w:val="0"/>
+          <w:szCs w:val="21"/>
+        </w:rPr>
+      </w:pPr>
+      <w:r>
+        <w:rPr>
+          <w:rFonts w:ascii="Consolas" w:eastAsia="宋体" w:hAnsi="Consolas" w:cs="宋体"/>
+          <w:color w:val="ABB2BF"/>
+          <w:kern w:val="0"/>
+          <w:szCs w:val="21"/>
+        </w:rPr>
+        <w:t xml:space="preserve">    RotatedRect(</w:t>
+      </w:r>
+      <w:r>
+        <w:rPr>
+          <w:rFonts w:ascii="Consolas" w:eastAsia="宋体" w:hAnsi="Consolas" w:cs="宋体"/>
+          <w:color w:val="C678DD"/>
+          <w:kern w:val="0"/>
+          <w:szCs w:val="21"/>
+        </w:rPr>
+        <w:t>const</w:t>
+      </w:r>
+      <w:r>
+        <w:rPr>
+          <w:rFonts w:ascii="Consolas" w:eastAsia="宋体" w:hAnsi="Consolas" w:cs="宋体"/>
+          <w:color w:val="ABB2BF"/>
+          <w:kern w:val="0"/>
+          <w:szCs w:val="21"/>
+        </w:rPr>
+        <w:t xml:space="preserve"> CvBox2D&amp; box);</w:t>
+      </w:r>
+    </w:p>
+    <w:p>
+      <w:pPr>
+        <w:widowControl/>
+        <w:jc w:val="left"/>
+        <w:rPr>
+          <w:rFonts w:ascii="Consolas" w:eastAsia="宋体" w:hAnsi="Consolas" w:cs="宋体"/>
+          <w:color w:val="ABB2BF"/>
+          <w:kern w:val="0"/>
+          <w:szCs w:val="21"/>
+        </w:rPr>
+      </w:pPr>
+      <w:r>
+        <w:rPr>
+          <w:rFonts w:ascii="Consolas" w:eastAsia="宋体" w:hAnsi="Consolas" w:cs="宋体"/>
+          <w:color w:val="ABB2BF"/>
+          <w:kern w:val="0"/>
+          <w:szCs w:val="21"/>
+        </w:rPr>
+        <w:t xml:space="preserve"> </w:t>
+      </w:r>
+    </w:p>
+    <w:p>
+      <w:pPr>
+        <w:widowControl/>
+        <w:jc w:val="left"/>
+        <w:rPr>
+          <w:rFonts w:ascii="Consolas" w:eastAsia="宋体" w:hAnsi="Consolas" w:cs="宋体"/>
+          <w:color w:val="ABB2BF"/>
+          <w:kern w:val="0"/>
+          <w:szCs w:val="21"/>
+        </w:rPr>
+      </w:pPr>
+      <w:r>
+        <w:rPr>
+          <w:rFonts w:ascii="Consolas" w:eastAsia="宋体" w:hAnsi="Consolas" w:cs="宋体"/>
+          <w:color w:val="ABB2BF"/>
+          <w:kern w:val="0"/>
+          <w:szCs w:val="21"/>
+        </w:rPr>
+        <w:t xml:space="preserve">    </w:t>
+      </w:r>
+      <w:r>
+        <w:rPr>
+          <w:rFonts w:ascii="Consolas" w:eastAsia="宋体" w:hAnsi="Consolas" w:cs="宋体"/>
+          <w:i/>
+          <w:iCs/>
+          <w:color w:val="5C6370"/>
+          <w:kern w:val="0"/>
+          <w:szCs w:val="21"/>
+        </w:rPr>
+        <w:t>//!</w:t>
+      </w:r>
+      <w:r>
+        <w:rPr>
+          <w:rFonts w:ascii="Consolas" w:eastAsia="宋体" w:hAnsi="Consolas" w:cs="宋体"/>
+          <w:i/>
+          <w:iCs/>
+          <w:color w:val="5C6370"/>
+          <w:kern w:val="0"/>
+          <w:szCs w:val="21"/>
+        </w:rPr>
+        <w:t>返回矩形的</w:t>
+      </w:r>
+      <w:r>
+        <w:rPr>
+          <w:rFonts w:ascii="Consolas" w:eastAsia="宋体" w:hAnsi="Consolas" w:cs="宋体"/>
+          <w:i/>
+          <w:iCs/>
+          <w:color w:val="5C6370"/>
+          <w:kern w:val="0"/>
+          <w:szCs w:val="21"/>
+        </w:rPr>
+        <w:t>4</w:t>
+      </w:r>
+      <w:r>
+        <w:rPr>
+          <w:rFonts w:ascii="Consolas" w:eastAsia="宋体" w:hAnsi="Consolas" w:cs="宋体"/>
+          <w:i/>
+          <w:iCs/>
+          <w:color w:val="5C6370"/>
+          <w:kern w:val="0"/>
+          <w:szCs w:val="21"/>
+        </w:rPr>
+        <w:t>个顶点</w:t>
+      </w:r>
+    </w:p>
+    <w:p>
+      <w:pPr>
+        <w:widowControl/>
+        <w:jc w:val="left"/>
+        <w:rPr>
+          <w:rFonts w:ascii="Consolas" w:eastAsia="宋体" w:hAnsi="Consolas" w:cs="宋体"/>
+          <w:color w:val="ABB2BF"/>
+          <w:kern w:val="0"/>
+          <w:szCs w:val="21"/>
+        </w:rPr>
+      </w:pPr>
+      <w:r>
+        <w:rPr>
+          <w:rFonts w:ascii="Consolas" w:eastAsia="宋体" w:hAnsi="Consolas" w:cs="宋体"/>
+          <w:color w:val="ABB2BF"/>
+          <w:kern w:val="0"/>
+          <w:szCs w:val="21"/>
+        </w:rPr>
+        <w:t xml:space="preserve">    </w:t>
+      </w:r>
+      <w:r>
+        <w:rPr>
+          <w:rFonts w:ascii="Consolas" w:eastAsia="宋体" w:hAnsi="Consolas" w:cs="宋体"/>
+          <w:color w:val="C678DD"/>
+          <w:kern w:val="0"/>
+          <w:szCs w:val="21"/>
+        </w:rPr>
+        <w:t>void</w:t>
+      </w:r>
+      <w:r>
+        <w:rPr>
+          <w:rFonts w:ascii="Consolas" w:eastAsia="宋体" w:hAnsi="Consolas" w:cs="宋体"/>
+          <w:color w:val="ABB2BF"/>
+          <w:kern w:val="0"/>
+          <w:szCs w:val="21"/>
+        </w:rPr>
+        <w:t xml:space="preserve"> </w:t>
+      </w:r>
+      <w:r>
+        <w:rPr>
+          <w:rFonts w:ascii="Consolas" w:eastAsia="宋体" w:hAnsi="Consolas" w:cs="宋体"/>
+          <w:color w:val="61AEEE"/>
+          <w:kern w:val="0"/>
+          <w:szCs w:val="21"/>
+        </w:rPr>
+        <w:t>points</w:t>
+      </w:r>
+      <w:r>
+        <w:rPr>
+          <w:rFonts w:ascii="Consolas" w:eastAsia="宋体" w:hAnsi="Consolas" w:cs="宋体"/>
+          <w:color w:val="ABB2BF"/>
+          <w:kern w:val="0"/>
+          <w:szCs w:val="21"/>
+        </w:rPr>
+        <w:t xml:space="preserve">(Point2f pts[]) </w:t>
+      </w:r>
+      <w:r>
+        <w:rPr>
+          <w:rFonts w:ascii="Consolas" w:eastAsia="宋体" w:hAnsi="Consolas" w:cs="宋体"/>
+          <w:color w:val="C678DD"/>
+          <w:kern w:val="0"/>
+          <w:szCs w:val="21"/>
+        </w:rPr>
+        <w:t>const</w:t>
+      </w:r>
+      <w:r>
+        <w:rPr>
+          <w:rFonts w:ascii="Consolas" w:eastAsia="宋体" w:hAnsi="Consolas" w:cs="宋体"/>
+          <w:color w:val="ABB2BF"/>
+          <w:kern w:val="0"/>
+          <w:szCs w:val="21"/>
+        </w:rPr>
+        <w:t>;</w:t>
+      </w:r>
+    </w:p>
+    <w:p>
+      <w:pPr>
+        <w:widowControl/>
+        <w:jc w:val="left"/>
+        <w:rPr>
+          <w:rFonts w:ascii="Consolas" w:eastAsia="宋体" w:hAnsi="Consolas" w:cs="宋体"/>
+          <w:color w:val="ABB2BF"/>
+          <w:kern w:val="0"/>
+          <w:szCs w:val="21"/>
+        </w:rPr>
+      </w:pPr>
+      <w:r>
+        <w:rPr>
+          <w:rFonts w:ascii="Consolas" w:eastAsia="宋体" w:hAnsi="Consolas" w:cs="宋体"/>
+          <w:i/>
+          <w:iCs/>
+          <w:color w:val="5C6370"/>
+          <w:kern w:val="0"/>
+          <w:szCs w:val="21"/>
+        </w:rPr>
+        <w:t>//</w:t>
+      </w:r>
+      <w:r>
+        <w:rPr>
+          <w:rFonts w:ascii="Consolas" w:eastAsia="宋体" w:hAnsi="Consolas" w:cs="宋体"/>
+          <w:i/>
+          <w:iCs/>
+          <w:color w:val="5C6370"/>
+          <w:kern w:val="0"/>
+          <w:szCs w:val="21"/>
+        </w:rPr>
+        <w:t>返回包含旋转矩形的最小矩形</w:t>
+      </w:r>
+    </w:p>
+    <w:p>
+      <w:pPr>
+        <w:widowControl/>
+        <w:jc w:val="left"/>
+        <w:rPr>
+          <w:rFonts w:ascii="Consolas" w:eastAsia="宋体" w:hAnsi="Consolas" w:cs="宋体"/>
+          <w:color w:val="ABB2BF"/>
+          <w:kern w:val="0"/>
+          <w:szCs w:val="21"/>
+        </w:rPr>
+      </w:pPr>
+      <w:r>
+        <w:rPr>
+          <w:rFonts w:ascii="Consolas" w:eastAsia="宋体" w:hAnsi="Consolas" w:cs="宋体"/>
+          <w:color w:val="ABB2BF"/>
+          <w:kern w:val="0"/>
+          <w:szCs w:val="21"/>
+        </w:rPr>
+        <w:t xml:space="preserve">Rect </w:t>
+      </w:r>
+      <w:r>
+        <w:rPr>
+          <w:rFonts w:ascii="Consolas" w:eastAsia="宋体" w:hAnsi="Consolas" w:cs="宋体"/>
+          <w:color w:val="61AEEE"/>
+          <w:kern w:val="0"/>
+          <w:szCs w:val="21"/>
+        </w:rPr>
+        <w:t>boundingRect</w:t>
+      </w:r>
+      <w:r>
+        <w:rPr>
+          <w:rFonts w:ascii="Consolas" w:eastAsia="宋体" w:hAnsi="Consolas" w:cs="宋体"/>
+          <w:color w:val="ABB2BF"/>
+          <w:kern w:val="0"/>
+          <w:szCs w:val="21"/>
+        </w:rPr>
+        <w:t xml:space="preserve">() </w:t>
+      </w:r>
+      <w:r>
+        <w:rPr>
+          <w:rFonts w:ascii="Consolas" w:eastAsia="宋体" w:hAnsi="Consolas" w:cs="宋体"/>
+          <w:color w:val="C678DD"/>
+          <w:kern w:val="0"/>
+          <w:szCs w:val="21"/>
+        </w:rPr>
+        <w:t>const</w:t>
+      </w:r>
+      <w:r>
+        <w:rPr>
+          <w:rFonts w:ascii="Consolas" w:eastAsia="宋体" w:hAnsi="Consolas" w:cs="宋体"/>
+          <w:color w:val="ABB2BF"/>
+          <w:kern w:val="0"/>
+          <w:szCs w:val="21"/>
+        </w:rPr>
+        <w:t>;</w:t>
+      </w:r>
+    </w:p>
+    <w:p>
+      <w:pPr>
+        <w:widowControl/>
+        <w:jc w:val="left"/>
+        <w:rPr>
+          <w:rFonts w:ascii="Consolas" w:eastAsia="宋体" w:hAnsi="Consolas" w:cs="宋体"/>
+          <w:color w:val="ABB2BF"/>
+          <w:kern w:val="0"/>
+          <w:szCs w:val="21"/>
+        </w:rPr>
+      </w:pPr>
+      <w:r>
+        <w:rPr>
+          <w:rFonts w:ascii="Consolas" w:eastAsia="宋体" w:hAnsi="Consolas" w:cs="宋体"/>
+          <w:i/>
+          <w:iCs/>
+          <w:color w:val="5C6370"/>
+          <w:kern w:val="0"/>
+          <w:szCs w:val="21"/>
+        </w:rPr>
+        <w:lastRenderedPageBreak/>
+        <w:t>//!</w:t>
+      </w:r>
+      <w:r>
+        <w:rPr>
+          <w:rFonts w:ascii="Consolas" w:eastAsia="宋体" w:hAnsi="Consolas" w:cs="宋体"/>
+          <w:i/>
+          <w:iCs/>
+          <w:color w:val="5C6370"/>
+          <w:kern w:val="0"/>
+          <w:szCs w:val="21"/>
+        </w:rPr>
+        <w:t>转换到旧式的</w:t>
+      </w:r>
+      <w:r>
+        <w:rPr>
+          <w:rFonts w:ascii="Consolas" w:eastAsia="宋体" w:hAnsi="Consolas" w:cs="宋体"/>
+          <w:i/>
+          <w:iCs/>
+          <w:color w:val="5C6370"/>
+          <w:kern w:val="0"/>
+          <w:szCs w:val="21"/>
+        </w:rPr>
+        <w:t>cvbox2d</w:t>
+      </w:r>
+      <w:r>
+        <w:rPr>
+          <w:rFonts w:ascii="Consolas" w:eastAsia="宋体" w:hAnsi="Consolas" w:cs="宋体"/>
+          <w:i/>
+          <w:iCs/>
+          <w:color w:val="5C6370"/>
+          <w:kern w:val="0"/>
+          <w:szCs w:val="21"/>
+        </w:rPr>
+        <w:t>结构</w:t>
+      </w:r>
+    </w:p>
+    <w:p>
+      <w:pPr>
+        <w:widowControl/>
+        <w:jc w:val="left"/>
+        <w:rPr>
+          <w:rFonts w:ascii="Consolas" w:eastAsia="宋体" w:hAnsi="Consolas" w:cs="宋体"/>
+          <w:color w:val="ABB2BF"/>
+          <w:kern w:val="0"/>
+          <w:szCs w:val="21"/>
+        </w:rPr>
+      </w:pPr>
+      <w:r>
+        <w:rPr>
+          <w:rFonts w:ascii="Consolas" w:eastAsia="宋体" w:hAnsi="Consolas" w:cs="宋体"/>
+          <w:color w:val="C678DD"/>
+          <w:kern w:val="0"/>
+          <w:szCs w:val="21"/>
+        </w:rPr>
+        <w:t>operator</w:t>
+      </w:r>
+      <w:r>
+        <w:rPr>
+          <w:rFonts w:ascii="Consolas" w:eastAsia="宋体" w:hAnsi="Consolas" w:cs="宋体"/>
+          <w:color w:val="ABB2BF"/>
+          <w:kern w:val="0"/>
+          <w:szCs w:val="21"/>
+        </w:rPr>
+        <w:t xml:space="preserve"> </w:t>
+      </w:r>
+      <w:r>
+        <w:rPr>
+          <w:rFonts w:ascii="Consolas" w:eastAsia="宋体" w:hAnsi="Consolas" w:cs="宋体"/>
+          <w:color w:val="61AEEE"/>
+          <w:kern w:val="0"/>
+          <w:szCs w:val="21"/>
+        </w:rPr>
+        <w:t>CvBox2D</w:t>
+      </w:r>
+      <w:r>
+        <w:rPr>
+          <w:rFonts w:ascii="Consolas" w:eastAsia="宋体" w:hAnsi="Consolas" w:cs="宋体"/>
+          <w:color w:val="ABB2BF"/>
+          <w:kern w:val="0"/>
+          <w:szCs w:val="21"/>
+        </w:rPr>
+        <w:t xml:space="preserve">() </w:t>
+      </w:r>
+      <w:r>
+        <w:rPr>
+          <w:rFonts w:ascii="Consolas" w:eastAsia="宋体" w:hAnsi="Consolas" w:cs="宋体"/>
+          <w:color w:val="C678DD"/>
+          <w:kern w:val="0"/>
+          <w:szCs w:val="21"/>
+        </w:rPr>
+        <w:t>const</w:t>
+      </w:r>
+      <w:r>
+        <w:rPr>
+          <w:rFonts w:ascii="Consolas" w:eastAsia="宋体" w:hAnsi="Consolas" w:cs="宋体"/>
+          <w:color w:val="ABB2BF"/>
+          <w:kern w:val="0"/>
+          <w:szCs w:val="21"/>
+        </w:rPr>
+        <w:t>;</w:t>
+      </w:r>
+    </w:p>
+    <w:p>
+      <w:pPr>
+        <w:widowControl/>
+        <w:jc w:val="left"/>
+        <w:rPr>
+          <w:rFonts w:ascii="Consolas" w:eastAsia="宋体" w:hAnsi="Consolas" w:cs="宋体"/>
+          <w:color w:val="ABB2BF"/>
+          <w:kern w:val="0"/>
+          <w:szCs w:val="21"/>
+        </w:rPr>
+      </w:pPr>
+      <w:r>
+        <w:rPr>
+          <w:rFonts w:ascii="Consolas" w:eastAsia="宋体" w:hAnsi="Consolas" w:cs="宋体"/>
+          <w:color w:val="ABB2BF"/>
+          <w:kern w:val="0"/>
+          <w:szCs w:val="21"/>
+        </w:rPr>
+        <w:t xml:space="preserve"> </w:t>
+      </w:r>
+    </w:p>
+    <w:p>
+      <w:pPr>
+        <w:widowControl/>
+        <w:jc w:val="left"/>
+        <w:rPr>
+          <w:rFonts w:ascii="Consolas" w:eastAsia="宋体" w:hAnsi="Consolas" w:cs="宋体"/>
+          <w:color w:val="ABB2BF"/>
+          <w:kern w:val="0"/>
+          <w:szCs w:val="21"/>
+        </w:rPr>
+      </w:pPr>
+      <w:r>
+        <w:rPr>
+          <w:rFonts w:ascii="Consolas" w:eastAsia="宋体" w:hAnsi="Consolas" w:cs="宋体"/>
+          <w:color w:val="ABB2BF"/>
+          <w:kern w:val="0"/>
+          <w:szCs w:val="21"/>
+        </w:rPr>
+        <w:t xml:space="preserve">    Point2f center; </w:t>
+      </w:r>
+      <w:r>
+        <w:rPr>
+          <w:rFonts w:ascii="Consolas" w:eastAsia="宋体" w:hAnsi="Consolas" w:cs="宋体"/>
+          <w:i/>
+          <w:iCs/>
+          <w:color w:val="5C6370"/>
+          <w:kern w:val="0"/>
+          <w:szCs w:val="21"/>
+        </w:rPr>
+        <w:t>//</w:t>
+      </w:r>
+      <w:r>
+        <w:rPr>
+          <w:rFonts w:ascii="Consolas" w:eastAsia="宋体" w:hAnsi="Consolas" w:cs="宋体"/>
+          <w:i/>
+          <w:iCs/>
+          <w:color w:val="5C6370"/>
+          <w:kern w:val="0"/>
+          <w:szCs w:val="21"/>
+        </w:rPr>
+        <w:t>矩形的质心</w:t>
+      </w:r>
+    </w:p>
+    <w:p>
+      <w:pPr>
+        <w:widowControl/>
+        <w:jc w:val="left"/>
+        <w:rPr>
+          <w:rFonts w:ascii="Consolas" w:eastAsia="宋体" w:hAnsi="Consolas" w:cs="宋体"/>
+          <w:color w:val="ABB2BF"/>
+          <w:kern w:val="0"/>
+          <w:szCs w:val="21"/>
+        </w:rPr>
+      </w:pPr>
+      <w:r>
+        <w:rPr>
+          <w:rFonts w:ascii="Consolas" w:eastAsia="宋体" w:hAnsi="Consolas" w:cs="宋体"/>
+          <w:color w:val="ABB2BF"/>
+          <w:kern w:val="0"/>
+          <w:szCs w:val="21"/>
+        </w:rPr>
+        <w:t xml:space="preserve">Size2f size;    </w:t>
+      </w:r>
+      <w:r>
+        <w:rPr>
+          <w:rFonts w:ascii="Consolas" w:eastAsia="宋体" w:hAnsi="Consolas" w:cs="宋体"/>
+          <w:i/>
+          <w:iCs/>
+          <w:color w:val="5C6370"/>
+          <w:kern w:val="0"/>
+          <w:szCs w:val="21"/>
+        </w:rPr>
+        <w:t>//</w:t>
+      </w:r>
+      <w:r>
+        <w:rPr>
+          <w:rFonts w:ascii="Consolas" w:eastAsia="宋体" w:hAnsi="Consolas" w:cs="宋体"/>
+          <w:i/>
+          <w:iCs/>
+          <w:color w:val="5C6370"/>
+          <w:kern w:val="0"/>
+          <w:szCs w:val="21"/>
+        </w:rPr>
+        <w:t>矩形的边长</w:t>
+      </w:r>
+    </w:p>
+    <w:p>
+      <w:pPr>
+        <w:widowControl/>
+        <w:jc w:val="left"/>
+        <w:rPr>
+          <w:rFonts w:ascii="Consolas" w:eastAsia="宋体" w:hAnsi="Consolas" w:cs="宋体"/>
+          <w:color w:val="ABB2BF"/>
+          <w:kern w:val="0"/>
+          <w:szCs w:val="21"/>
+        </w:rPr>
+      </w:pPr>
+      <w:r>
+        <w:rPr>
+          <w:rFonts w:ascii="Consolas" w:eastAsia="宋体" w:hAnsi="Consolas" w:cs="宋体"/>
+          <w:color w:val="C678DD"/>
+          <w:kern w:val="0"/>
+          <w:szCs w:val="21"/>
+        </w:rPr>
+        <w:t>float</w:t>
+      </w:r>
+      <w:r>
+        <w:rPr>
+          <w:rFonts w:ascii="Consolas" w:eastAsia="宋体" w:hAnsi="Consolas" w:cs="宋体"/>
+          <w:color w:val="ABB2BF"/>
+          <w:kern w:val="0"/>
+          <w:szCs w:val="21"/>
+        </w:rPr>
+        <w:t xml:space="preserve"> angle;    </w:t>
+      </w:r>
+      <w:r>
+        <w:rPr>
+          <w:rFonts w:ascii="Consolas" w:eastAsia="宋体" w:hAnsi="Consolas" w:cs="宋体"/>
+          <w:i/>
+          <w:iCs/>
+          <w:color w:val="5C6370"/>
+          <w:kern w:val="0"/>
+          <w:szCs w:val="21"/>
+        </w:rPr>
+        <w:t>//</w:t>
+      </w:r>
+      <w:r>
+        <w:rPr>
+          <w:rFonts w:ascii="Consolas" w:eastAsia="宋体" w:hAnsi="Consolas" w:cs="宋体"/>
+          <w:i/>
+          <w:iCs/>
+          <w:color w:val="5C6370"/>
+          <w:kern w:val="0"/>
+          <w:szCs w:val="21"/>
+        </w:rPr>
+        <w:t>旋转角度，当角度为</w:t>
+      </w:r>
+      <w:r>
+        <w:rPr>
+          <w:rFonts w:ascii="Consolas" w:eastAsia="宋体" w:hAnsi="Consolas" w:cs="宋体"/>
+          <w:i/>
+          <w:iCs/>
+          <w:color w:val="5C6370"/>
+          <w:kern w:val="0"/>
+          <w:szCs w:val="21"/>
+        </w:rPr>
+        <w:t>0</w:t>
+      </w:r>
+      <w:r>
+        <w:rPr>
+          <w:rFonts w:ascii="Consolas" w:eastAsia="宋体" w:hAnsi="Consolas" w:cs="宋体"/>
+          <w:i/>
+          <w:iCs/>
+          <w:color w:val="5C6370"/>
+          <w:kern w:val="0"/>
+          <w:szCs w:val="21"/>
+        </w:rPr>
+        <w:t>、</w:t>
+      </w:r>
+      <w:r>
+        <w:rPr>
+          <w:rFonts w:ascii="Consolas" w:eastAsia="宋体" w:hAnsi="Consolas" w:cs="宋体"/>
+          <w:i/>
+          <w:iCs/>
+          <w:color w:val="5C6370"/>
+          <w:kern w:val="0"/>
+          <w:szCs w:val="21"/>
+        </w:rPr>
+        <w:t>90</w:t>
+      </w:r>
+      <w:r>
+        <w:rPr>
+          <w:rFonts w:ascii="Consolas" w:eastAsia="宋体" w:hAnsi="Consolas" w:cs="宋体"/>
+          <w:i/>
+          <w:iCs/>
+          <w:color w:val="5C6370"/>
+          <w:kern w:val="0"/>
+          <w:szCs w:val="21"/>
+        </w:rPr>
+        <w:t>、</w:t>
+      </w:r>
+      <w:r>
+        <w:rPr>
+          <w:rFonts w:ascii="Consolas" w:eastAsia="宋体" w:hAnsi="Consolas" w:cs="宋体"/>
+          <w:i/>
+          <w:iCs/>
+          <w:color w:val="5C6370"/>
+          <w:kern w:val="0"/>
+          <w:szCs w:val="21"/>
+        </w:rPr>
+        <w:t>180</w:t>
+      </w:r>
+      <w:r>
+        <w:rPr>
+          <w:rFonts w:ascii="Consolas" w:eastAsia="宋体" w:hAnsi="Consolas" w:cs="宋体"/>
+          <w:i/>
+          <w:iCs/>
+          <w:color w:val="5C6370"/>
+          <w:kern w:val="0"/>
+          <w:szCs w:val="21"/>
+        </w:rPr>
+        <w:t>、</w:t>
+      </w:r>
+      <w:r>
+        <w:rPr>
+          <w:rFonts w:ascii="Consolas" w:eastAsia="宋体" w:hAnsi="Consolas" w:cs="宋体"/>
+          <w:i/>
+          <w:iCs/>
+          <w:color w:val="5C6370"/>
+          <w:kern w:val="0"/>
+          <w:szCs w:val="21"/>
+        </w:rPr>
+        <w:t>270</w:t>
+      </w:r>
+      <w:r>
+        <w:rPr>
+          <w:rFonts w:ascii="Consolas" w:eastAsia="宋体" w:hAnsi="Consolas" w:cs="宋体"/>
+          <w:i/>
+          <w:iCs/>
+          <w:color w:val="5C6370"/>
+          <w:kern w:val="0"/>
+          <w:szCs w:val="21"/>
+        </w:rPr>
+        <w:t>等时，矩形就成了一个直立的矩形</w:t>
+      </w:r>
+    </w:p>
+    <w:p>
+      <w:pPr>
+        <w:widowControl/>
+        <w:jc w:val="left"/>
+        <w:rPr>
+          <w:rFonts w:ascii="Consolas" w:eastAsia="宋体" w:hAnsi="Consolas" w:cs="宋体"/>
+          <w:color w:val="ABB2BF"/>
+          <w:kern w:val="0"/>
+          <w:szCs w:val="21"/>
+        </w:rPr>
+      </w:pPr>
+      <w:r>
+        <w:rPr>
+          <w:rFonts w:ascii="Consolas" w:eastAsia="宋体" w:hAnsi="Consolas" w:cs="宋体"/>
+          <w:color w:val="ABB2BF"/>
+          <w:kern w:val="0"/>
+          <w:szCs w:val="21"/>
+        </w:rPr>
+        <w:t>}</w:t>
+      </w:r>
+    </w:p>
+    <w:p>
+      <w:pPr>
+        <w:widowControl/>
+        <w:jc w:val="left"/>
+        <w:rPr>
+          <w:rFonts w:ascii="Consolas" w:eastAsia="宋体" w:hAnsi="Consolas" w:cs="宋体" w:hint="eastAsia"/>
+          <w:color w:val="ABB2BF"/>
+          <w:kern w:val="0"/>
+          <w:szCs w:val="21"/>
+        </w:rPr>
+      </w:pPr>
+    </w:p>
+    <w:p>
+      <w:pPr>
+        <w:pStyle w:val="3"/>
+        <w:numPr>
+          <w:ilvl w:val="1"/>
+          <w:numId w:val="3"/>
+        </w:numPr>
+        <w:spacing w:before="0" w:after="0" w:line="240" w:lineRule="auto"/>
+      </w:pPr>
+      <w:r>
+        <w:t>minAreaRect</w:t>
+      </w:r>
+    </w:p>
+    <w:p>
+      <w:r>
+        <w:t>RotatedRect minAreaRect(InputArray </w:t>
+      </w:r>
+      <w:r>
+        <w:rPr>
+          <w:b/>
+          <w:bCs/>
+        </w:rPr>
+        <w:t>points</w:t>
+      </w:r>
+      <w:r>
+        <w:t>)</w:t>
+      </w:r>
+    </w:p>
     <w:p/>
     <w:p/>
-    <w:p/>
+    <w:p>
+      <w:pPr>
+        <w:pStyle w:val="3"/>
+        <w:numPr>
+          <w:ilvl w:val="1"/>
+          <w:numId w:val="3"/>
+        </w:numPr>
+      </w:pPr>
+      <w:r>
+        <w:rPr>
+          <w:i/>
+          <w:iCs/>
+        </w:rPr>
+        <w:t>CV_EXPORTS_W</w:t>
+      </w:r>
+      <w:r>
+        <w:t xml:space="preserve"> </w:t>
+      </w:r>
+      <w:r>
+        <w:rPr>
+          <w:i/>
+          <w:iCs/>
+        </w:rPr>
+        <w:t>Rect</w:t>
+      </w:r>
+      <w:r>
+        <w:t xml:space="preserve"> </w:t>
+      </w:r>
+      <w:r>
+        <w:rPr>
+          <w:i/>
+          <w:iCs/>
+        </w:rPr>
+        <w:t>boundingRect</w:t>
+      </w:r>
+      <w:r>
+        <w:t xml:space="preserve">( </w:t>
+      </w:r>
+      <w:r>
+        <w:rPr>
+          <w:i/>
+          <w:iCs/>
+        </w:rPr>
+        <w:t>InputArray</w:t>
+      </w:r>
+      <w:r>
+        <w:t xml:space="preserve"> points );</w:t>
+      </w:r>
+      <w:bookmarkStart w:id="1" w:name="_GoBack"/>
+      <w:bookmarkEnd w:id="1"/>
+    </w:p>
+    <w:p>
+      <w:pPr>
+        <w:pStyle w:val="3"/>
+        <w:numPr>
+          <w:ilvl w:val="1"/>
+          <w:numId w:val="3"/>
+        </w:numPr>
+        <w:spacing w:before="0" w:after="0" w:line="240" w:lineRule="auto"/>
+      </w:pPr>
+    </w:p>
     <w:p/>
     <w:p/>
     <w:p/>
@@ -1203,6 +2263,119 @@
 <file path=word/numbering.xml><?xml version="1.0" encoding="utf-8"?>
 <w:numbering xmlns:wpc="http://schemas.microsoft.com/office/word/2010/wordprocessingCanvas" xmlns:cx="http://schemas.microsoft.com/office/drawing/2014/chartex" xmlns:cx1="http://schemas.microsoft.com/office/drawing/2015/9/8/chartex" xmlns:cx2="http://schemas.microsoft.com/office/drawing/2015/10/21/chartex" xmlns:cx3="http://schemas.microsoft.com/office/drawing/2016/5/9/chartex" xmlns:cx4="http://schemas.microsoft.com/office/drawing/2016/5/10/chartex" xmlns:cx5="http://schemas.microsoft.com/office/drawing/2016/5/11/chartex" xmlns:cx6="http://schemas.microsoft.com/office/drawing/2016/5/12/chartex" xmlns:cx7="http://schemas.microsoft.com/office/drawing/2016/5/13/chartex" xmlns:cx8="http://schemas.microsoft.com/office/drawing/2016/5/14/chartex" xmlns:mc="http://schemas.openxmlformats.org/markup-compatibility/2006" xmlns:aink="http://schemas.microsoft.com/office/drawing/2016/ink" xmlns:am3d="http://schemas.microsoft.com/office/drawing/2017/model3d" xmlns:o="urn:schemas-microsoft-com:office:office" xmlns:r="http://schemas.openxmlformats.org/officeDocument/2006/relationships" xmlns:m="http://schemas.openxmlformats.org/officeDocument/2006/math" xmlns:v="urn:schemas-microsoft-com:vml" xmlns:wp14="http://schemas.microsoft.com/office/word/2010/wordprocessingDrawing" xmlns:wp="http://schemas.openxmlformats.org/drawingml/2006/wordprocessingDrawing" xmlns:w10="urn:schemas-microsoft-com:office:word" xmlns:w="http://schemas.openxmlformats.org/wordprocessingml/2006/main" xmlns:w14="http://schemas.microsoft.com/office/word/2010/wordml" xmlns:w15="http://schemas.microsoft.com/office/word/2012/wordml" xmlns:w16cid="http://schemas.microsoft.com/office/word/2016/wordml/cid" xmlns:w16se="http://schemas.microsoft.com/office/word/2015/wordml/symex" xmlns:wpg="http://schemas.microsoft.com/office/word/2010/wordprocessingGroup" xmlns:wpi="http://schemas.microsoft.com/office/word/2010/wordprocessingInk" xmlns:wne="http://schemas.microsoft.com/office/word/2006/wordml" xmlns:wps="http://schemas.microsoft.com/office/word/2010/wordprocessingShape" mc:Ignorable="w14 w15 w16se w16cid wp14">
   <w:abstractNum w:abstractNumId="0" w15:restartNumberingAfterBreak="0">
+    <w:nsid w:val="13EA363E"/>
+    <w:multiLevelType w:val="multilevel"/>
+    <w:tmpl w:val="6EF88EC6"/>
+    <w:lvl w:ilvl="0">
+      <w:start w:val="1"/>
+      <w:numFmt w:val="decimal"/>
+      <w:lvlText w:val="%1."/>
+      <w:lvlJc w:val="left"/>
+      <w:pPr>
+        <w:tabs>
+          <w:tab w:val="num" w:pos="720"/>
+        </w:tabs>
+        <w:ind w:left="720" w:hanging="360"/>
+      </w:pPr>
+    </w:lvl>
+    <w:lvl w:ilvl="1" w:tentative="1">
+      <w:start w:val="1"/>
+      <w:numFmt w:val="decimal"/>
+      <w:lvlText w:val="%2."/>
+      <w:lvlJc w:val="left"/>
+      <w:pPr>
+        <w:tabs>
+          <w:tab w:val="num" w:pos="1440"/>
+        </w:tabs>
+        <w:ind w:left="1440" w:hanging="360"/>
+      </w:pPr>
+    </w:lvl>
+    <w:lvl w:ilvl="2" w:tentative="1">
+      <w:start w:val="1"/>
+      <w:numFmt w:val="decimal"/>
+      <w:lvlText w:val="%3."/>
+      <w:lvlJc w:val="left"/>
+      <w:pPr>
+        <w:tabs>
+          <w:tab w:val="num" w:pos="2160"/>
+        </w:tabs>
+        <w:ind w:left="2160" w:hanging="360"/>
+      </w:pPr>
+    </w:lvl>
+    <w:lvl w:ilvl="3" w:tentative="1">
+      <w:start w:val="1"/>
+      <w:numFmt w:val="decimal"/>
+      <w:lvlText w:val="%4."/>
+      <w:lvlJc w:val="left"/>
+      <w:pPr>
+        <w:tabs>
+          <w:tab w:val="num" w:pos="2880"/>
+        </w:tabs>
+        <w:ind w:left="2880" w:hanging="360"/>
+      </w:pPr>
+    </w:lvl>
+    <w:lvl w:ilvl="4" w:tentative="1">
+      <w:start w:val="1"/>
+      <w:numFmt w:val="decimal"/>
+      <w:lvlText w:val="%5."/>
+      <w:lvlJc w:val="left"/>
+      <w:pPr>
+        <w:tabs>
+          <w:tab w:val="num" w:pos="3600"/>
+        </w:tabs>
+        <w:ind w:left="3600" w:hanging="360"/>
+      </w:pPr>
+    </w:lvl>
+    <w:lvl w:ilvl="5" w:tentative="1">
+      <w:start w:val="1"/>
+      <w:numFmt w:val="decimal"/>
+      <w:lvlText w:val="%6."/>
+      <w:lvlJc w:val="left"/>
+      <w:pPr>
+        <w:tabs>
+          <w:tab w:val="num" w:pos="4320"/>
+        </w:tabs>
+        <w:ind w:left="4320" w:hanging="360"/>
+      </w:pPr>
+    </w:lvl>
+    <w:lvl w:ilvl="6" w:tentative="1">
+      <w:start w:val="1"/>
+      <w:numFmt w:val="decimal"/>
+      <w:lvlText w:val="%7."/>
+      <w:lvlJc w:val="left"/>
+      <w:pPr>
+        <w:tabs>
+          <w:tab w:val="num" w:pos="5040"/>
+        </w:tabs>
+        <w:ind w:left="5040" w:hanging="360"/>
+      </w:pPr>
+    </w:lvl>
+    <w:lvl w:ilvl="7" w:tentative="1">
+      <w:start w:val="1"/>
+      <w:numFmt w:val="decimal"/>
+      <w:lvlText w:val="%8."/>
+      <w:lvlJc w:val="left"/>
+      <w:pPr>
+        <w:tabs>
+          <w:tab w:val="num" w:pos="5760"/>
+        </w:tabs>
+        <w:ind w:left="5760" w:hanging="360"/>
+      </w:pPr>
+    </w:lvl>
+    <w:lvl w:ilvl="8" w:tentative="1">
+      <w:start w:val="1"/>
+      <w:numFmt w:val="decimal"/>
+      <w:lvlText w:val="%9."/>
+      <w:lvlJc w:val="left"/>
+      <w:pPr>
+        <w:tabs>
+          <w:tab w:val="num" w:pos="6480"/>
+        </w:tabs>
+        <w:ind w:left="6480" w:hanging="360"/>
+      </w:pPr>
+    </w:lvl>
+  </w:abstractNum>
+  <w:abstractNum w:abstractNumId="1" w15:restartNumberingAfterBreak="0">
     <w:nsid w:val="56A53473"/>
     <w:multiLevelType w:val="multilevel"/>
     <w:tmpl w:val="DB2A9132"/>
@@ -1315,7 +2488,7 @@
       </w:rPr>
     </w:lvl>
   </w:abstractNum>
-  <w:abstractNum w:abstractNumId="1" w15:restartNumberingAfterBreak="0">
+  <w:abstractNum w:abstractNumId="2" w15:restartNumberingAfterBreak="0">
     <w:nsid w:val="6CC76E8B"/>
     <w:multiLevelType w:val="multilevel"/>
     <w:tmpl w:val="D494E004"/>
@@ -1428,7 +2601,7 @@
       </w:rPr>
     </w:lvl>
   </w:abstractNum>
-  <w:abstractNum w:abstractNumId="2" w15:restartNumberingAfterBreak="0">
+  <w:abstractNum w:abstractNumId="3" w15:restartNumberingAfterBreak="0">
     <w:nsid w:val="741A646C"/>
     <w:multiLevelType w:val="multilevel"/>
     <w:tmpl w:val="BBB0F574"/>
@@ -1542,13 +2715,16 @@
     </w:lvl>
   </w:abstractNum>
   <w:num w:numId="1">
+    <w:abstractNumId w:val="2"/>
+  </w:num>
+  <w:num w:numId="2">
     <w:abstractNumId w:val="1"/>
   </w:num>
-  <w:num w:numId="2">
+  <w:num w:numId="3">
+    <w:abstractNumId w:val="3"/>
+  </w:num>
+  <w:num w:numId="4">
     <w:abstractNumId w:val="0"/>
-  </w:num>
-  <w:num w:numId="3">
-    <w:abstractNumId w:val="2"/>
   </w:num>
 </w:numbering>
 </file>
@@ -1997,10 +3173,33 @@
       <w:szCs w:val="32"/>
     </w:rPr>
   </w:style>
+  <w:style w:type="paragraph" w:styleId="4">
+    <w:name w:val="heading 4"/>
+    <w:basedOn w:val="a"/>
+    <w:next w:val="a"/>
+    <w:link w:val="40"/>
+    <w:uiPriority w:val="9"/>
+    <w:semiHidden/>
+    <w:unhideWhenUsed/>
+    <w:qFormat/>
+    <w:rsid w:val="00610FFC"/>
+    <w:pPr>
+      <w:keepNext/>
+      <w:keepLines/>
+      <w:spacing w:before="280" w:after="290" w:line="376" w:lineRule="auto"/>
+      <w:outlineLvl w:val="3"/>
+    </w:pPr>
+    <w:rPr>
+      <w:rFonts w:asciiTheme="majorHAnsi" w:eastAsiaTheme="majorEastAsia" w:hAnsiTheme="majorHAnsi" w:cstheme="majorBidi"/>
+      <w:b/>
+      <w:bCs/>
+      <w:sz w:val="28"/>
+      <w:szCs w:val="28"/>
+    </w:rPr>
+  </w:style>
   <w:style w:type="character" w:default="1" w:styleId="a0">
     <w:name w:val="Default Paragraph Font"/>
     <w:uiPriority w:val="1"/>
-    <w:semiHidden/>
     <w:unhideWhenUsed/>
   </w:style>
   <w:style w:type="table" w:default="1" w:styleId="a1">
@@ -2129,6 +3328,51 @@
       <w:kern w:val="0"/>
       <w:sz w:val="24"/>
       <w:szCs w:val="24"/>
+    </w:rPr>
+  </w:style>
+  <w:style w:type="character" w:customStyle="1" w:styleId="hljs-class">
+    <w:name w:val="hljs-class"/>
+    <w:basedOn w:val="a0"/>
+    <w:rsid w:val="00E22781"/>
+  </w:style>
+  <w:style w:type="character" w:customStyle="1" w:styleId="hljs-keyword">
+    <w:name w:val="hljs-keyword"/>
+    <w:basedOn w:val="a0"/>
+    <w:rsid w:val="00E22781"/>
+  </w:style>
+  <w:style w:type="character" w:customStyle="1" w:styleId="hljs-title">
+    <w:name w:val="hljs-title"/>
+    <w:basedOn w:val="a0"/>
+    <w:rsid w:val="00E22781"/>
+  </w:style>
+  <w:style w:type="character" w:customStyle="1" w:styleId="hljs-comment">
+    <w:name w:val="hljs-comment"/>
+    <w:basedOn w:val="a0"/>
+    <w:rsid w:val="00E22781"/>
+  </w:style>
+  <w:style w:type="character" w:customStyle="1" w:styleId="hljs-function">
+    <w:name w:val="hljs-function"/>
+    <w:basedOn w:val="a0"/>
+    <w:rsid w:val="00E22781"/>
+  </w:style>
+  <w:style w:type="character" w:customStyle="1" w:styleId="hljs-params">
+    <w:name w:val="hljs-params"/>
+    <w:basedOn w:val="a0"/>
+    <w:rsid w:val="00E22781"/>
+  </w:style>
+  <w:style w:type="character" w:customStyle="1" w:styleId="40">
+    <w:name w:val="标题 4 字符"/>
+    <w:basedOn w:val="a0"/>
+    <w:link w:val="4"/>
+    <w:uiPriority w:val="9"/>
+    <w:semiHidden/>
+    <w:rsid w:val="00610FFC"/>
+    <w:rPr>
+      <w:rFonts w:asciiTheme="majorHAnsi" w:eastAsiaTheme="majorEastAsia" w:hAnsiTheme="majorHAnsi" w:cstheme="majorBidi"/>
+      <w:b/>
+      <w:bCs/>
+      <w:sz w:val="28"/>
+      <w:szCs w:val="28"/>
     </w:rPr>
   </w:style>
 </w:styles>
@@ -2434,7 +3678,7 @@
 </file>
 
 <file path=customXml/itemProps1.xml><?xml version="1.0" encoding="utf-8"?>
-<ds:datastoreItem xmlns:ds="http://schemas.openxmlformats.org/officeDocument/2006/customXml" ds:itemID="{57D833F4-0006-48FE-B9B3-CFA6661E9C4D}">
+<ds:datastoreItem xmlns:ds="http://schemas.openxmlformats.org/officeDocument/2006/customXml" ds:itemID="{51442900-35C3-4BD8-AB19-F73A4D1D20CD}">
   <ds:schemaRefs>
     <ds:schemaRef ds:uri="http://schemas.openxmlformats.org/officeDocument/2006/bibliography"/>
   </ds:schemaRefs>

</xml_diff>

<commit_message>
update and add calcSafeRect function
</commit_message>
<xml_diff>
--- a/CODE_INTRODUCE.docx
+++ b/CODE_INTRODUCE.docx
@@ -1017,7 +1017,7 @@
           <v:shape id="_x0000_i1025" type="#_x0000_t75" style="width:414.75pt;height:143.25pt" o:ole="">
             <v:imagedata r:id="rId6" o:title=""/>
           </v:shape>
-          <o:OLEObject Type="Embed" ProgID="Visio.Drawing.11" ShapeID="_x0000_i1025" DrawAspect="Content" ObjectID="_1596395250" r:id="rId7"/>
+          <o:OLEObject Type="Embed" ProgID="Visio.Drawing.11" ShapeID="_x0000_i1025" DrawAspect="Content" ObjectID="_1596746687" r:id="rId7"/>
         </w:object>
       </w:r>
     </w:p>
@@ -2506,8 +2506,6 @@
         </w:rPr>
         <w:t>//! various constructors</w:t>
       </w:r>
-      <w:bookmarkStart w:id="1" w:name="_GoBack"/>
-      <w:bookmarkEnd w:id="1"/>
     </w:p>
     <w:p>
       <w:pPr>
@@ -4717,6 +4715,1259 @@
       </w:r>
     </w:p>
     <w:p/>
+    <w:p>
+      <w:pPr>
+        <w:pStyle w:val="3"/>
+        <w:numPr>
+          <w:ilvl w:val="1"/>
+          <w:numId w:val="3"/>
+        </w:numPr>
+        <w:spacing w:before="0" w:after="0" w:line="240" w:lineRule="auto"/>
+      </w:pPr>
+      <w:r>
+        <w:rPr>
+          <w:rFonts w:hint="eastAsia"/>
+        </w:rPr>
+        <w:t>bounding</w:t>
+      </w:r>
+      <w:r>
+        <w:t>R</w:t>
+      </w:r>
+      <w:r>
+        <w:rPr>
+          <w:rFonts w:hint="eastAsia"/>
+        </w:rPr>
+        <w:t>ect</w:t>
+      </w:r>
+    </w:p>
+    <w:p>
+      <w:pPr>
+        <w:autoSpaceDE w:val="0"/>
+        <w:autoSpaceDN w:val="0"/>
+        <w:adjustRightInd w:val="0"/>
+        <w:jc w:val="left"/>
+        <w:rPr>
+          <w:rFonts w:ascii="新宋体" w:eastAsia="新宋体" w:cs="新宋体"/>
+          <w:kern w:val="0"/>
+          <w:sz w:val="19"/>
+          <w:szCs w:val="19"/>
+        </w:rPr>
+      </w:pPr>
+      <w:r>
+        <w:rPr>
+          <w:rFonts w:ascii="新宋体" w:eastAsia="新宋体" w:cs="新宋体"/>
+          <w:color w:val="0000FF"/>
+          <w:kern w:val="0"/>
+          <w:sz w:val="19"/>
+          <w:szCs w:val="19"/>
+        </w:rPr>
+        <w:t>class</w:t>
+      </w:r>
+      <w:r>
+        <w:rPr>
+          <w:rFonts w:ascii="新宋体" w:eastAsia="新宋体" w:cs="新宋体"/>
+          <w:kern w:val="0"/>
+          <w:sz w:val="19"/>
+          <w:szCs w:val="19"/>
+        </w:rPr>
+        <w:t xml:space="preserve"> </w:t>
+      </w:r>
+      <w:r>
+        <w:rPr>
+          <w:rFonts w:ascii="新宋体" w:eastAsia="新宋体" w:cs="新宋体"/>
+          <w:i/>
+          <w:iCs/>
+          <w:color w:val="A000A0"/>
+          <w:kern w:val="0"/>
+          <w:sz w:val="19"/>
+          <w:szCs w:val="19"/>
+        </w:rPr>
+        <w:t>CV_EXPORTS</w:t>
+      </w:r>
+      <w:r>
+        <w:rPr>
+          <w:rFonts w:ascii="新宋体" w:eastAsia="新宋体" w:cs="新宋体"/>
+          <w:kern w:val="0"/>
+          <w:sz w:val="19"/>
+          <w:szCs w:val="19"/>
+        </w:rPr>
+        <w:t xml:space="preserve"> </w:t>
+      </w:r>
+      <w:r>
+        <w:rPr>
+          <w:rFonts w:ascii="新宋体" w:eastAsia="新宋体" w:cs="新宋体"/>
+          <w:i/>
+          <w:iCs/>
+          <w:color w:val="0000FF"/>
+          <w:kern w:val="0"/>
+          <w:sz w:val="19"/>
+          <w:szCs w:val="19"/>
+        </w:rPr>
+        <w:t>RotatedRect</w:t>
+      </w:r>
+    </w:p>
+    <w:p>
+      <w:pPr>
+        <w:autoSpaceDE w:val="0"/>
+        <w:autoSpaceDN w:val="0"/>
+        <w:adjustRightInd w:val="0"/>
+        <w:jc w:val="left"/>
+        <w:rPr>
+          <w:rFonts w:ascii="新宋体" w:eastAsia="新宋体" w:cs="新宋体"/>
+          <w:kern w:val="0"/>
+          <w:sz w:val="19"/>
+          <w:szCs w:val="19"/>
+        </w:rPr>
+      </w:pPr>
+      <w:r>
+        <w:rPr>
+          <w:rFonts w:ascii="新宋体" w:eastAsia="新宋体" w:cs="新宋体"/>
+          <w:kern w:val="0"/>
+          <w:sz w:val="19"/>
+          <w:szCs w:val="19"/>
+        </w:rPr>
+        <w:t>{</w:t>
+      </w:r>
+    </w:p>
+    <w:p>
+      <w:pPr>
+        <w:autoSpaceDE w:val="0"/>
+        <w:autoSpaceDN w:val="0"/>
+        <w:adjustRightInd w:val="0"/>
+        <w:jc w:val="left"/>
+        <w:rPr>
+          <w:rFonts w:ascii="新宋体" w:eastAsia="新宋体" w:cs="新宋体"/>
+          <w:kern w:val="0"/>
+          <w:sz w:val="19"/>
+          <w:szCs w:val="19"/>
+        </w:rPr>
+      </w:pPr>
+      <w:r>
+        <w:rPr>
+          <w:rFonts w:ascii="新宋体" w:eastAsia="新宋体" w:cs="新宋体"/>
+          <w:color w:val="0000FF"/>
+          <w:kern w:val="0"/>
+          <w:sz w:val="19"/>
+          <w:szCs w:val="19"/>
+        </w:rPr>
+        <w:t>public</w:t>
+      </w:r>
+      <w:r>
+        <w:rPr>
+          <w:rFonts w:ascii="新宋体" w:eastAsia="新宋体" w:cs="新宋体"/>
+          <w:kern w:val="0"/>
+          <w:sz w:val="19"/>
+          <w:szCs w:val="19"/>
+        </w:rPr>
+        <w:t>:</w:t>
+      </w:r>
+      <w:bookmarkStart w:id="1" w:name="_GoBack"/>
+      <w:bookmarkEnd w:id="1"/>
+    </w:p>
+    <w:p>
+      <w:pPr>
+        <w:autoSpaceDE w:val="0"/>
+        <w:autoSpaceDN w:val="0"/>
+        <w:adjustRightInd w:val="0"/>
+        <w:jc w:val="left"/>
+        <w:rPr>
+          <w:rFonts w:ascii="新宋体" w:eastAsia="新宋体" w:cs="新宋体"/>
+          <w:kern w:val="0"/>
+          <w:sz w:val="19"/>
+          <w:szCs w:val="19"/>
+        </w:rPr>
+      </w:pPr>
+      <w:r>
+        <w:rPr>
+          <w:rFonts w:ascii="新宋体" w:eastAsia="新宋体" w:cs="新宋体"/>
+          <w:kern w:val="0"/>
+          <w:sz w:val="19"/>
+          <w:szCs w:val="19"/>
+        </w:rPr>
+        <w:t xml:space="preserve">    </w:t>
+      </w:r>
+      <w:r>
+        <w:rPr>
+          <w:rFonts w:ascii="新宋体" w:eastAsia="新宋体" w:cs="新宋体"/>
+          <w:color w:val="008000"/>
+          <w:kern w:val="0"/>
+          <w:sz w:val="19"/>
+          <w:szCs w:val="19"/>
+        </w:rPr>
+        <w:t>//! various constructors</w:t>
+      </w:r>
+    </w:p>
+    <w:p>
+      <w:pPr>
+        <w:autoSpaceDE w:val="0"/>
+        <w:autoSpaceDN w:val="0"/>
+        <w:adjustRightInd w:val="0"/>
+        <w:jc w:val="left"/>
+        <w:rPr>
+          <w:rFonts w:ascii="新宋体" w:eastAsia="新宋体" w:cs="新宋体"/>
+          <w:kern w:val="0"/>
+          <w:sz w:val="19"/>
+          <w:szCs w:val="19"/>
+        </w:rPr>
+      </w:pPr>
+      <w:r>
+        <w:rPr>
+          <w:rFonts w:ascii="新宋体" w:eastAsia="新宋体" w:cs="新宋体"/>
+          <w:kern w:val="0"/>
+          <w:sz w:val="19"/>
+          <w:szCs w:val="19"/>
+        </w:rPr>
+        <w:t xml:space="preserve">    </w:t>
+      </w:r>
+      <w:r>
+        <w:rPr>
+          <w:rFonts w:ascii="新宋体" w:eastAsia="新宋体" w:cs="新宋体"/>
+          <w:i/>
+          <w:iCs/>
+          <w:color w:val="0000FF"/>
+          <w:kern w:val="0"/>
+          <w:sz w:val="19"/>
+          <w:szCs w:val="19"/>
+        </w:rPr>
+        <w:t>RotatedRect</w:t>
+      </w:r>
+      <w:r>
+        <w:rPr>
+          <w:rFonts w:ascii="新宋体" w:eastAsia="新宋体" w:cs="新宋体"/>
+          <w:kern w:val="0"/>
+          <w:sz w:val="19"/>
+          <w:szCs w:val="19"/>
+        </w:rPr>
+        <w:t>();</w:t>
+      </w:r>
+    </w:p>
+    <w:p>
+      <w:pPr>
+        <w:autoSpaceDE w:val="0"/>
+        <w:autoSpaceDN w:val="0"/>
+        <w:adjustRightInd w:val="0"/>
+        <w:jc w:val="left"/>
+        <w:rPr>
+          <w:rFonts w:ascii="新宋体" w:eastAsia="新宋体" w:cs="新宋体"/>
+          <w:kern w:val="0"/>
+          <w:sz w:val="19"/>
+          <w:szCs w:val="19"/>
+        </w:rPr>
+      </w:pPr>
+      <w:r>
+        <w:rPr>
+          <w:rFonts w:ascii="新宋体" w:eastAsia="新宋体" w:cs="新宋体"/>
+          <w:kern w:val="0"/>
+          <w:sz w:val="19"/>
+          <w:szCs w:val="19"/>
+        </w:rPr>
+        <w:t xml:space="preserve">    </w:t>
+      </w:r>
+      <w:r>
+        <w:rPr>
+          <w:rFonts w:ascii="新宋体" w:eastAsia="新宋体" w:cs="新宋体"/>
+          <w:i/>
+          <w:iCs/>
+          <w:color w:val="0000FF"/>
+          <w:kern w:val="0"/>
+          <w:sz w:val="19"/>
+          <w:szCs w:val="19"/>
+        </w:rPr>
+        <w:t>RotatedRect</w:t>
+      </w:r>
+      <w:r>
+        <w:rPr>
+          <w:rFonts w:ascii="新宋体" w:eastAsia="新宋体" w:cs="新宋体"/>
+          <w:kern w:val="0"/>
+          <w:sz w:val="19"/>
+          <w:szCs w:val="19"/>
+        </w:rPr>
+        <w:t>(</w:t>
+      </w:r>
+      <w:r>
+        <w:rPr>
+          <w:rFonts w:ascii="新宋体" w:eastAsia="新宋体" w:cs="新宋体"/>
+          <w:color w:val="0000FF"/>
+          <w:kern w:val="0"/>
+          <w:sz w:val="19"/>
+          <w:szCs w:val="19"/>
+        </w:rPr>
+        <w:t>const</w:t>
+      </w:r>
+      <w:r>
+        <w:rPr>
+          <w:rFonts w:ascii="新宋体" w:eastAsia="新宋体" w:cs="新宋体"/>
+          <w:kern w:val="0"/>
+          <w:sz w:val="19"/>
+          <w:szCs w:val="19"/>
+        </w:rPr>
+        <w:t xml:space="preserve"> </w:t>
+      </w:r>
+      <w:r>
+        <w:rPr>
+          <w:rFonts w:ascii="新宋体" w:eastAsia="新宋体" w:cs="新宋体"/>
+          <w:i/>
+          <w:iCs/>
+          <w:color w:val="0000FF"/>
+          <w:kern w:val="0"/>
+          <w:sz w:val="19"/>
+          <w:szCs w:val="19"/>
+        </w:rPr>
+        <w:t>Point2f</w:t>
+      </w:r>
+      <w:r>
+        <w:rPr>
+          <w:rFonts w:ascii="新宋体" w:eastAsia="新宋体" w:cs="新宋体"/>
+          <w:kern w:val="0"/>
+          <w:sz w:val="19"/>
+          <w:szCs w:val="19"/>
+        </w:rPr>
+        <w:t xml:space="preserve">&amp; </w:t>
+      </w:r>
+      <w:r>
+        <w:rPr>
+          <w:rFonts w:ascii="新宋体" w:eastAsia="新宋体" w:cs="新宋体"/>
+          <w:color w:val="000080"/>
+          <w:kern w:val="0"/>
+          <w:sz w:val="19"/>
+          <w:szCs w:val="19"/>
+        </w:rPr>
+        <w:t>center</w:t>
+      </w:r>
+      <w:r>
+        <w:rPr>
+          <w:rFonts w:ascii="新宋体" w:eastAsia="新宋体" w:cs="新宋体"/>
+          <w:kern w:val="0"/>
+          <w:sz w:val="19"/>
+          <w:szCs w:val="19"/>
+        </w:rPr>
+        <w:t xml:space="preserve">, </w:t>
+      </w:r>
+      <w:r>
+        <w:rPr>
+          <w:rFonts w:ascii="新宋体" w:eastAsia="新宋体" w:cs="新宋体"/>
+          <w:color w:val="0000FF"/>
+          <w:kern w:val="0"/>
+          <w:sz w:val="19"/>
+          <w:szCs w:val="19"/>
+        </w:rPr>
+        <w:t>const</w:t>
+      </w:r>
+      <w:r>
+        <w:rPr>
+          <w:rFonts w:ascii="新宋体" w:eastAsia="新宋体" w:cs="新宋体"/>
+          <w:kern w:val="0"/>
+          <w:sz w:val="19"/>
+          <w:szCs w:val="19"/>
+        </w:rPr>
+        <w:t xml:space="preserve"> </w:t>
+      </w:r>
+      <w:r>
+        <w:rPr>
+          <w:rFonts w:ascii="新宋体" w:eastAsia="新宋体" w:cs="新宋体"/>
+          <w:i/>
+          <w:iCs/>
+          <w:color w:val="0000FF"/>
+          <w:kern w:val="0"/>
+          <w:sz w:val="19"/>
+          <w:szCs w:val="19"/>
+        </w:rPr>
+        <w:t>Size2f</w:t>
+      </w:r>
+      <w:r>
+        <w:rPr>
+          <w:rFonts w:ascii="新宋体" w:eastAsia="新宋体" w:cs="新宋体"/>
+          <w:kern w:val="0"/>
+          <w:sz w:val="19"/>
+          <w:szCs w:val="19"/>
+        </w:rPr>
+        <w:t xml:space="preserve">&amp; </w:t>
+      </w:r>
+      <w:r>
+        <w:rPr>
+          <w:rFonts w:ascii="新宋体" w:eastAsia="新宋体" w:cs="新宋体"/>
+          <w:color w:val="880000"/>
+          <w:kern w:val="0"/>
+          <w:sz w:val="19"/>
+          <w:szCs w:val="19"/>
+        </w:rPr>
+        <w:t>size</w:t>
+      </w:r>
+      <w:r>
+        <w:rPr>
+          <w:rFonts w:ascii="新宋体" w:eastAsia="新宋体" w:cs="新宋体"/>
+          <w:kern w:val="0"/>
+          <w:sz w:val="19"/>
+          <w:szCs w:val="19"/>
+        </w:rPr>
+        <w:t xml:space="preserve">, </w:t>
+      </w:r>
+      <w:r>
+        <w:rPr>
+          <w:rFonts w:ascii="新宋体" w:eastAsia="新宋体" w:cs="新宋体"/>
+          <w:color w:val="0000FF"/>
+          <w:kern w:val="0"/>
+          <w:sz w:val="19"/>
+          <w:szCs w:val="19"/>
+        </w:rPr>
+        <w:t>float</w:t>
+      </w:r>
+      <w:r>
+        <w:rPr>
+          <w:rFonts w:ascii="新宋体" w:eastAsia="新宋体" w:cs="新宋体"/>
+          <w:kern w:val="0"/>
+          <w:sz w:val="19"/>
+          <w:szCs w:val="19"/>
+        </w:rPr>
+        <w:t xml:space="preserve"> </w:t>
+      </w:r>
+      <w:r>
+        <w:rPr>
+          <w:rFonts w:ascii="新宋体" w:eastAsia="新宋体" w:cs="新宋体"/>
+          <w:color w:val="000080"/>
+          <w:kern w:val="0"/>
+          <w:sz w:val="19"/>
+          <w:szCs w:val="19"/>
+        </w:rPr>
+        <w:t>angle</w:t>
+      </w:r>
+      <w:r>
+        <w:rPr>
+          <w:rFonts w:ascii="新宋体" w:eastAsia="新宋体" w:cs="新宋体"/>
+          <w:kern w:val="0"/>
+          <w:sz w:val="19"/>
+          <w:szCs w:val="19"/>
+        </w:rPr>
+        <w:t>);</w:t>
+      </w:r>
+    </w:p>
+    <w:p>
+      <w:pPr>
+        <w:autoSpaceDE w:val="0"/>
+        <w:autoSpaceDN w:val="0"/>
+        <w:adjustRightInd w:val="0"/>
+        <w:jc w:val="left"/>
+        <w:rPr>
+          <w:rFonts w:ascii="新宋体" w:eastAsia="新宋体" w:cs="新宋体"/>
+          <w:kern w:val="0"/>
+          <w:sz w:val="19"/>
+          <w:szCs w:val="19"/>
+        </w:rPr>
+      </w:pPr>
+      <w:r>
+        <w:rPr>
+          <w:rFonts w:ascii="新宋体" w:eastAsia="新宋体" w:cs="新宋体"/>
+          <w:kern w:val="0"/>
+          <w:sz w:val="19"/>
+          <w:szCs w:val="19"/>
+        </w:rPr>
+        <w:t xml:space="preserve">    </w:t>
+      </w:r>
+      <w:r>
+        <w:rPr>
+          <w:rFonts w:ascii="新宋体" w:eastAsia="新宋体" w:cs="新宋体"/>
+          <w:i/>
+          <w:iCs/>
+          <w:color w:val="0000FF"/>
+          <w:kern w:val="0"/>
+          <w:sz w:val="19"/>
+          <w:szCs w:val="19"/>
+        </w:rPr>
+        <w:t>RotatedRect</w:t>
+      </w:r>
+      <w:r>
+        <w:rPr>
+          <w:rFonts w:ascii="新宋体" w:eastAsia="新宋体" w:cs="新宋体"/>
+          <w:kern w:val="0"/>
+          <w:sz w:val="19"/>
+          <w:szCs w:val="19"/>
+        </w:rPr>
+        <w:t>(</w:t>
+      </w:r>
+      <w:r>
+        <w:rPr>
+          <w:rFonts w:ascii="新宋体" w:eastAsia="新宋体" w:cs="新宋体"/>
+          <w:color w:val="0000FF"/>
+          <w:kern w:val="0"/>
+          <w:sz w:val="19"/>
+          <w:szCs w:val="19"/>
+        </w:rPr>
+        <w:t>const</w:t>
+      </w:r>
+      <w:r>
+        <w:rPr>
+          <w:rFonts w:ascii="新宋体" w:eastAsia="新宋体" w:cs="新宋体"/>
+          <w:kern w:val="0"/>
+          <w:sz w:val="19"/>
+          <w:szCs w:val="19"/>
+        </w:rPr>
+        <w:t xml:space="preserve"> </w:t>
+      </w:r>
+      <w:r>
+        <w:rPr>
+          <w:rFonts w:ascii="新宋体" w:eastAsia="新宋体" w:cs="新宋体"/>
+          <w:i/>
+          <w:iCs/>
+          <w:color w:val="0000FF"/>
+          <w:kern w:val="0"/>
+          <w:sz w:val="19"/>
+          <w:szCs w:val="19"/>
+        </w:rPr>
+        <w:t>CvBox2D</w:t>
+      </w:r>
+      <w:r>
+        <w:rPr>
+          <w:rFonts w:ascii="新宋体" w:eastAsia="新宋体" w:cs="新宋体"/>
+          <w:kern w:val="0"/>
+          <w:sz w:val="19"/>
+          <w:szCs w:val="19"/>
+        </w:rPr>
+        <w:t xml:space="preserve">&amp; </w:t>
+      </w:r>
+      <w:r>
+        <w:rPr>
+          <w:rFonts w:ascii="新宋体" w:eastAsia="新宋体" w:cs="新宋体"/>
+          <w:color w:val="000080"/>
+          <w:kern w:val="0"/>
+          <w:sz w:val="19"/>
+          <w:szCs w:val="19"/>
+        </w:rPr>
+        <w:t>box</w:t>
+      </w:r>
+      <w:r>
+        <w:rPr>
+          <w:rFonts w:ascii="新宋体" w:eastAsia="新宋体" w:cs="新宋体"/>
+          <w:kern w:val="0"/>
+          <w:sz w:val="19"/>
+          <w:szCs w:val="19"/>
+        </w:rPr>
+        <w:t>);</w:t>
+      </w:r>
+    </w:p>
+    <w:p>
+      <w:pPr>
+        <w:autoSpaceDE w:val="0"/>
+        <w:autoSpaceDN w:val="0"/>
+        <w:adjustRightInd w:val="0"/>
+        <w:jc w:val="left"/>
+        <w:rPr>
+          <w:rFonts w:ascii="新宋体" w:eastAsia="新宋体" w:cs="新宋体"/>
+          <w:kern w:val="0"/>
+          <w:sz w:val="19"/>
+          <w:szCs w:val="19"/>
+        </w:rPr>
+      </w:pPr>
+    </w:p>
+    <w:p>
+      <w:pPr>
+        <w:autoSpaceDE w:val="0"/>
+        <w:autoSpaceDN w:val="0"/>
+        <w:adjustRightInd w:val="0"/>
+        <w:jc w:val="left"/>
+        <w:rPr>
+          <w:rFonts w:ascii="新宋体" w:eastAsia="新宋体" w:cs="新宋体"/>
+          <w:kern w:val="0"/>
+          <w:sz w:val="19"/>
+          <w:szCs w:val="19"/>
+        </w:rPr>
+      </w:pPr>
+      <w:r>
+        <w:rPr>
+          <w:rFonts w:ascii="新宋体" w:eastAsia="新宋体" w:cs="新宋体"/>
+          <w:kern w:val="0"/>
+          <w:sz w:val="19"/>
+          <w:szCs w:val="19"/>
+        </w:rPr>
+        <w:t xml:space="preserve">    </w:t>
+      </w:r>
+      <w:r>
+        <w:rPr>
+          <w:rFonts w:ascii="新宋体" w:eastAsia="新宋体" w:cs="新宋体"/>
+          <w:color w:val="008000"/>
+          <w:kern w:val="0"/>
+          <w:sz w:val="19"/>
+          <w:szCs w:val="19"/>
+        </w:rPr>
+        <w:t>//! returns 4 vertices of the rectangle</w:t>
+      </w:r>
+    </w:p>
+    <w:p>
+      <w:pPr>
+        <w:autoSpaceDE w:val="0"/>
+        <w:autoSpaceDN w:val="0"/>
+        <w:adjustRightInd w:val="0"/>
+        <w:jc w:val="left"/>
+        <w:rPr>
+          <w:rFonts w:ascii="新宋体" w:eastAsia="新宋体" w:cs="新宋体"/>
+          <w:kern w:val="0"/>
+          <w:sz w:val="19"/>
+          <w:szCs w:val="19"/>
+        </w:rPr>
+      </w:pPr>
+      <w:r>
+        <w:rPr>
+          <w:rFonts w:ascii="新宋体" w:eastAsia="新宋体" w:cs="新宋体"/>
+          <w:kern w:val="0"/>
+          <w:sz w:val="19"/>
+          <w:szCs w:val="19"/>
+        </w:rPr>
+        <w:t xml:space="preserve">    </w:t>
+      </w:r>
+      <w:r>
+        <w:rPr>
+          <w:rFonts w:ascii="新宋体" w:eastAsia="新宋体" w:cs="新宋体"/>
+          <w:color w:val="0000FF"/>
+          <w:kern w:val="0"/>
+          <w:sz w:val="19"/>
+          <w:szCs w:val="19"/>
+        </w:rPr>
+        <w:t>void</w:t>
+      </w:r>
+      <w:r>
+        <w:rPr>
+          <w:rFonts w:ascii="新宋体" w:eastAsia="新宋体" w:cs="新宋体"/>
+          <w:kern w:val="0"/>
+          <w:sz w:val="19"/>
+          <w:szCs w:val="19"/>
+        </w:rPr>
+        <w:t xml:space="preserve"> </w:t>
+      </w:r>
+      <w:r>
+        <w:rPr>
+          <w:rFonts w:ascii="新宋体" w:eastAsia="新宋体" w:cs="新宋体"/>
+          <w:color w:val="880000"/>
+          <w:kern w:val="0"/>
+          <w:sz w:val="19"/>
+          <w:szCs w:val="19"/>
+        </w:rPr>
+        <w:t>points</w:t>
+      </w:r>
+      <w:r>
+        <w:rPr>
+          <w:rFonts w:ascii="新宋体" w:eastAsia="新宋体" w:cs="新宋体"/>
+          <w:kern w:val="0"/>
+          <w:sz w:val="19"/>
+          <w:szCs w:val="19"/>
+        </w:rPr>
+        <w:t>(</w:t>
+      </w:r>
+      <w:r>
+        <w:rPr>
+          <w:rFonts w:ascii="新宋体" w:eastAsia="新宋体" w:cs="新宋体"/>
+          <w:i/>
+          <w:iCs/>
+          <w:color w:val="0000FF"/>
+          <w:kern w:val="0"/>
+          <w:sz w:val="19"/>
+          <w:szCs w:val="19"/>
+        </w:rPr>
+        <w:t>Point2f</w:t>
+      </w:r>
+      <w:r>
+        <w:rPr>
+          <w:rFonts w:ascii="新宋体" w:eastAsia="新宋体" w:cs="新宋体"/>
+          <w:kern w:val="0"/>
+          <w:sz w:val="19"/>
+          <w:szCs w:val="19"/>
+        </w:rPr>
+        <w:t xml:space="preserve"> </w:t>
+      </w:r>
+      <w:r>
+        <w:rPr>
+          <w:rFonts w:ascii="新宋体" w:eastAsia="新宋体" w:cs="新宋体"/>
+          <w:color w:val="000080"/>
+          <w:kern w:val="0"/>
+          <w:sz w:val="19"/>
+          <w:szCs w:val="19"/>
+        </w:rPr>
+        <w:t>pts</w:t>
+      </w:r>
+      <w:r>
+        <w:rPr>
+          <w:rFonts w:ascii="新宋体" w:eastAsia="新宋体" w:cs="新宋体"/>
+          <w:kern w:val="0"/>
+          <w:sz w:val="19"/>
+          <w:szCs w:val="19"/>
+        </w:rPr>
+        <w:t xml:space="preserve">[]) </w:t>
+      </w:r>
+      <w:r>
+        <w:rPr>
+          <w:rFonts w:ascii="新宋体" w:eastAsia="新宋体" w:cs="新宋体"/>
+          <w:color w:val="0000FF"/>
+          <w:kern w:val="0"/>
+          <w:sz w:val="19"/>
+          <w:szCs w:val="19"/>
+        </w:rPr>
+        <w:t>const</w:t>
+      </w:r>
+      <w:r>
+        <w:rPr>
+          <w:rFonts w:ascii="新宋体" w:eastAsia="新宋体" w:cs="新宋体"/>
+          <w:kern w:val="0"/>
+          <w:sz w:val="19"/>
+          <w:szCs w:val="19"/>
+        </w:rPr>
+        <w:t>;</w:t>
+      </w:r>
+    </w:p>
+    <w:p>
+      <w:pPr>
+        <w:autoSpaceDE w:val="0"/>
+        <w:autoSpaceDN w:val="0"/>
+        <w:adjustRightInd w:val="0"/>
+        <w:jc w:val="left"/>
+        <w:rPr>
+          <w:rFonts w:ascii="新宋体" w:eastAsia="新宋体" w:cs="新宋体"/>
+          <w:kern w:val="0"/>
+          <w:sz w:val="19"/>
+          <w:szCs w:val="19"/>
+        </w:rPr>
+      </w:pPr>
+      <w:r>
+        <w:rPr>
+          <w:rFonts w:ascii="新宋体" w:eastAsia="新宋体" w:cs="新宋体"/>
+          <w:kern w:val="0"/>
+          <w:sz w:val="19"/>
+          <w:szCs w:val="19"/>
+        </w:rPr>
+        <w:t xml:space="preserve">    </w:t>
+      </w:r>
+      <w:r>
+        <w:rPr>
+          <w:rFonts w:ascii="新宋体" w:eastAsia="新宋体" w:cs="新宋体"/>
+          <w:color w:val="008000"/>
+          <w:kern w:val="0"/>
+          <w:sz w:val="19"/>
+          <w:szCs w:val="19"/>
+        </w:rPr>
+        <w:t>//! returns the minimal up-right rectangle containing the rotated rectangle</w:t>
+      </w:r>
+    </w:p>
+    <w:p>
+      <w:pPr>
+        <w:autoSpaceDE w:val="0"/>
+        <w:autoSpaceDN w:val="0"/>
+        <w:adjustRightInd w:val="0"/>
+        <w:jc w:val="left"/>
+        <w:rPr>
+          <w:rFonts w:ascii="新宋体" w:eastAsia="新宋体" w:cs="新宋体"/>
+          <w:kern w:val="0"/>
+          <w:sz w:val="19"/>
+          <w:szCs w:val="19"/>
+        </w:rPr>
+      </w:pPr>
+      <w:r>
+        <w:rPr>
+          <w:rFonts w:ascii="新宋体" w:eastAsia="新宋体" w:cs="新宋体"/>
+          <w:kern w:val="0"/>
+          <w:sz w:val="19"/>
+          <w:szCs w:val="19"/>
+        </w:rPr>
+        <w:t xml:space="preserve">    </w:t>
+      </w:r>
+      <w:r>
+        <w:rPr>
+          <w:rFonts w:ascii="新宋体" w:eastAsia="新宋体" w:cs="新宋体"/>
+          <w:i/>
+          <w:iCs/>
+          <w:color w:val="0000FF"/>
+          <w:kern w:val="0"/>
+          <w:sz w:val="19"/>
+          <w:szCs w:val="19"/>
+        </w:rPr>
+        <w:t>Rect</w:t>
+      </w:r>
+      <w:r>
+        <w:rPr>
+          <w:rFonts w:ascii="新宋体" w:eastAsia="新宋体" w:cs="新宋体"/>
+          <w:kern w:val="0"/>
+          <w:sz w:val="19"/>
+          <w:szCs w:val="19"/>
+        </w:rPr>
+        <w:t xml:space="preserve"> </w:t>
+      </w:r>
+      <w:r>
+        <w:rPr>
+          <w:rFonts w:ascii="新宋体" w:eastAsia="新宋体" w:cs="新宋体"/>
+          <w:i/>
+          <w:iCs/>
+          <w:color w:val="880000"/>
+          <w:kern w:val="0"/>
+          <w:sz w:val="19"/>
+          <w:szCs w:val="19"/>
+        </w:rPr>
+        <w:t>boundingRect</w:t>
+      </w:r>
+      <w:r>
+        <w:rPr>
+          <w:rFonts w:ascii="新宋体" w:eastAsia="新宋体" w:cs="新宋体"/>
+          <w:kern w:val="0"/>
+          <w:sz w:val="19"/>
+          <w:szCs w:val="19"/>
+        </w:rPr>
+        <w:t xml:space="preserve">() </w:t>
+      </w:r>
+      <w:r>
+        <w:rPr>
+          <w:rFonts w:ascii="新宋体" w:eastAsia="新宋体" w:cs="新宋体"/>
+          <w:color w:val="0000FF"/>
+          <w:kern w:val="0"/>
+          <w:sz w:val="19"/>
+          <w:szCs w:val="19"/>
+        </w:rPr>
+        <w:t>const</w:t>
+      </w:r>
+      <w:r>
+        <w:rPr>
+          <w:rFonts w:ascii="新宋体" w:eastAsia="新宋体" w:cs="新宋体"/>
+          <w:kern w:val="0"/>
+          <w:sz w:val="19"/>
+          <w:szCs w:val="19"/>
+        </w:rPr>
+        <w:t>;</w:t>
+      </w:r>
+    </w:p>
+    <w:p>
+      <w:pPr>
+        <w:autoSpaceDE w:val="0"/>
+        <w:autoSpaceDN w:val="0"/>
+        <w:adjustRightInd w:val="0"/>
+        <w:jc w:val="left"/>
+        <w:rPr>
+          <w:rFonts w:ascii="新宋体" w:eastAsia="新宋体" w:cs="新宋体"/>
+          <w:kern w:val="0"/>
+          <w:sz w:val="19"/>
+          <w:szCs w:val="19"/>
+        </w:rPr>
+      </w:pPr>
+      <w:r>
+        <w:rPr>
+          <w:rFonts w:ascii="新宋体" w:eastAsia="新宋体" w:cs="新宋体"/>
+          <w:kern w:val="0"/>
+          <w:sz w:val="19"/>
+          <w:szCs w:val="19"/>
+        </w:rPr>
+        <w:t xml:space="preserve">    </w:t>
+      </w:r>
+      <w:r>
+        <w:rPr>
+          <w:rFonts w:ascii="新宋体" w:eastAsia="新宋体" w:cs="新宋体"/>
+          <w:color w:val="008000"/>
+          <w:kern w:val="0"/>
+          <w:sz w:val="19"/>
+          <w:szCs w:val="19"/>
+        </w:rPr>
+        <w:t>//! conversion to the old-style CvBox2D structure</w:t>
+      </w:r>
+    </w:p>
+    <w:p>
+      <w:pPr>
+        <w:autoSpaceDE w:val="0"/>
+        <w:autoSpaceDN w:val="0"/>
+        <w:adjustRightInd w:val="0"/>
+        <w:jc w:val="left"/>
+        <w:rPr>
+          <w:rFonts w:ascii="新宋体" w:eastAsia="新宋体" w:cs="新宋体"/>
+          <w:kern w:val="0"/>
+          <w:sz w:val="19"/>
+          <w:szCs w:val="19"/>
+        </w:rPr>
+      </w:pPr>
+      <w:r>
+        <w:rPr>
+          <w:rFonts w:ascii="新宋体" w:eastAsia="新宋体" w:cs="新宋体"/>
+          <w:kern w:val="0"/>
+          <w:sz w:val="19"/>
+          <w:szCs w:val="19"/>
+        </w:rPr>
+        <w:t xml:space="preserve">    </w:t>
+      </w:r>
+      <w:r>
+        <w:rPr>
+          <w:rFonts w:ascii="新宋体" w:eastAsia="新宋体" w:cs="新宋体"/>
+          <w:color w:val="0000FF"/>
+          <w:kern w:val="0"/>
+          <w:sz w:val="19"/>
+          <w:szCs w:val="19"/>
+        </w:rPr>
+        <w:t>operator</w:t>
+      </w:r>
+      <w:r>
+        <w:rPr>
+          <w:rFonts w:ascii="新宋体" w:eastAsia="新宋体" w:cs="新宋体"/>
+          <w:kern w:val="0"/>
+          <w:sz w:val="19"/>
+          <w:szCs w:val="19"/>
+        </w:rPr>
+        <w:t xml:space="preserve"> </w:t>
+      </w:r>
+      <w:r>
+        <w:rPr>
+          <w:rFonts w:ascii="新宋体" w:eastAsia="新宋体" w:cs="新宋体"/>
+          <w:i/>
+          <w:iCs/>
+          <w:color w:val="0000FF"/>
+          <w:kern w:val="0"/>
+          <w:sz w:val="19"/>
+          <w:szCs w:val="19"/>
+        </w:rPr>
+        <w:t>CvBox2D</w:t>
+      </w:r>
+      <w:r>
+        <w:rPr>
+          <w:rFonts w:ascii="新宋体" w:eastAsia="新宋体" w:cs="新宋体"/>
+          <w:kern w:val="0"/>
+          <w:sz w:val="19"/>
+          <w:szCs w:val="19"/>
+        </w:rPr>
+        <w:t xml:space="preserve">() </w:t>
+      </w:r>
+      <w:r>
+        <w:rPr>
+          <w:rFonts w:ascii="新宋体" w:eastAsia="新宋体" w:cs="新宋体"/>
+          <w:color w:val="0000FF"/>
+          <w:kern w:val="0"/>
+          <w:sz w:val="19"/>
+          <w:szCs w:val="19"/>
+        </w:rPr>
+        <w:t>const</w:t>
+      </w:r>
+      <w:r>
+        <w:rPr>
+          <w:rFonts w:ascii="新宋体" w:eastAsia="新宋体" w:cs="新宋体"/>
+          <w:kern w:val="0"/>
+          <w:sz w:val="19"/>
+          <w:szCs w:val="19"/>
+        </w:rPr>
+        <w:t>;</w:t>
+      </w:r>
+    </w:p>
+    <w:p>
+      <w:pPr>
+        <w:autoSpaceDE w:val="0"/>
+        <w:autoSpaceDN w:val="0"/>
+        <w:adjustRightInd w:val="0"/>
+        <w:jc w:val="left"/>
+        <w:rPr>
+          <w:rFonts w:ascii="新宋体" w:eastAsia="新宋体" w:cs="新宋体"/>
+          <w:kern w:val="0"/>
+          <w:sz w:val="19"/>
+          <w:szCs w:val="19"/>
+        </w:rPr>
+      </w:pPr>
+    </w:p>
+    <w:p>
+      <w:pPr>
+        <w:autoSpaceDE w:val="0"/>
+        <w:autoSpaceDN w:val="0"/>
+        <w:adjustRightInd w:val="0"/>
+        <w:jc w:val="left"/>
+        <w:rPr>
+          <w:rFonts w:ascii="新宋体" w:eastAsia="新宋体" w:cs="新宋体"/>
+          <w:kern w:val="0"/>
+          <w:sz w:val="19"/>
+          <w:szCs w:val="19"/>
+        </w:rPr>
+      </w:pPr>
+      <w:r>
+        <w:rPr>
+          <w:rFonts w:ascii="新宋体" w:eastAsia="新宋体" w:cs="新宋体"/>
+          <w:kern w:val="0"/>
+          <w:sz w:val="19"/>
+          <w:szCs w:val="19"/>
+        </w:rPr>
+        <w:t xml:space="preserve">    </w:t>
+      </w:r>
+      <w:r>
+        <w:rPr>
+          <w:rFonts w:ascii="新宋体" w:eastAsia="新宋体" w:cs="新宋体"/>
+          <w:i/>
+          <w:iCs/>
+          <w:color w:val="0000FF"/>
+          <w:kern w:val="0"/>
+          <w:sz w:val="19"/>
+          <w:szCs w:val="19"/>
+        </w:rPr>
+        <w:t>Point2f</w:t>
+      </w:r>
+      <w:r>
+        <w:rPr>
+          <w:rFonts w:ascii="新宋体" w:eastAsia="新宋体" w:cs="新宋体"/>
+          <w:kern w:val="0"/>
+          <w:sz w:val="19"/>
+          <w:szCs w:val="19"/>
+        </w:rPr>
+        <w:t xml:space="preserve"> </w:t>
+      </w:r>
+      <w:r>
+        <w:rPr>
+          <w:rFonts w:ascii="新宋体" w:eastAsia="新宋体" w:cs="新宋体"/>
+          <w:color w:val="000080"/>
+          <w:kern w:val="0"/>
+          <w:sz w:val="19"/>
+          <w:szCs w:val="19"/>
+        </w:rPr>
+        <w:t>center</w:t>
+      </w:r>
+      <w:r>
+        <w:rPr>
+          <w:rFonts w:ascii="新宋体" w:eastAsia="新宋体" w:cs="新宋体"/>
+          <w:kern w:val="0"/>
+          <w:sz w:val="19"/>
+          <w:szCs w:val="19"/>
+        </w:rPr>
+        <w:t xml:space="preserve">; </w:t>
+      </w:r>
+      <w:r>
+        <w:rPr>
+          <w:rFonts w:ascii="新宋体" w:eastAsia="新宋体" w:cs="新宋体"/>
+          <w:color w:val="008000"/>
+          <w:kern w:val="0"/>
+          <w:sz w:val="19"/>
+          <w:szCs w:val="19"/>
+        </w:rPr>
+        <w:t>//&lt; the rectangle mass center</w:t>
+      </w:r>
+    </w:p>
+    <w:p>
+      <w:pPr>
+        <w:autoSpaceDE w:val="0"/>
+        <w:autoSpaceDN w:val="0"/>
+        <w:adjustRightInd w:val="0"/>
+        <w:jc w:val="left"/>
+        <w:rPr>
+          <w:rFonts w:ascii="新宋体" w:eastAsia="新宋体" w:cs="新宋体"/>
+          <w:kern w:val="0"/>
+          <w:sz w:val="19"/>
+          <w:szCs w:val="19"/>
+        </w:rPr>
+      </w:pPr>
+      <w:r>
+        <w:rPr>
+          <w:rFonts w:ascii="新宋体" w:eastAsia="新宋体" w:cs="新宋体"/>
+          <w:kern w:val="0"/>
+          <w:sz w:val="19"/>
+          <w:szCs w:val="19"/>
+        </w:rPr>
+        <w:t xml:space="preserve">    </w:t>
+      </w:r>
+      <w:r>
+        <w:rPr>
+          <w:rFonts w:ascii="新宋体" w:eastAsia="新宋体" w:cs="新宋体"/>
+          <w:i/>
+          <w:iCs/>
+          <w:color w:val="0000FF"/>
+          <w:kern w:val="0"/>
+          <w:sz w:val="19"/>
+          <w:szCs w:val="19"/>
+        </w:rPr>
+        <w:t>Size2f</w:t>
+      </w:r>
+      <w:r>
+        <w:rPr>
+          <w:rFonts w:ascii="新宋体" w:eastAsia="新宋体" w:cs="新宋体"/>
+          <w:kern w:val="0"/>
+          <w:sz w:val="19"/>
+          <w:szCs w:val="19"/>
+        </w:rPr>
+        <w:t xml:space="preserve"> </w:t>
+      </w:r>
+      <w:r>
+        <w:rPr>
+          <w:rFonts w:ascii="新宋体" w:eastAsia="新宋体" w:cs="新宋体"/>
+          <w:color w:val="880000"/>
+          <w:kern w:val="0"/>
+          <w:sz w:val="19"/>
+          <w:szCs w:val="19"/>
+        </w:rPr>
+        <w:t>size</w:t>
+      </w:r>
+      <w:r>
+        <w:rPr>
+          <w:rFonts w:ascii="新宋体" w:eastAsia="新宋体" w:cs="新宋体"/>
+          <w:kern w:val="0"/>
+          <w:sz w:val="19"/>
+          <w:szCs w:val="19"/>
+        </w:rPr>
+        <w:t xml:space="preserve">;    </w:t>
+      </w:r>
+      <w:r>
+        <w:rPr>
+          <w:rFonts w:ascii="新宋体" w:eastAsia="新宋体" w:cs="新宋体"/>
+          <w:color w:val="008000"/>
+          <w:kern w:val="0"/>
+          <w:sz w:val="19"/>
+          <w:szCs w:val="19"/>
+        </w:rPr>
+        <w:t>//&lt; width and height of the rectangle</w:t>
+      </w:r>
+    </w:p>
+    <w:p>
+      <w:pPr>
+        <w:autoSpaceDE w:val="0"/>
+        <w:autoSpaceDN w:val="0"/>
+        <w:adjustRightInd w:val="0"/>
+        <w:jc w:val="left"/>
+        <w:rPr>
+          <w:rFonts w:ascii="新宋体" w:eastAsia="新宋体" w:cs="新宋体"/>
+          <w:kern w:val="0"/>
+          <w:sz w:val="19"/>
+          <w:szCs w:val="19"/>
+        </w:rPr>
+      </w:pPr>
+      <w:r>
+        <w:rPr>
+          <w:rFonts w:ascii="新宋体" w:eastAsia="新宋体" w:cs="新宋体"/>
+          <w:kern w:val="0"/>
+          <w:sz w:val="19"/>
+          <w:szCs w:val="19"/>
+        </w:rPr>
+        <w:t xml:space="preserve">    </w:t>
+      </w:r>
+      <w:r>
+        <w:rPr>
+          <w:rFonts w:ascii="新宋体" w:eastAsia="新宋体" w:cs="新宋体"/>
+          <w:color w:val="0000FF"/>
+          <w:kern w:val="0"/>
+          <w:sz w:val="19"/>
+          <w:szCs w:val="19"/>
+        </w:rPr>
+        <w:t>float</w:t>
+      </w:r>
+      <w:r>
+        <w:rPr>
+          <w:rFonts w:ascii="新宋体" w:eastAsia="新宋体" w:cs="新宋体"/>
+          <w:kern w:val="0"/>
+          <w:sz w:val="19"/>
+          <w:szCs w:val="19"/>
+        </w:rPr>
+        <w:t xml:space="preserve"> </w:t>
+      </w:r>
+      <w:r>
+        <w:rPr>
+          <w:rFonts w:ascii="新宋体" w:eastAsia="新宋体" w:cs="新宋体"/>
+          <w:color w:val="000080"/>
+          <w:kern w:val="0"/>
+          <w:sz w:val="19"/>
+          <w:szCs w:val="19"/>
+        </w:rPr>
+        <w:t>angle</w:t>
+      </w:r>
+      <w:r>
+        <w:rPr>
+          <w:rFonts w:ascii="新宋体" w:eastAsia="新宋体" w:cs="新宋体"/>
+          <w:kern w:val="0"/>
+          <w:sz w:val="19"/>
+          <w:szCs w:val="19"/>
+        </w:rPr>
+        <w:t xml:space="preserve">;    </w:t>
+      </w:r>
+      <w:r>
+        <w:rPr>
+          <w:rFonts w:ascii="新宋体" w:eastAsia="新宋体" w:cs="新宋体"/>
+          <w:color w:val="008000"/>
+          <w:kern w:val="0"/>
+          <w:sz w:val="19"/>
+          <w:szCs w:val="19"/>
+        </w:rPr>
+        <w:t>//&lt; the rotation angle. When the angle is 0, 90, 180, 270 etc., the rectangle becomes an up-right rectangle.</w:t>
+      </w:r>
+    </w:p>
+    <w:p>
+      <w:pPr>
+        <w:autoSpaceDE w:val="0"/>
+        <w:autoSpaceDN w:val="0"/>
+        <w:adjustRightInd w:val="0"/>
+        <w:jc w:val="left"/>
+        <w:rPr>
+          <w:rFonts w:ascii="新宋体" w:eastAsia="新宋体" w:cs="新宋体"/>
+          <w:kern w:val="0"/>
+          <w:sz w:val="19"/>
+          <w:szCs w:val="19"/>
+        </w:rPr>
+      </w:pPr>
+      <w:r>
+        <w:rPr>
+          <w:rFonts w:ascii="新宋体" w:eastAsia="新宋体" w:cs="新宋体"/>
+          <w:kern w:val="0"/>
+          <w:sz w:val="19"/>
+          <w:szCs w:val="19"/>
+        </w:rPr>
+        <w:t>};</w:t>
+      </w:r>
+    </w:p>
+    <w:p>
+      <w:pPr>
+        <w:rPr>
+          <w:rFonts w:hint="eastAsia"/>
+        </w:rPr>
+      </w:pPr>
+    </w:p>
+    <w:p/>
+    <w:p>
+      <w:pPr>
+        <w:pStyle w:val="3"/>
+        <w:numPr>
+          <w:ilvl w:val="1"/>
+          <w:numId w:val="3"/>
+        </w:numPr>
+        <w:spacing w:before="0" w:after="0" w:line="240" w:lineRule="auto"/>
+      </w:pPr>
+      <w:r>
+        <w:t>template&lt;typename _Tp&gt; class Rect_</w:t>
+      </w:r>
+    </w:p>
+    <w:p/>
+    <w:p>
+      <w:pPr>
+        <w:pStyle w:val="3"/>
+        <w:numPr>
+          <w:ilvl w:val="1"/>
+          <w:numId w:val="3"/>
+        </w:numPr>
+        <w:spacing w:before="0" w:after="0" w:line="240" w:lineRule="auto"/>
+      </w:pPr>
+      <w:r>
+        <w:t>template&lt;typename _Tp&gt; class Rect_</w:t>
+      </w:r>
+    </w:p>
+    <w:p/>
+    <w:p>
+      <w:pPr>
+        <w:pStyle w:val="3"/>
+        <w:numPr>
+          <w:ilvl w:val="1"/>
+          <w:numId w:val="3"/>
+        </w:numPr>
+        <w:spacing w:before="0" w:after="0" w:line="240" w:lineRule="auto"/>
+      </w:pPr>
+      <w:r>
+        <w:lastRenderedPageBreak/>
+        <w:t>template&lt;typename _Tp&gt; class Rect_</w:t>
+      </w:r>
+    </w:p>
+    <w:p/>
+    <w:p>
+      <w:pPr>
+        <w:pStyle w:val="3"/>
+        <w:numPr>
+          <w:ilvl w:val="1"/>
+          <w:numId w:val="3"/>
+        </w:numPr>
+        <w:spacing w:before="0" w:after="0" w:line="240" w:lineRule="auto"/>
+      </w:pPr>
+      <w:r>
+        <w:t>template&lt;typename _Tp&gt; class Rect_</w:t>
+      </w:r>
+    </w:p>
+    <w:p>
+      <w:pPr>
+        <w:rPr>
+          <w:rFonts w:hint="eastAsia"/>
+        </w:rPr>
+      </w:pPr>
+    </w:p>
     <w:p/>
     <w:p/>
     <w:p/>
@@ -6167,7 +7418,7 @@
 </file>
 
 <file path=customXml/itemProps1.xml><?xml version="1.0" encoding="utf-8"?>
-<ds:datastoreItem xmlns:ds="http://schemas.openxmlformats.org/officeDocument/2006/customXml" ds:itemID="{8EF2E607-3F26-4805-9C37-1469A1A5DDD2}">
+<ds:datastoreItem xmlns:ds="http://schemas.openxmlformats.org/officeDocument/2006/customXml" ds:itemID="{E3396E4E-B8E1-447E-9750-DC7412D893A5}">
   <ds:schemaRefs>
     <ds:schemaRef ds:uri="http://schemas.openxmlformats.org/officeDocument/2006/bibliography"/>
   </ds:schemaRefs>

</xml_diff>

<commit_message>
update code to isdeflection and affine,update docfile
</commit_message>
<xml_diff>
--- a/CODE_INTRODUCE.docx
+++ b/CODE_INTRODUCE.docx
@@ -1017,7 +1017,7 @@
           <v:shape id="_x0000_i1025" type="#_x0000_t75" style="width:414.75pt;height:143.25pt" o:ole="">
             <v:imagedata r:id="rId6" o:title=""/>
           </v:shape>
-          <o:OLEObject Type="Embed" ProgID="Visio.Drawing.11" ShapeID="_x0000_i1025" DrawAspect="Content" ObjectID="_1596746687" r:id="rId7"/>
+          <o:OLEObject Type="Embed" ProgID="Visio.Drawing.11" ShapeID="_x0000_i1025" DrawAspect="Content" ObjectID="_1596829079" r:id="rId7"/>
         </w:object>
       </w:r>
     </w:p>
@@ -4861,8 +4861,6 @@
         </w:rPr>
         <w:t>:</w:t>
       </w:r>
-      <w:bookmarkStart w:id="1" w:name="_GoBack"/>
-      <w:bookmarkEnd w:id="1"/>
     </w:p>
     <w:p>
       <w:pPr>
@@ -5897,13 +5895,7 @@
         <w:t>};</w:t>
       </w:r>
     </w:p>
-    <w:p>
-      <w:pPr>
-        <w:rPr>
-          <w:rFonts w:hint="eastAsia"/>
-        </w:rPr>
-      </w:pPr>
-    </w:p>
+    <w:p/>
     <w:p/>
     <w:p>
       <w:pPr>
@@ -5915,7 +5907,258 @@
         <w:spacing w:before="0" w:after="0" w:line="240" w:lineRule="auto"/>
       </w:pPr>
       <w:r>
-        <w:t>template&lt;typename _Tp&gt; class Rect_</w:t>
+        <w:t>getRotationMatrix2D函数</w:t>
+      </w:r>
+    </w:p>
+    <w:p>
+      <w:pPr>
+        <w:widowControl/>
+        <w:shd w:val="clear" w:color="auto" w:fill="FFFFFF"/>
+        <w:wordWrap w:val="0"/>
+        <w:jc w:val="left"/>
+        <w:rPr>
+          <w:rFonts w:ascii="Arial" w:eastAsia="宋体" w:hAnsi="Arial" w:cs="Arial" w:hint="eastAsia"/>
+          <w:color w:val="333333"/>
+          <w:kern w:val="0"/>
+          <w:szCs w:val="21"/>
+        </w:rPr>
+      </w:pPr>
+      <w:r>
+        <w:rPr>
+          <w:rFonts w:ascii="Arial" w:eastAsia="宋体" w:hAnsi="Arial" w:cs="Arial"/>
+          <w:color w:val="333333"/>
+          <w:kern w:val="0"/>
+          <w:szCs w:val="21"/>
+          <w:shd w:val="clear" w:color="auto" w:fill="FFFFFF"/>
+        </w:rPr>
+        <w:t>主要用于获得图像绕着</w:t>
+      </w:r>
+      <w:r>
+        <w:rPr>
+          <w:rFonts w:ascii="Arial" w:eastAsia="宋体" w:hAnsi="Arial" w:cs="Arial"/>
+          <w:color w:val="333333"/>
+          <w:kern w:val="0"/>
+          <w:szCs w:val="21"/>
+          <w:shd w:val="clear" w:color="auto" w:fill="FFFFFF"/>
+        </w:rPr>
+        <w:t xml:space="preserve"> </w:t>
+      </w:r>
+      <w:r>
+        <w:rPr>
+          <w:rFonts w:ascii="Arial" w:eastAsia="宋体" w:hAnsi="Arial" w:cs="Arial"/>
+          <w:color w:val="333333"/>
+          <w:kern w:val="0"/>
+          <w:szCs w:val="21"/>
+          <w:shd w:val="clear" w:color="auto" w:fill="FFFFFF"/>
+        </w:rPr>
+        <w:t>某一点的旋转矩阵</w:t>
+      </w:r>
+      <w:r>
+        <w:rPr>
+          <w:rFonts w:ascii="Arial" w:eastAsia="宋体" w:hAnsi="Arial" w:cs="Arial"/>
+          <w:color w:val="333333"/>
+          <w:kern w:val="0"/>
+          <w:szCs w:val="21"/>
+          <w:shd w:val="clear" w:color="auto" w:fill="FFFFFF"/>
+        </w:rPr>
+        <w:t> </w:t>
+      </w:r>
+    </w:p>
+    <w:p>
+      <w:pPr>
+        <w:widowControl/>
+        <w:shd w:val="clear" w:color="auto" w:fill="FFFFFF"/>
+        <w:wordWrap w:val="0"/>
+        <w:jc w:val="left"/>
+        <w:rPr>
+          <w:rFonts w:ascii="Arial" w:eastAsia="宋体" w:hAnsi="Arial" w:cs="Arial"/>
+          <w:color w:val="333333"/>
+          <w:kern w:val="0"/>
+          <w:szCs w:val="21"/>
+        </w:rPr>
+      </w:pPr>
+      <w:r>
+        <w:rPr>
+          <w:rFonts w:ascii="Arial" w:eastAsia="宋体" w:hAnsi="Arial" w:cs="Arial"/>
+          <w:color w:val="333333"/>
+          <w:kern w:val="0"/>
+          <w:szCs w:val="21"/>
+          <w:shd w:val="clear" w:color="auto" w:fill="FFFFFF"/>
+        </w:rPr>
+        <w:t>函数调用形式：</w:t>
+      </w:r>
+    </w:p>
+    <w:p>
+      <w:pPr>
+        <w:widowControl/>
+        <w:shd w:val="clear" w:color="auto" w:fill="FFFFFF"/>
+        <w:wordWrap w:val="0"/>
+        <w:jc w:val="left"/>
+        <w:rPr>
+          <w:rFonts w:ascii="Arial" w:eastAsia="宋体" w:hAnsi="Arial" w:cs="Arial" w:hint="eastAsia"/>
+          <w:color w:val="333333"/>
+          <w:kern w:val="0"/>
+          <w:szCs w:val="21"/>
+        </w:rPr>
+      </w:pPr>
+      <w:r>
+        <w:rPr>
+          <w:rFonts w:ascii="Arial" w:eastAsia="宋体" w:hAnsi="Arial" w:cs="Arial"/>
+          <w:color w:val="333333"/>
+          <w:kern w:val="0"/>
+          <w:szCs w:val="21"/>
+          <w:shd w:val="clear" w:color="auto" w:fill="FFFFFF"/>
+        </w:rPr>
+        <w:t>Mat </w:t>
+      </w:r>
+      <w:r>
+        <w:rPr>
+          <w:rFonts w:ascii="宋体" w:eastAsia="宋体" w:hAnsi="宋体" w:cs="宋体"/>
+          <w:b/>
+          <w:bCs/>
+          <w:color w:val="003048"/>
+          <w:kern w:val="0"/>
+          <w:szCs w:val="21"/>
+          <w:shd w:val="clear" w:color="auto" w:fill="FFFFFF"/>
+        </w:rPr>
+        <w:t>getRotationMatrix2D</w:t>
+      </w:r>
+      <w:r>
+        <w:rPr>
+          <w:rFonts w:ascii="Arial" w:eastAsia="宋体" w:hAnsi="Arial" w:cs="Arial"/>
+          <w:color w:val="333333"/>
+          <w:kern w:val="0"/>
+          <w:szCs w:val="21"/>
+          <w:shd w:val="clear" w:color="auto" w:fill="FFFFFF"/>
+        </w:rPr>
+        <w:t>(Point2f center, double angle, double scale)</w:t>
+      </w:r>
+    </w:p>
+    <w:p>
+      <w:pPr>
+        <w:widowControl/>
+        <w:shd w:val="clear" w:color="auto" w:fill="FFFFFF"/>
+        <w:wordWrap w:val="0"/>
+        <w:jc w:val="left"/>
+        <w:rPr>
+          <w:rFonts w:ascii="Arial" w:eastAsia="宋体" w:hAnsi="Arial" w:cs="Arial" w:hint="eastAsia"/>
+          <w:color w:val="333333"/>
+          <w:kern w:val="0"/>
+          <w:szCs w:val="21"/>
+        </w:rPr>
+      </w:pPr>
+      <w:r>
+        <w:rPr>
+          <w:rFonts w:ascii="Arial" w:eastAsia="宋体" w:hAnsi="Arial" w:cs="Arial"/>
+          <w:color w:val="333333"/>
+          <w:kern w:val="0"/>
+          <w:szCs w:val="21"/>
+          <w:shd w:val="clear" w:color="auto" w:fill="FFFFFF"/>
+        </w:rPr>
+        <w:t>参数详解：</w:t>
+      </w:r>
+    </w:p>
+    <w:p>
+      <w:pPr>
+        <w:widowControl/>
+        <w:shd w:val="clear" w:color="auto" w:fill="FFFFFF"/>
+        <w:wordWrap w:val="0"/>
+        <w:jc w:val="left"/>
+        <w:rPr>
+          <w:rFonts w:ascii="Arial" w:eastAsia="宋体" w:hAnsi="Arial" w:cs="Arial"/>
+          <w:color w:val="333333"/>
+          <w:kern w:val="0"/>
+          <w:szCs w:val="21"/>
+        </w:rPr>
+      </w:pPr>
+      <w:r>
+        <w:rPr>
+          <w:rFonts w:ascii="Arial" w:eastAsia="宋体" w:hAnsi="Arial" w:cs="Arial"/>
+          <w:color w:val="333333"/>
+          <w:kern w:val="0"/>
+          <w:szCs w:val="21"/>
+          <w:shd w:val="clear" w:color="auto" w:fill="FFFFFF"/>
+        </w:rPr>
+        <w:t>Point2f center</w:t>
+      </w:r>
+      <w:r>
+        <w:rPr>
+          <w:rFonts w:ascii="Arial" w:eastAsia="宋体" w:hAnsi="Arial" w:cs="Arial"/>
+          <w:color w:val="333333"/>
+          <w:kern w:val="0"/>
+          <w:szCs w:val="21"/>
+          <w:shd w:val="clear" w:color="auto" w:fill="FFFFFF"/>
+        </w:rPr>
+        <w:t>：表示旋转的中心点</w:t>
+      </w:r>
+    </w:p>
+    <w:p>
+      <w:pPr>
+        <w:widowControl/>
+        <w:shd w:val="clear" w:color="auto" w:fill="FFFFFF"/>
+        <w:wordWrap w:val="0"/>
+        <w:jc w:val="left"/>
+        <w:rPr>
+          <w:rFonts w:ascii="Arial" w:eastAsia="宋体" w:hAnsi="Arial" w:cs="Arial"/>
+          <w:color w:val="333333"/>
+          <w:kern w:val="0"/>
+          <w:szCs w:val="21"/>
+        </w:rPr>
+      </w:pPr>
+      <w:r>
+        <w:rPr>
+          <w:rFonts w:ascii="Arial" w:eastAsia="宋体" w:hAnsi="Arial" w:cs="Arial"/>
+          <w:color w:val="333333"/>
+          <w:kern w:val="0"/>
+          <w:szCs w:val="21"/>
+          <w:shd w:val="clear" w:color="auto" w:fill="FFFFFF"/>
+        </w:rPr>
+        <w:lastRenderedPageBreak/>
+        <w:t>double angle</w:t>
+      </w:r>
+      <w:r>
+        <w:rPr>
+          <w:rFonts w:ascii="Arial" w:eastAsia="宋体" w:hAnsi="Arial" w:cs="Arial"/>
+          <w:color w:val="333333"/>
+          <w:kern w:val="0"/>
+          <w:szCs w:val="21"/>
+          <w:shd w:val="clear" w:color="auto" w:fill="FFFFFF"/>
+        </w:rPr>
+        <w:t>：表示旋转的角度</w:t>
+      </w:r>
+    </w:p>
+    <w:p>
+      <w:pPr>
+        <w:widowControl/>
+        <w:shd w:val="clear" w:color="auto" w:fill="FFFFFF"/>
+        <w:wordWrap w:val="0"/>
+        <w:jc w:val="left"/>
+        <w:rPr>
+          <w:rFonts w:ascii="Arial" w:eastAsia="宋体" w:hAnsi="Arial" w:cs="Arial" w:hint="eastAsia"/>
+          <w:color w:val="333333"/>
+          <w:kern w:val="0"/>
+          <w:szCs w:val="21"/>
+        </w:rPr>
+      </w:pPr>
+      <w:r>
+        <w:rPr>
+          <w:rFonts w:ascii="Arial" w:eastAsia="宋体" w:hAnsi="Arial" w:cs="Arial"/>
+          <w:color w:val="333333"/>
+          <w:kern w:val="0"/>
+          <w:szCs w:val="21"/>
+          <w:shd w:val="clear" w:color="auto" w:fill="FFFFFF"/>
+        </w:rPr>
+        <w:t>double scale</w:t>
+      </w:r>
+      <w:r>
+        <w:rPr>
+          <w:rFonts w:ascii="Arial" w:eastAsia="宋体" w:hAnsi="Arial" w:cs="Arial"/>
+          <w:color w:val="333333"/>
+          <w:kern w:val="0"/>
+          <w:szCs w:val="21"/>
+          <w:shd w:val="clear" w:color="auto" w:fill="FFFFFF"/>
+        </w:rPr>
+        <w:t>：图像缩放因子</w:t>
       </w:r>
     </w:p>
     <w:p/>
@@ -5929,10 +6172,804 @@
         <w:spacing w:before="0" w:after="0" w:line="240" w:lineRule="auto"/>
       </w:pPr>
       <w:r>
-        <w:t>template&lt;typename _Tp&gt; class Rect_</w:t>
-      </w:r>
-    </w:p>
-    <w:p/>
+        <w:t>warpAffine</w:t>
+      </w:r>
+    </w:p>
+    <w:p>
+      <w:pPr>
+        <w:widowControl/>
+        <w:shd w:val="clear" w:color="auto" w:fill="FFFFFF"/>
+        <w:wordWrap w:val="0"/>
+        <w:spacing w:after="240" w:line="390" w:lineRule="atLeast"/>
+        <w:rPr>
+          <w:rFonts w:ascii="Arial" w:eastAsia="宋体" w:hAnsi="Arial" w:cs="Arial"/>
+          <w:color w:val="4F4F4F"/>
+          <w:kern w:val="0"/>
+          <w:sz w:val="24"/>
+          <w:szCs w:val="24"/>
+        </w:rPr>
+      </w:pPr>
+      <w:r>
+        <w:rPr>
+          <w:rFonts w:ascii="Arial" w:eastAsia="宋体" w:hAnsi="Arial" w:cs="Arial"/>
+          <w:b/>
+          <w:bCs/>
+          <w:color w:val="4F4F4F"/>
+          <w:kern w:val="0"/>
+          <w:sz w:val="24"/>
+          <w:szCs w:val="24"/>
+        </w:rPr>
+        <w:t>warpAffine</w:t>
+      </w:r>
+      <w:r>
+        <w:rPr>
+          <w:rFonts w:ascii="Arial" w:eastAsia="宋体" w:hAnsi="Arial" w:cs="Arial"/>
+          <w:b/>
+          <w:bCs/>
+          <w:color w:val="4F4F4F"/>
+          <w:kern w:val="0"/>
+          <w:sz w:val="24"/>
+          <w:szCs w:val="24"/>
+        </w:rPr>
+        <w:t>函数</w:t>
+      </w:r>
+    </w:p>
+    <w:p>
+      <w:pPr>
+        <w:widowControl/>
+        <w:shd w:val="clear" w:color="auto" w:fill="F6F8FA"/>
+        <w:tabs>
+          <w:tab w:val="left" w:pos="916"/>
+          <w:tab w:val="left" w:pos="1832"/>
+          <w:tab w:val="left" w:pos="2748"/>
+          <w:tab w:val="left" w:pos="3664"/>
+          <w:tab w:val="left" w:pos="4580"/>
+          <w:tab w:val="left" w:pos="5496"/>
+          <w:tab w:val="left" w:pos="6412"/>
+          <w:tab w:val="left" w:pos="7328"/>
+          <w:tab w:val="left" w:pos="8244"/>
+          <w:tab w:val="left" w:pos="9160"/>
+          <w:tab w:val="left" w:pos="10076"/>
+          <w:tab w:val="left" w:pos="10992"/>
+          <w:tab w:val="left" w:pos="11908"/>
+          <w:tab w:val="left" w:pos="12824"/>
+          <w:tab w:val="left" w:pos="13740"/>
+          <w:tab w:val="left" w:pos="14656"/>
+        </w:tabs>
+        <w:wordWrap w:val="0"/>
+        <w:spacing w:line="330" w:lineRule="atLeast"/>
+        <w:jc w:val="left"/>
+        <w:rPr>
+          <w:rFonts w:ascii="Consolas" w:eastAsia="宋体" w:hAnsi="Consolas" w:cs="宋体"/>
+          <w:color w:val="000000"/>
+          <w:kern w:val="0"/>
+          <w:szCs w:val="21"/>
+          <w:shd w:val="clear" w:color="auto" w:fill="F6F8FA"/>
+        </w:rPr>
+      </w:pPr>
+      <w:r>
+        <w:rPr>
+          <w:rFonts w:ascii="Consolas" w:eastAsia="宋体" w:hAnsi="Consolas" w:cs="宋体"/>
+          <w:color w:val="000088"/>
+          <w:kern w:val="0"/>
+          <w:szCs w:val="21"/>
+          <w:shd w:val="clear" w:color="auto" w:fill="F6F8FA"/>
+        </w:rPr>
+        <w:t>void</w:t>
+      </w:r>
+      <w:r>
+        <w:rPr>
+          <w:rFonts w:ascii="Consolas" w:eastAsia="宋体" w:hAnsi="Consolas" w:cs="宋体"/>
+          <w:color w:val="000000"/>
+          <w:kern w:val="0"/>
+          <w:szCs w:val="21"/>
+          <w:shd w:val="clear" w:color="auto" w:fill="F6F8FA"/>
+        </w:rPr>
+        <w:t xml:space="preserve"> cv::warpAffine     (   InputArray      src,</w:t>
+      </w:r>
+    </w:p>
+    <w:p>
+      <w:pPr>
+        <w:widowControl/>
+        <w:shd w:val="clear" w:color="auto" w:fill="F6F8FA"/>
+        <w:tabs>
+          <w:tab w:val="left" w:pos="916"/>
+          <w:tab w:val="left" w:pos="1832"/>
+          <w:tab w:val="left" w:pos="2748"/>
+          <w:tab w:val="left" w:pos="3664"/>
+          <w:tab w:val="left" w:pos="4580"/>
+          <w:tab w:val="left" w:pos="5496"/>
+          <w:tab w:val="left" w:pos="6412"/>
+          <w:tab w:val="left" w:pos="7328"/>
+          <w:tab w:val="left" w:pos="8244"/>
+          <w:tab w:val="left" w:pos="9160"/>
+          <w:tab w:val="left" w:pos="10076"/>
+          <w:tab w:val="left" w:pos="10992"/>
+          <w:tab w:val="left" w:pos="11908"/>
+          <w:tab w:val="left" w:pos="12824"/>
+          <w:tab w:val="left" w:pos="13740"/>
+          <w:tab w:val="left" w:pos="14656"/>
+        </w:tabs>
+        <w:wordWrap w:val="0"/>
+        <w:spacing w:line="330" w:lineRule="atLeast"/>
+        <w:jc w:val="left"/>
+        <w:rPr>
+          <w:rFonts w:ascii="Consolas" w:eastAsia="宋体" w:hAnsi="Consolas" w:cs="宋体"/>
+          <w:color w:val="000000"/>
+          <w:kern w:val="0"/>
+          <w:szCs w:val="21"/>
+          <w:shd w:val="clear" w:color="auto" w:fill="F6F8FA"/>
+        </w:rPr>
+      </w:pPr>
+      <w:r>
+        <w:rPr>
+          <w:rFonts w:ascii="Consolas" w:eastAsia="宋体" w:hAnsi="Consolas" w:cs="宋体"/>
+          <w:color w:val="000000"/>
+          <w:kern w:val="0"/>
+          <w:szCs w:val="21"/>
+          <w:shd w:val="clear" w:color="auto" w:fill="F6F8FA"/>
+        </w:rPr>
+        <w:t xml:space="preserve">        OutputArray     dst,</w:t>
+      </w:r>
+    </w:p>
+    <w:p>
+      <w:pPr>
+        <w:widowControl/>
+        <w:shd w:val="clear" w:color="auto" w:fill="F6F8FA"/>
+        <w:tabs>
+          <w:tab w:val="left" w:pos="916"/>
+          <w:tab w:val="left" w:pos="1832"/>
+          <w:tab w:val="left" w:pos="2748"/>
+          <w:tab w:val="left" w:pos="3664"/>
+          <w:tab w:val="left" w:pos="4580"/>
+          <w:tab w:val="left" w:pos="5496"/>
+          <w:tab w:val="left" w:pos="6412"/>
+          <w:tab w:val="left" w:pos="7328"/>
+          <w:tab w:val="left" w:pos="8244"/>
+          <w:tab w:val="left" w:pos="9160"/>
+          <w:tab w:val="left" w:pos="10076"/>
+          <w:tab w:val="left" w:pos="10992"/>
+          <w:tab w:val="left" w:pos="11908"/>
+          <w:tab w:val="left" w:pos="12824"/>
+          <w:tab w:val="left" w:pos="13740"/>
+          <w:tab w:val="left" w:pos="14656"/>
+        </w:tabs>
+        <w:wordWrap w:val="0"/>
+        <w:spacing w:line="330" w:lineRule="atLeast"/>
+        <w:jc w:val="left"/>
+        <w:rPr>
+          <w:rFonts w:ascii="Consolas" w:eastAsia="宋体" w:hAnsi="Consolas" w:cs="宋体"/>
+          <w:color w:val="000000"/>
+          <w:kern w:val="0"/>
+          <w:szCs w:val="21"/>
+          <w:shd w:val="clear" w:color="auto" w:fill="F6F8FA"/>
+        </w:rPr>
+      </w:pPr>
+      <w:r>
+        <w:rPr>
+          <w:rFonts w:ascii="Consolas" w:eastAsia="宋体" w:hAnsi="Consolas" w:cs="宋体"/>
+          <w:color w:val="000000"/>
+          <w:kern w:val="0"/>
+          <w:szCs w:val="21"/>
+          <w:shd w:val="clear" w:color="auto" w:fill="F6F8FA"/>
+        </w:rPr>
+        <w:t xml:space="preserve">        InputArray      M,</w:t>
+      </w:r>
+    </w:p>
+    <w:p>
+      <w:pPr>
+        <w:widowControl/>
+        <w:shd w:val="clear" w:color="auto" w:fill="F6F8FA"/>
+        <w:tabs>
+          <w:tab w:val="left" w:pos="916"/>
+          <w:tab w:val="left" w:pos="1832"/>
+          <w:tab w:val="left" w:pos="2748"/>
+          <w:tab w:val="left" w:pos="3664"/>
+          <w:tab w:val="left" w:pos="4580"/>
+          <w:tab w:val="left" w:pos="5496"/>
+          <w:tab w:val="left" w:pos="6412"/>
+          <w:tab w:val="left" w:pos="7328"/>
+          <w:tab w:val="left" w:pos="8244"/>
+          <w:tab w:val="left" w:pos="9160"/>
+          <w:tab w:val="left" w:pos="10076"/>
+          <w:tab w:val="left" w:pos="10992"/>
+          <w:tab w:val="left" w:pos="11908"/>
+          <w:tab w:val="left" w:pos="12824"/>
+          <w:tab w:val="left" w:pos="13740"/>
+          <w:tab w:val="left" w:pos="14656"/>
+        </w:tabs>
+        <w:wordWrap w:val="0"/>
+        <w:spacing w:line="330" w:lineRule="atLeast"/>
+        <w:jc w:val="left"/>
+        <w:rPr>
+          <w:rFonts w:ascii="Consolas" w:eastAsia="宋体" w:hAnsi="Consolas" w:cs="宋体"/>
+          <w:color w:val="000000"/>
+          <w:kern w:val="0"/>
+          <w:szCs w:val="21"/>
+          <w:shd w:val="clear" w:color="auto" w:fill="F6F8FA"/>
+        </w:rPr>
+      </w:pPr>
+      <w:r>
+        <w:rPr>
+          <w:rFonts w:ascii="Consolas" w:eastAsia="宋体" w:hAnsi="Consolas" w:cs="宋体"/>
+          <w:color w:val="000000"/>
+          <w:kern w:val="0"/>
+          <w:szCs w:val="21"/>
+          <w:shd w:val="clear" w:color="auto" w:fill="F6F8FA"/>
+        </w:rPr>
+        <w:t xml:space="preserve">        Size    dsize,</w:t>
+      </w:r>
+    </w:p>
+    <w:p>
+      <w:pPr>
+        <w:widowControl/>
+        <w:shd w:val="clear" w:color="auto" w:fill="F6F8FA"/>
+        <w:tabs>
+          <w:tab w:val="left" w:pos="916"/>
+          <w:tab w:val="left" w:pos="1832"/>
+          <w:tab w:val="left" w:pos="2748"/>
+          <w:tab w:val="left" w:pos="3664"/>
+          <w:tab w:val="left" w:pos="4580"/>
+          <w:tab w:val="left" w:pos="5496"/>
+          <w:tab w:val="left" w:pos="6412"/>
+          <w:tab w:val="left" w:pos="7328"/>
+          <w:tab w:val="left" w:pos="8244"/>
+          <w:tab w:val="left" w:pos="9160"/>
+          <w:tab w:val="left" w:pos="10076"/>
+          <w:tab w:val="left" w:pos="10992"/>
+          <w:tab w:val="left" w:pos="11908"/>
+          <w:tab w:val="left" w:pos="12824"/>
+          <w:tab w:val="left" w:pos="13740"/>
+          <w:tab w:val="left" w:pos="14656"/>
+        </w:tabs>
+        <w:wordWrap w:val="0"/>
+        <w:spacing w:line="330" w:lineRule="atLeast"/>
+        <w:jc w:val="left"/>
+        <w:rPr>
+          <w:rFonts w:ascii="Consolas" w:eastAsia="宋体" w:hAnsi="Consolas" w:cs="宋体"/>
+          <w:color w:val="000000"/>
+          <w:kern w:val="0"/>
+          <w:szCs w:val="21"/>
+          <w:shd w:val="clear" w:color="auto" w:fill="F6F8FA"/>
+        </w:rPr>
+      </w:pPr>
+      <w:r>
+        <w:rPr>
+          <w:rFonts w:ascii="Consolas" w:eastAsia="宋体" w:hAnsi="Consolas" w:cs="宋体"/>
+          <w:color w:val="000000"/>
+          <w:kern w:val="0"/>
+          <w:szCs w:val="21"/>
+          <w:shd w:val="clear" w:color="auto" w:fill="F6F8FA"/>
+        </w:rPr>
+        <w:t xml:space="preserve">        </w:t>
+      </w:r>
+      <w:r>
+        <w:rPr>
+          <w:rFonts w:ascii="Consolas" w:eastAsia="宋体" w:hAnsi="Consolas" w:cs="宋体"/>
+          <w:color w:val="000088"/>
+          <w:kern w:val="0"/>
+          <w:szCs w:val="21"/>
+          <w:shd w:val="clear" w:color="auto" w:fill="F6F8FA"/>
+        </w:rPr>
+        <w:t>int</w:t>
+      </w:r>
+      <w:r>
+        <w:rPr>
+          <w:rFonts w:ascii="Consolas" w:eastAsia="宋体" w:hAnsi="Consolas" w:cs="宋体"/>
+          <w:color w:val="000000"/>
+          <w:kern w:val="0"/>
+          <w:szCs w:val="21"/>
+          <w:shd w:val="clear" w:color="auto" w:fill="F6F8FA"/>
+        </w:rPr>
+        <w:t xml:space="preserve">     flags = INTER_LINEAR,</w:t>
+      </w:r>
+    </w:p>
+    <w:p>
+      <w:pPr>
+        <w:widowControl/>
+        <w:shd w:val="clear" w:color="auto" w:fill="F6F8FA"/>
+        <w:tabs>
+          <w:tab w:val="left" w:pos="916"/>
+          <w:tab w:val="left" w:pos="1832"/>
+          <w:tab w:val="left" w:pos="2748"/>
+          <w:tab w:val="left" w:pos="3664"/>
+          <w:tab w:val="left" w:pos="4580"/>
+          <w:tab w:val="left" w:pos="5496"/>
+          <w:tab w:val="left" w:pos="6412"/>
+          <w:tab w:val="left" w:pos="7328"/>
+          <w:tab w:val="left" w:pos="8244"/>
+          <w:tab w:val="left" w:pos="9160"/>
+          <w:tab w:val="left" w:pos="10076"/>
+          <w:tab w:val="left" w:pos="10992"/>
+          <w:tab w:val="left" w:pos="11908"/>
+          <w:tab w:val="left" w:pos="12824"/>
+          <w:tab w:val="left" w:pos="13740"/>
+          <w:tab w:val="left" w:pos="14656"/>
+        </w:tabs>
+        <w:wordWrap w:val="0"/>
+        <w:spacing w:line="330" w:lineRule="atLeast"/>
+        <w:jc w:val="left"/>
+        <w:rPr>
+          <w:rFonts w:ascii="Consolas" w:eastAsia="宋体" w:hAnsi="Consolas" w:cs="宋体"/>
+          <w:color w:val="000000"/>
+          <w:kern w:val="0"/>
+          <w:szCs w:val="21"/>
+          <w:shd w:val="clear" w:color="auto" w:fill="F6F8FA"/>
+        </w:rPr>
+      </w:pPr>
+      <w:r>
+        <w:rPr>
+          <w:rFonts w:ascii="Consolas" w:eastAsia="宋体" w:hAnsi="Consolas" w:cs="宋体"/>
+          <w:color w:val="000000"/>
+          <w:kern w:val="0"/>
+          <w:szCs w:val="21"/>
+          <w:shd w:val="clear" w:color="auto" w:fill="F6F8FA"/>
+        </w:rPr>
+        <w:t xml:space="preserve">        </w:t>
+      </w:r>
+      <w:r>
+        <w:rPr>
+          <w:rFonts w:ascii="Consolas" w:eastAsia="宋体" w:hAnsi="Consolas" w:cs="宋体"/>
+          <w:color w:val="000088"/>
+          <w:kern w:val="0"/>
+          <w:szCs w:val="21"/>
+          <w:shd w:val="clear" w:color="auto" w:fill="F6F8FA"/>
+        </w:rPr>
+        <w:t>int</w:t>
+      </w:r>
+      <w:r>
+        <w:rPr>
+          <w:rFonts w:ascii="Consolas" w:eastAsia="宋体" w:hAnsi="Consolas" w:cs="宋体"/>
+          <w:color w:val="000000"/>
+          <w:kern w:val="0"/>
+          <w:szCs w:val="21"/>
+          <w:shd w:val="clear" w:color="auto" w:fill="F6F8FA"/>
+        </w:rPr>
+        <w:t xml:space="preserve">     borderMode = BORDER_CONSTANT,</w:t>
+      </w:r>
+    </w:p>
+    <w:p>
+      <w:pPr>
+        <w:widowControl/>
+        <w:shd w:val="clear" w:color="auto" w:fill="F6F8FA"/>
+        <w:tabs>
+          <w:tab w:val="left" w:pos="916"/>
+          <w:tab w:val="left" w:pos="1832"/>
+          <w:tab w:val="left" w:pos="2748"/>
+          <w:tab w:val="left" w:pos="3664"/>
+          <w:tab w:val="left" w:pos="4580"/>
+          <w:tab w:val="left" w:pos="5496"/>
+          <w:tab w:val="left" w:pos="6412"/>
+          <w:tab w:val="left" w:pos="7328"/>
+          <w:tab w:val="left" w:pos="8244"/>
+          <w:tab w:val="left" w:pos="9160"/>
+          <w:tab w:val="left" w:pos="10076"/>
+          <w:tab w:val="left" w:pos="10992"/>
+          <w:tab w:val="left" w:pos="11908"/>
+          <w:tab w:val="left" w:pos="12824"/>
+          <w:tab w:val="left" w:pos="13740"/>
+          <w:tab w:val="left" w:pos="14656"/>
+        </w:tabs>
+        <w:wordWrap w:val="0"/>
+        <w:spacing w:line="330" w:lineRule="atLeast"/>
+        <w:jc w:val="left"/>
+        <w:rPr>
+          <w:rFonts w:ascii="Consolas" w:eastAsia="宋体" w:hAnsi="Consolas" w:cs="宋体"/>
+          <w:color w:val="000000"/>
+          <w:kern w:val="0"/>
+          <w:szCs w:val="21"/>
+          <w:shd w:val="clear" w:color="auto" w:fill="F6F8FA"/>
+        </w:rPr>
+      </w:pPr>
+      <w:r>
+        <w:rPr>
+          <w:rFonts w:ascii="Consolas" w:eastAsia="宋体" w:hAnsi="Consolas" w:cs="宋体"/>
+          <w:color w:val="000000"/>
+          <w:kern w:val="0"/>
+          <w:szCs w:val="21"/>
+          <w:shd w:val="clear" w:color="auto" w:fill="F6F8FA"/>
+        </w:rPr>
+        <w:t xml:space="preserve">        </w:t>
+      </w:r>
+      <w:r>
+        <w:rPr>
+          <w:rFonts w:ascii="Consolas" w:eastAsia="宋体" w:hAnsi="Consolas" w:cs="宋体"/>
+          <w:color w:val="000088"/>
+          <w:kern w:val="0"/>
+          <w:szCs w:val="21"/>
+          <w:shd w:val="clear" w:color="auto" w:fill="F6F8FA"/>
+        </w:rPr>
+        <w:t>const</w:t>
+      </w:r>
+      <w:r>
+        <w:rPr>
+          <w:rFonts w:ascii="Consolas" w:eastAsia="宋体" w:hAnsi="Consolas" w:cs="宋体"/>
+          <w:color w:val="000000"/>
+          <w:kern w:val="0"/>
+          <w:szCs w:val="21"/>
+          <w:shd w:val="clear" w:color="auto" w:fill="F6F8FA"/>
+        </w:rPr>
+        <w:t xml:space="preserve"> Scalar &amp;      borderValue = Scalar() </w:t>
+      </w:r>
+    </w:p>
+    <w:p>
+      <w:pPr>
+        <w:widowControl/>
+        <w:shd w:val="clear" w:color="auto" w:fill="F6F8FA"/>
+        <w:tabs>
+          <w:tab w:val="left" w:pos="916"/>
+          <w:tab w:val="left" w:pos="1832"/>
+          <w:tab w:val="left" w:pos="2748"/>
+          <w:tab w:val="left" w:pos="3664"/>
+          <w:tab w:val="left" w:pos="4580"/>
+          <w:tab w:val="left" w:pos="5496"/>
+          <w:tab w:val="left" w:pos="6412"/>
+          <w:tab w:val="left" w:pos="7328"/>
+          <w:tab w:val="left" w:pos="8244"/>
+          <w:tab w:val="left" w:pos="9160"/>
+          <w:tab w:val="left" w:pos="10076"/>
+          <w:tab w:val="left" w:pos="10992"/>
+          <w:tab w:val="left" w:pos="11908"/>
+          <w:tab w:val="left" w:pos="12824"/>
+          <w:tab w:val="left" w:pos="13740"/>
+          <w:tab w:val="left" w:pos="14656"/>
+        </w:tabs>
+        <w:wordWrap w:val="0"/>
+        <w:spacing w:line="330" w:lineRule="atLeast"/>
+        <w:jc w:val="left"/>
+        <w:rPr>
+          <w:rFonts w:ascii="Consolas" w:eastAsia="宋体" w:hAnsi="Consolas" w:cs="宋体"/>
+          <w:color w:val="000000"/>
+          <w:kern w:val="0"/>
+          <w:szCs w:val="21"/>
+        </w:rPr>
+      </w:pPr>
+      <w:r>
+        <w:rPr>
+          <w:rFonts w:ascii="Consolas" w:eastAsia="宋体" w:hAnsi="Consolas" w:cs="宋体"/>
+          <w:color w:val="000000"/>
+          <w:kern w:val="0"/>
+          <w:szCs w:val="21"/>
+          <w:shd w:val="clear" w:color="auto" w:fill="F6F8FA"/>
+        </w:rPr>
+        <w:t xml:space="preserve">    )</w:t>
+      </w:r>
+    </w:p>
+    <w:p>
+      <w:pPr>
+        <w:widowControl/>
+        <w:shd w:val="clear" w:color="auto" w:fill="FFFFFF"/>
+        <w:wordWrap w:val="0"/>
+        <w:spacing w:after="240" w:line="390" w:lineRule="atLeast"/>
+        <w:rPr>
+          <w:rFonts w:ascii="Arial" w:eastAsia="宋体" w:hAnsi="Arial" w:cs="Arial" w:hint="eastAsia"/>
+          <w:color w:val="4F4F4F"/>
+          <w:kern w:val="0"/>
+          <w:szCs w:val="21"/>
+        </w:rPr>
+      </w:pPr>
+      <w:r>
+        <w:rPr>
+          <w:rFonts w:ascii="Arial" w:eastAsia="宋体" w:hAnsi="Arial" w:cs="Arial"/>
+          <w:b/>
+          <w:bCs/>
+          <w:color w:val="4F4F4F"/>
+          <w:kern w:val="0"/>
+          <w:szCs w:val="21"/>
+        </w:rPr>
+        <w:t>参数解释</w:t>
+      </w:r>
+      <w:r>
+        <w:rPr>
+          <w:rFonts w:ascii="Arial" w:eastAsia="宋体" w:hAnsi="Arial" w:cs="Arial"/>
+          <w:color w:val="4F4F4F"/>
+          <w:kern w:val="0"/>
+          <w:szCs w:val="21"/>
+        </w:rPr>
+        <w:t> </w:t>
+      </w:r>
+      <w:r>
+        <w:rPr>
+          <w:rFonts w:ascii="Arial" w:eastAsia="宋体" w:hAnsi="Arial" w:cs="Arial"/>
+          <w:color w:val="4F4F4F"/>
+          <w:kern w:val="0"/>
+          <w:szCs w:val="21"/>
+        </w:rPr>
+        <w:br/>
+        <w:t xml:space="preserve">. src: </w:t>
+      </w:r>
+      <w:r>
+        <w:rPr>
+          <w:rFonts w:ascii="Arial" w:eastAsia="宋体" w:hAnsi="Arial" w:cs="Arial"/>
+          <w:color w:val="4F4F4F"/>
+          <w:kern w:val="0"/>
+          <w:szCs w:val="21"/>
+        </w:rPr>
+        <w:t>输入图像</w:t>
+      </w:r>
+      <w:r>
+        <w:rPr>
+          <w:rFonts w:ascii="Arial" w:eastAsia="宋体" w:hAnsi="Arial" w:cs="Arial"/>
+          <w:color w:val="4F4F4F"/>
+          <w:kern w:val="0"/>
+          <w:szCs w:val="21"/>
+        </w:rPr>
+        <w:t> </w:t>
+      </w:r>
+      <w:r>
+        <w:rPr>
+          <w:rFonts w:ascii="Arial" w:eastAsia="宋体" w:hAnsi="Arial" w:cs="Arial"/>
+          <w:color w:val="4F4F4F"/>
+          <w:kern w:val="0"/>
+          <w:szCs w:val="21"/>
+        </w:rPr>
+        <w:br/>
+        <w:t xml:space="preserve">. dst: </w:t>
+      </w:r>
+      <w:r>
+        <w:rPr>
+          <w:rFonts w:ascii="Arial" w:eastAsia="宋体" w:hAnsi="Arial" w:cs="Arial"/>
+          <w:color w:val="4F4F4F"/>
+          <w:kern w:val="0"/>
+          <w:szCs w:val="21"/>
+        </w:rPr>
+        <w:t>输出图像，尺寸由</w:t>
+      </w:r>
+      <w:r>
+        <w:rPr>
+          <w:rFonts w:ascii="Arial" w:eastAsia="宋体" w:hAnsi="Arial" w:cs="Arial"/>
+          <w:color w:val="4F4F4F"/>
+          <w:kern w:val="0"/>
+          <w:szCs w:val="21"/>
+        </w:rPr>
+        <w:t>dsize</w:t>
+      </w:r>
+      <w:r>
+        <w:rPr>
+          <w:rFonts w:ascii="Arial" w:eastAsia="宋体" w:hAnsi="Arial" w:cs="Arial"/>
+          <w:color w:val="4F4F4F"/>
+          <w:kern w:val="0"/>
+          <w:szCs w:val="21"/>
+        </w:rPr>
+        <w:t>指定，图像类型与原图像一致</w:t>
+      </w:r>
+      <w:r>
+        <w:rPr>
+          <w:rFonts w:ascii="Arial" w:eastAsia="宋体" w:hAnsi="Arial" w:cs="Arial"/>
+          <w:color w:val="4F4F4F"/>
+          <w:kern w:val="0"/>
+          <w:szCs w:val="21"/>
+        </w:rPr>
+        <w:t> </w:t>
+      </w:r>
+      <w:r>
+        <w:rPr>
+          <w:rFonts w:ascii="Arial" w:eastAsia="宋体" w:hAnsi="Arial" w:cs="Arial"/>
+          <w:color w:val="4F4F4F"/>
+          <w:kern w:val="0"/>
+          <w:szCs w:val="21"/>
+        </w:rPr>
+        <w:br/>
+        <w:t>. M: 2X3</w:t>
+      </w:r>
+      <w:r>
+        <w:rPr>
+          <w:rFonts w:ascii="Arial" w:eastAsia="宋体" w:hAnsi="Arial" w:cs="Arial"/>
+          <w:color w:val="4F4F4F"/>
+          <w:kern w:val="0"/>
+          <w:szCs w:val="21"/>
+        </w:rPr>
+        <w:t>的变换矩阵</w:t>
+      </w:r>
+      <w:r>
+        <w:rPr>
+          <w:rFonts w:ascii="Arial" w:eastAsia="宋体" w:hAnsi="Arial" w:cs="Arial"/>
+          <w:color w:val="4F4F4F"/>
+          <w:kern w:val="0"/>
+          <w:szCs w:val="21"/>
+        </w:rPr>
+        <w:t> </w:t>
+      </w:r>
+      <w:r>
+        <w:rPr>
+          <w:rFonts w:ascii="Arial" w:eastAsia="宋体" w:hAnsi="Arial" w:cs="Arial"/>
+          <w:color w:val="4F4F4F"/>
+          <w:kern w:val="0"/>
+          <w:szCs w:val="21"/>
+        </w:rPr>
+        <w:br/>
+        <w:t xml:space="preserve">. dsize: </w:t>
+      </w:r>
+      <w:r>
+        <w:rPr>
+          <w:rFonts w:ascii="Arial" w:eastAsia="宋体" w:hAnsi="Arial" w:cs="Arial"/>
+          <w:color w:val="4F4F4F"/>
+          <w:kern w:val="0"/>
+          <w:szCs w:val="21"/>
+        </w:rPr>
+        <w:t>指定图像输出尺寸</w:t>
+      </w:r>
+      <w:r>
+        <w:rPr>
+          <w:rFonts w:ascii="Arial" w:eastAsia="宋体" w:hAnsi="Arial" w:cs="Arial"/>
+          <w:color w:val="4F4F4F"/>
+          <w:kern w:val="0"/>
+          <w:szCs w:val="21"/>
+        </w:rPr>
+        <w:t> </w:t>
+      </w:r>
+      <w:r>
+        <w:rPr>
+          <w:rFonts w:ascii="Arial" w:eastAsia="宋体" w:hAnsi="Arial" w:cs="Arial"/>
+          <w:color w:val="4F4F4F"/>
+          <w:kern w:val="0"/>
+          <w:szCs w:val="21"/>
+        </w:rPr>
+        <w:br/>
+        <w:t xml:space="preserve">. flags: </w:t>
+      </w:r>
+      <w:r>
+        <w:rPr>
+          <w:rFonts w:ascii="Arial" w:eastAsia="宋体" w:hAnsi="Arial" w:cs="Arial"/>
+          <w:color w:val="4F4F4F"/>
+          <w:kern w:val="0"/>
+          <w:szCs w:val="21"/>
+        </w:rPr>
+        <w:t>插值算法标识符，有默认值</w:t>
+      </w:r>
+      <w:r>
+        <w:rPr>
+          <w:rFonts w:ascii="Arial" w:eastAsia="宋体" w:hAnsi="Arial" w:cs="Arial"/>
+          <w:color w:val="4F4F4F"/>
+          <w:kern w:val="0"/>
+          <w:szCs w:val="21"/>
+        </w:rPr>
+        <w:t>INTER_LINEAR</w:t>
+      </w:r>
+      <w:r>
+        <w:rPr>
+          <w:rFonts w:ascii="Arial" w:eastAsia="宋体" w:hAnsi="Arial" w:cs="Arial"/>
+          <w:color w:val="4F4F4F"/>
+          <w:kern w:val="0"/>
+          <w:szCs w:val="21"/>
+        </w:rPr>
+        <w:t>，如果插值算法为</w:t>
+      </w:r>
+      <w:r>
+        <w:rPr>
+          <w:rFonts w:ascii="Arial" w:eastAsia="宋体" w:hAnsi="Arial" w:cs="Arial"/>
+          <w:color w:val="4F4F4F"/>
+          <w:kern w:val="0"/>
+          <w:szCs w:val="21"/>
+        </w:rPr>
+        <w:t>WARP_INVERSE_MAP, warpAffine</w:t>
+      </w:r>
+      <w:r>
+        <w:rPr>
+          <w:rFonts w:ascii="Arial" w:eastAsia="宋体" w:hAnsi="Arial" w:cs="Arial"/>
+          <w:color w:val="4F4F4F"/>
+          <w:kern w:val="0"/>
+          <w:szCs w:val="21"/>
+        </w:rPr>
+        <w:t>函数使用如下矩阵进行图像转换</w:t>
+      </w:r>
+      <w:r>
+        <w:rPr>
+          <w:rFonts w:ascii="Arial" w:eastAsia="宋体" w:hAnsi="Arial" w:cs="Arial"/>
+          <w:color w:val="4F4F4F"/>
+          <w:kern w:val="0"/>
+          <w:szCs w:val="21"/>
+        </w:rPr>
+        <w:t> </w:t>
+      </w:r>
+    </w:p>
+    <w:p>
+      <w:pPr>
+        <w:widowControl/>
+        <w:shd w:val="clear" w:color="auto" w:fill="FFFFFF"/>
+        <w:wordWrap w:val="0"/>
+        <w:spacing w:after="240" w:line="390" w:lineRule="atLeast"/>
+        <w:rPr>
+          <w:rFonts w:ascii="Arial" w:eastAsia="宋体" w:hAnsi="Arial" w:cs="Arial"/>
+          <w:color w:val="4F4F4F"/>
+          <w:kern w:val="0"/>
+          <w:szCs w:val="21"/>
+        </w:rPr>
+      </w:pPr>
+      <w:r>
+        <w:rPr>
+          <w:rFonts w:ascii="Arial" w:eastAsia="宋体" w:hAnsi="Arial" w:cs="Arial"/>
+          <w:color w:val="4F4F4F"/>
+          <w:kern w:val="0"/>
+          <w:szCs w:val="21"/>
+        </w:rPr>
+        <w:t xml:space="preserve">. borderMode: </w:t>
+      </w:r>
+      <w:r>
+        <w:rPr>
+          <w:rFonts w:ascii="Arial" w:eastAsia="宋体" w:hAnsi="Arial" w:cs="Arial"/>
+          <w:color w:val="4F4F4F"/>
+          <w:kern w:val="0"/>
+          <w:szCs w:val="21"/>
+        </w:rPr>
+        <w:t>边界像素模式，有默认值</w:t>
+      </w:r>
+      <w:r>
+        <w:rPr>
+          <w:rFonts w:ascii="Arial" w:eastAsia="宋体" w:hAnsi="Arial" w:cs="Arial"/>
+          <w:color w:val="4F4F4F"/>
+          <w:kern w:val="0"/>
+          <w:szCs w:val="21"/>
+        </w:rPr>
+        <w:t>BORDER_CONSTANT </w:t>
+      </w:r>
+    </w:p>
+    <w:p>
+      <w:pPr>
+        <w:widowControl/>
+        <w:shd w:val="clear" w:color="auto" w:fill="FFFFFF"/>
+        <w:wordWrap w:val="0"/>
+        <w:spacing w:after="240" w:line="390" w:lineRule="atLeast"/>
+        <w:rPr>
+          <w:rFonts w:ascii="Arial" w:eastAsia="宋体" w:hAnsi="Arial" w:cs="Arial"/>
+          <w:color w:val="4F4F4F"/>
+          <w:kern w:val="0"/>
+          <w:szCs w:val="21"/>
+        </w:rPr>
+      </w:pPr>
+      <w:r>
+        <w:rPr>
+          <w:rFonts w:ascii="Arial" w:eastAsia="宋体" w:hAnsi="Arial" w:cs="Arial"/>
+          <w:color w:val="4F4F4F"/>
+          <w:kern w:val="0"/>
+          <w:szCs w:val="21"/>
+        </w:rPr>
+        <w:t xml:space="preserve">. borderValue: </w:t>
+      </w:r>
+      <w:r>
+        <w:rPr>
+          <w:rFonts w:ascii="Arial" w:eastAsia="宋体" w:hAnsi="Arial" w:cs="Arial"/>
+          <w:color w:val="4F4F4F"/>
+          <w:kern w:val="0"/>
+          <w:szCs w:val="21"/>
+        </w:rPr>
+        <w:t>边界取值，有默认值</w:t>
+      </w:r>
+      <w:r>
+        <w:rPr>
+          <w:rFonts w:ascii="Arial" w:eastAsia="宋体" w:hAnsi="Arial" w:cs="Arial"/>
+          <w:color w:val="4F4F4F"/>
+          <w:kern w:val="0"/>
+          <w:szCs w:val="21"/>
+        </w:rPr>
+        <w:t>Scalar()</w:t>
+      </w:r>
+      <w:r>
+        <w:rPr>
+          <w:rFonts w:ascii="Arial" w:eastAsia="宋体" w:hAnsi="Arial" w:cs="Arial"/>
+          <w:color w:val="4F4F4F"/>
+          <w:kern w:val="0"/>
+          <w:szCs w:val="21"/>
+        </w:rPr>
+        <w:t>即</w:t>
+      </w:r>
+      <w:r>
+        <w:rPr>
+          <w:rFonts w:ascii="Arial" w:eastAsia="宋体" w:hAnsi="Arial" w:cs="Arial"/>
+          <w:color w:val="4F4F4F"/>
+          <w:kern w:val="0"/>
+          <w:szCs w:val="21"/>
+        </w:rPr>
+        <w:t>0</w:t>
+      </w:r>
+    </w:p>
+    <w:p>
+      <w:pPr>
+        <w:rPr>
+          <w:rFonts w:hint="eastAsia"/>
+        </w:rPr>
+      </w:pPr>
+    </w:p>
     <w:p>
       <w:pPr>
         <w:pStyle w:val="3"/>
@@ -5943,11 +6980,130 @@
         <w:spacing w:before="0" w:after="0" w:line="240" w:lineRule="auto"/>
       </w:pPr>
       <w:r>
-        <w:lastRenderedPageBreak/>
-        <w:t>template&lt;typename _Tp&gt; class Rect_</w:t>
+        <w:t>getRectSubPix函数</w:t>
+      </w:r>
+    </w:p>
+    <w:p>
+      <w:pPr>
+        <w:rPr>
+          <w:rFonts w:hint="eastAsia"/>
+        </w:rPr>
+      </w:pPr>
+      <w:r>
+        <w:rPr>
+          <w:rFonts w:hint="eastAsia"/>
+        </w:rPr>
+        <w:t>函数作用：</w:t>
+      </w:r>
+    </w:p>
+    <w:p>
+      <w:pPr>
+        <w:rPr>
+          <w:rFonts w:hint="eastAsia"/>
+        </w:rPr>
+      </w:pPr>
+      <w:r>
+        <w:rPr>
+          <w:rFonts w:hint="eastAsia"/>
+        </w:rPr>
+        <w:t>从原图像中提取提取一个感兴趣的矩形区域图像</w:t>
+      </w:r>
+    </w:p>
+    <w:p>
+      <w:pPr>
+        <w:rPr>
+          <w:rFonts w:hint="eastAsia"/>
+        </w:rPr>
+      </w:pPr>
+      <w:r>
+        <w:rPr>
+          <w:rFonts w:hint="eastAsia"/>
+        </w:rPr>
+        <w:t>函数调用形式：</w:t>
+      </w:r>
+    </w:p>
+    <w:p>
+      <w:pPr>
+        <w:rPr>
+          <w:rFonts w:hint="eastAsia"/>
+        </w:rPr>
+      </w:pPr>
+      <w:r>
+        <w:t>C++: void getRectSubPix(InputArray image, Size patchSize, Point2f center, OutputArray patch, int patchType=-1 )</w:t>
+      </w:r>
+    </w:p>
+    <w:p>
+      <w:pPr>
+        <w:rPr>
+          <w:rFonts w:hint="eastAsia"/>
+        </w:rPr>
+      </w:pPr>
+      <w:r>
+        <w:rPr>
+          <w:rFonts w:hint="eastAsia"/>
+        </w:rPr>
+        <w:t>参数理解：</w:t>
+      </w:r>
+    </w:p>
+    <w:p>
+      <w:pPr>
+        <w:rPr>
+          <w:rFonts w:hint="eastAsia"/>
+        </w:rPr>
+      </w:pPr>
+      <w:r>
+        <w:t>InputArray image：输入图像</w:t>
+      </w:r>
+    </w:p>
+    <w:p>
+      <w:pPr>
+        <w:rPr>
+          <w:rFonts w:hint="eastAsia"/>
+        </w:rPr>
+      </w:pPr>
+      <w:r>
+        <w:t>Size patchSize：获取矩形的大小</w:t>
+      </w:r>
+    </w:p>
+    <w:p>
+      <w:pPr>
+        <w:rPr>
+          <w:rFonts w:hint="eastAsia"/>
+        </w:rPr>
+      </w:pPr>
+      <w:r>
+        <w:t>Point2f center：获取的矩形在原图像中的位置</w:t>
+      </w:r>
+    </w:p>
+    <w:p>
+      <w:pPr>
+        <w:rPr>
+          <w:rFonts w:hint="eastAsia"/>
+        </w:rPr>
+      </w:pPr>
+      <w:r>
+        <w:t>OutputArray patch：表示输出的图像</w:t>
+      </w:r>
+      <w:bookmarkStart w:id="1" w:name="_GoBack"/>
+      <w:bookmarkEnd w:id="1"/>
+    </w:p>
+    <w:p>
+      <w:r>
+        <w:t>int patchType=-1 ：表示输出图像的深度</w:t>
       </w:r>
     </w:p>
     <w:p/>
+    <w:p/>
+    <w:p/>
+    <w:p/>
+    <w:p/>
+    <w:p>
+      <w:pPr>
+        <w:rPr>
+          <w:rFonts w:hint="eastAsia"/>
+        </w:rPr>
+      </w:pPr>
+    </w:p>
     <w:p>
       <w:pPr>
         <w:pStyle w:val="3"/>
@@ -5961,13 +7117,7 @@
         <w:t>template&lt;typename _Tp&gt; class Rect_</w:t>
       </w:r>
     </w:p>
-    <w:p>
-      <w:pPr>
-        <w:rPr>
-          <w:rFonts w:hint="eastAsia"/>
-        </w:rPr>
-      </w:pPr>
-    </w:p>
+    <w:p/>
     <w:p/>
     <w:p/>
     <w:p/>
@@ -6115,6 +7265,155 @@
     </w:lvl>
   </w:abstractNum>
   <w:abstractNum w:abstractNumId="1" w15:restartNumberingAfterBreak="0">
+    <w:nsid w:val="400C5F97"/>
+    <w:multiLevelType w:val="multilevel"/>
+    <w:tmpl w:val="C9B82572"/>
+    <w:lvl w:ilvl="0">
+      <w:start w:val="1"/>
+      <w:numFmt w:val="bullet"/>
+      <w:lvlText w:val=""/>
+      <w:lvlJc w:val="left"/>
+      <w:pPr>
+        <w:tabs>
+          <w:tab w:val="num" w:pos="720"/>
+        </w:tabs>
+        <w:ind w:left="720" w:hanging="360"/>
+      </w:pPr>
+      <w:rPr>
+        <w:rFonts w:ascii="Symbol" w:hAnsi="Symbol" w:hint="default"/>
+        <w:sz w:val="20"/>
+      </w:rPr>
+    </w:lvl>
+    <w:lvl w:ilvl="1" w:tentative="1">
+      <w:start w:val="1"/>
+      <w:numFmt w:val="bullet"/>
+      <w:lvlText w:val="o"/>
+      <w:lvlJc w:val="left"/>
+      <w:pPr>
+        <w:tabs>
+          <w:tab w:val="num" w:pos="1440"/>
+        </w:tabs>
+        <w:ind w:left="1440" w:hanging="360"/>
+      </w:pPr>
+      <w:rPr>
+        <w:rFonts w:ascii="Courier New" w:hAnsi="Courier New" w:hint="default"/>
+        <w:sz w:val="20"/>
+      </w:rPr>
+    </w:lvl>
+    <w:lvl w:ilvl="2" w:tentative="1">
+      <w:start w:val="1"/>
+      <w:numFmt w:val="bullet"/>
+      <w:lvlText w:val=""/>
+      <w:lvlJc w:val="left"/>
+      <w:pPr>
+        <w:tabs>
+          <w:tab w:val="num" w:pos="2160"/>
+        </w:tabs>
+        <w:ind w:left="2160" w:hanging="360"/>
+      </w:pPr>
+      <w:rPr>
+        <w:rFonts w:ascii="Wingdings" w:hAnsi="Wingdings" w:hint="default"/>
+        <w:sz w:val="20"/>
+      </w:rPr>
+    </w:lvl>
+    <w:lvl w:ilvl="3" w:tentative="1">
+      <w:start w:val="1"/>
+      <w:numFmt w:val="bullet"/>
+      <w:lvlText w:val=""/>
+      <w:lvlJc w:val="left"/>
+      <w:pPr>
+        <w:tabs>
+          <w:tab w:val="num" w:pos="2880"/>
+        </w:tabs>
+        <w:ind w:left="2880" w:hanging="360"/>
+      </w:pPr>
+      <w:rPr>
+        <w:rFonts w:ascii="Wingdings" w:hAnsi="Wingdings" w:hint="default"/>
+        <w:sz w:val="20"/>
+      </w:rPr>
+    </w:lvl>
+    <w:lvl w:ilvl="4" w:tentative="1">
+      <w:start w:val="1"/>
+      <w:numFmt w:val="bullet"/>
+      <w:lvlText w:val=""/>
+      <w:lvlJc w:val="left"/>
+      <w:pPr>
+        <w:tabs>
+          <w:tab w:val="num" w:pos="3600"/>
+        </w:tabs>
+        <w:ind w:left="3600" w:hanging="360"/>
+      </w:pPr>
+      <w:rPr>
+        <w:rFonts w:ascii="Wingdings" w:hAnsi="Wingdings" w:hint="default"/>
+        <w:sz w:val="20"/>
+      </w:rPr>
+    </w:lvl>
+    <w:lvl w:ilvl="5" w:tentative="1">
+      <w:start w:val="1"/>
+      <w:numFmt w:val="bullet"/>
+      <w:lvlText w:val=""/>
+      <w:lvlJc w:val="left"/>
+      <w:pPr>
+        <w:tabs>
+          <w:tab w:val="num" w:pos="4320"/>
+        </w:tabs>
+        <w:ind w:left="4320" w:hanging="360"/>
+      </w:pPr>
+      <w:rPr>
+        <w:rFonts w:ascii="Wingdings" w:hAnsi="Wingdings" w:hint="default"/>
+        <w:sz w:val="20"/>
+      </w:rPr>
+    </w:lvl>
+    <w:lvl w:ilvl="6" w:tentative="1">
+      <w:start w:val="1"/>
+      <w:numFmt w:val="bullet"/>
+      <w:lvlText w:val=""/>
+      <w:lvlJc w:val="left"/>
+      <w:pPr>
+        <w:tabs>
+          <w:tab w:val="num" w:pos="5040"/>
+        </w:tabs>
+        <w:ind w:left="5040" w:hanging="360"/>
+      </w:pPr>
+      <w:rPr>
+        <w:rFonts w:ascii="Wingdings" w:hAnsi="Wingdings" w:hint="default"/>
+        <w:sz w:val="20"/>
+      </w:rPr>
+    </w:lvl>
+    <w:lvl w:ilvl="7" w:tentative="1">
+      <w:start w:val="1"/>
+      <w:numFmt w:val="bullet"/>
+      <w:lvlText w:val=""/>
+      <w:lvlJc w:val="left"/>
+      <w:pPr>
+        <w:tabs>
+          <w:tab w:val="num" w:pos="5760"/>
+        </w:tabs>
+        <w:ind w:left="5760" w:hanging="360"/>
+      </w:pPr>
+      <w:rPr>
+        <w:rFonts w:ascii="Wingdings" w:hAnsi="Wingdings" w:hint="default"/>
+        <w:sz w:val="20"/>
+      </w:rPr>
+    </w:lvl>
+    <w:lvl w:ilvl="8" w:tentative="1">
+      <w:start w:val="1"/>
+      <w:numFmt w:val="bullet"/>
+      <w:lvlText w:val=""/>
+      <w:lvlJc w:val="left"/>
+      <w:pPr>
+        <w:tabs>
+          <w:tab w:val="num" w:pos="6480"/>
+        </w:tabs>
+        <w:ind w:left="6480" w:hanging="360"/>
+      </w:pPr>
+      <w:rPr>
+        <w:rFonts w:ascii="Wingdings" w:hAnsi="Wingdings" w:hint="default"/>
+        <w:sz w:val="20"/>
+      </w:rPr>
+    </w:lvl>
+  </w:abstractNum>
+  <w:abstractNum w:abstractNumId="2" w15:restartNumberingAfterBreak="0">
     <w:nsid w:val="56A53473"/>
     <w:multiLevelType w:val="multilevel"/>
     <w:tmpl w:val="DB2A9132"/>
@@ -6227,7 +7526,120 @@
       </w:rPr>
     </w:lvl>
   </w:abstractNum>
-  <w:abstractNum w:abstractNumId="2" w15:restartNumberingAfterBreak="0">
+  <w:abstractNum w:abstractNumId="3" w15:restartNumberingAfterBreak="0">
+    <w:nsid w:val="624B2D30"/>
+    <w:multiLevelType w:val="hybridMultilevel"/>
+    <w:tmpl w:val="7D12786C"/>
+    <w:lvl w:ilvl="0" w:tplc="04090001">
+      <w:start w:val="1"/>
+      <w:numFmt w:val="bullet"/>
+      <w:lvlText w:val=""/>
+      <w:lvlJc w:val="left"/>
+      <w:pPr>
+        <w:ind w:left="420" w:hanging="420"/>
+      </w:pPr>
+      <w:rPr>
+        <w:rFonts w:ascii="Wingdings" w:hAnsi="Wingdings" w:hint="default"/>
+      </w:rPr>
+    </w:lvl>
+    <w:lvl w:ilvl="1" w:tplc="04090003" w:tentative="1">
+      <w:start w:val="1"/>
+      <w:numFmt w:val="bullet"/>
+      <w:lvlText w:val=""/>
+      <w:lvlJc w:val="left"/>
+      <w:pPr>
+        <w:ind w:left="840" w:hanging="420"/>
+      </w:pPr>
+      <w:rPr>
+        <w:rFonts w:ascii="Wingdings" w:hAnsi="Wingdings" w:hint="default"/>
+      </w:rPr>
+    </w:lvl>
+    <w:lvl w:ilvl="2" w:tplc="04090005" w:tentative="1">
+      <w:start w:val="1"/>
+      <w:numFmt w:val="bullet"/>
+      <w:lvlText w:val=""/>
+      <w:lvlJc w:val="left"/>
+      <w:pPr>
+        <w:ind w:left="1260" w:hanging="420"/>
+      </w:pPr>
+      <w:rPr>
+        <w:rFonts w:ascii="Wingdings" w:hAnsi="Wingdings" w:hint="default"/>
+      </w:rPr>
+    </w:lvl>
+    <w:lvl w:ilvl="3" w:tplc="04090001" w:tentative="1">
+      <w:start w:val="1"/>
+      <w:numFmt w:val="bullet"/>
+      <w:lvlText w:val=""/>
+      <w:lvlJc w:val="left"/>
+      <w:pPr>
+        <w:ind w:left="1680" w:hanging="420"/>
+      </w:pPr>
+      <w:rPr>
+        <w:rFonts w:ascii="Wingdings" w:hAnsi="Wingdings" w:hint="default"/>
+      </w:rPr>
+    </w:lvl>
+    <w:lvl w:ilvl="4" w:tplc="04090003" w:tentative="1">
+      <w:start w:val="1"/>
+      <w:numFmt w:val="bullet"/>
+      <w:lvlText w:val=""/>
+      <w:lvlJc w:val="left"/>
+      <w:pPr>
+        <w:ind w:left="2100" w:hanging="420"/>
+      </w:pPr>
+      <w:rPr>
+        <w:rFonts w:ascii="Wingdings" w:hAnsi="Wingdings" w:hint="default"/>
+      </w:rPr>
+    </w:lvl>
+    <w:lvl w:ilvl="5" w:tplc="04090005" w:tentative="1">
+      <w:start w:val="1"/>
+      <w:numFmt w:val="bullet"/>
+      <w:lvlText w:val=""/>
+      <w:lvlJc w:val="left"/>
+      <w:pPr>
+        <w:ind w:left="2520" w:hanging="420"/>
+      </w:pPr>
+      <w:rPr>
+        <w:rFonts w:ascii="Wingdings" w:hAnsi="Wingdings" w:hint="default"/>
+      </w:rPr>
+    </w:lvl>
+    <w:lvl w:ilvl="6" w:tplc="04090001" w:tentative="1">
+      <w:start w:val="1"/>
+      <w:numFmt w:val="bullet"/>
+      <w:lvlText w:val=""/>
+      <w:lvlJc w:val="left"/>
+      <w:pPr>
+        <w:ind w:left="2940" w:hanging="420"/>
+      </w:pPr>
+      <w:rPr>
+        <w:rFonts w:ascii="Wingdings" w:hAnsi="Wingdings" w:hint="default"/>
+      </w:rPr>
+    </w:lvl>
+    <w:lvl w:ilvl="7" w:tplc="04090003" w:tentative="1">
+      <w:start w:val="1"/>
+      <w:numFmt w:val="bullet"/>
+      <w:lvlText w:val=""/>
+      <w:lvlJc w:val="left"/>
+      <w:pPr>
+        <w:ind w:left="3360" w:hanging="420"/>
+      </w:pPr>
+      <w:rPr>
+        <w:rFonts w:ascii="Wingdings" w:hAnsi="Wingdings" w:hint="default"/>
+      </w:rPr>
+    </w:lvl>
+    <w:lvl w:ilvl="8" w:tplc="04090005" w:tentative="1">
+      <w:start w:val="1"/>
+      <w:numFmt w:val="bullet"/>
+      <w:lvlText w:val=""/>
+      <w:lvlJc w:val="left"/>
+      <w:pPr>
+        <w:ind w:left="3780" w:hanging="420"/>
+      </w:pPr>
+      <w:rPr>
+        <w:rFonts w:ascii="Wingdings" w:hAnsi="Wingdings" w:hint="default"/>
+      </w:rPr>
+    </w:lvl>
+  </w:abstractNum>
+  <w:abstractNum w:abstractNumId="4" w15:restartNumberingAfterBreak="0">
     <w:nsid w:val="6CC76E8B"/>
     <w:multiLevelType w:val="multilevel"/>
     <w:tmpl w:val="D494E004"/>
@@ -6340,7 +7752,93 @@
       </w:rPr>
     </w:lvl>
   </w:abstractNum>
-  <w:abstractNum w:abstractNumId="3" w15:restartNumberingAfterBreak="0">
+  <w:abstractNum w:abstractNumId="5" w15:restartNumberingAfterBreak="0">
+    <w:nsid w:val="6D552157"/>
+    <w:multiLevelType w:val="hybridMultilevel"/>
+    <w:tmpl w:val="991A0A8E"/>
+    <w:lvl w:ilvl="0" w:tplc="0409000F">
+      <w:start w:val="1"/>
+      <w:numFmt w:val="decimal"/>
+      <w:lvlText w:val="%1."/>
+      <w:lvlJc w:val="left"/>
+      <w:pPr>
+        <w:ind w:left="420" w:hanging="420"/>
+      </w:pPr>
+    </w:lvl>
+    <w:lvl w:ilvl="1" w:tplc="04090019" w:tentative="1">
+      <w:start w:val="1"/>
+      <w:numFmt w:val="lowerLetter"/>
+      <w:lvlText w:val="%2)"/>
+      <w:lvlJc w:val="left"/>
+      <w:pPr>
+        <w:ind w:left="840" w:hanging="420"/>
+      </w:pPr>
+    </w:lvl>
+    <w:lvl w:ilvl="2" w:tplc="0409001B" w:tentative="1">
+      <w:start w:val="1"/>
+      <w:numFmt w:val="lowerRoman"/>
+      <w:lvlText w:val="%3."/>
+      <w:lvlJc w:val="right"/>
+      <w:pPr>
+        <w:ind w:left="1260" w:hanging="420"/>
+      </w:pPr>
+    </w:lvl>
+    <w:lvl w:ilvl="3" w:tplc="0409000F" w:tentative="1">
+      <w:start w:val="1"/>
+      <w:numFmt w:val="decimal"/>
+      <w:lvlText w:val="%4."/>
+      <w:lvlJc w:val="left"/>
+      <w:pPr>
+        <w:ind w:left="1680" w:hanging="420"/>
+      </w:pPr>
+    </w:lvl>
+    <w:lvl w:ilvl="4" w:tplc="04090019" w:tentative="1">
+      <w:start w:val="1"/>
+      <w:numFmt w:val="lowerLetter"/>
+      <w:lvlText w:val="%5)"/>
+      <w:lvlJc w:val="left"/>
+      <w:pPr>
+        <w:ind w:left="2100" w:hanging="420"/>
+      </w:pPr>
+    </w:lvl>
+    <w:lvl w:ilvl="5" w:tplc="0409001B" w:tentative="1">
+      <w:start w:val="1"/>
+      <w:numFmt w:val="lowerRoman"/>
+      <w:lvlText w:val="%6."/>
+      <w:lvlJc w:val="right"/>
+      <w:pPr>
+        <w:ind w:left="2520" w:hanging="420"/>
+      </w:pPr>
+    </w:lvl>
+    <w:lvl w:ilvl="6" w:tplc="0409000F" w:tentative="1">
+      <w:start w:val="1"/>
+      <w:numFmt w:val="decimal"/>
+      <w:lvlText w:val="%7."/>
+      <w:lvlJc w:val="left"/>
+      <w:pPr>
+        <w:ind w:left="2940" w:hanging="420"/>
+      </w:pPr>
+    </w:lvl>
+    <w:lvl w:ilvl="7" w:tplc="04090019" w:tentative="1">
+      <w:start w:val="1"/>
+      <w:numFmt w:val="lowerLetter"/>
+      <w:lvlText w:val="%8)"/>
+      <w:lvlJc w:val="left"/>
+      <w:pPr>
+        <w:ind w:left="3360" w:hanging="420"/>
+      </w:pPr>
+    </w:lvl>
+    <w:lvl w:ilvl="8" w:tplc="0409001B" w:tentative="1">
+      <w:start w:val="1"/>
+      <w:numFmt w:val="lowerRoman"/>
+      <w:lvlText w:val="%9."/>
+      <w:lvlJc w:val="right"/>
+      <w:pPr>
+        <w:ind w:left="3780" w:hanging="420"/>
+      </w:pPr>
+    </w:lvl>
+  </w:abstractNum>
+  <w:abstractNum w:abstractNumId="6" w15:restartNumberingAfterBreak="0">
     <w:nsid w:val="741A646C"/>
     <w:multiLevelType w:val="multilevel"/>
     <w:tmpl w:val="BBB0F574"/>
@@ -6454,16 +7952,25 @@
     </w:lvl>
   </w:abstractNum>
   <w:num w:numId="1">
+    <w:abstractNumId w:val="4"/>
+  </w:num>
+  <w:num w:numId="2">
     <w:abstractNumId w:val="2"/>
   </w:num>
-  <w:num w:numId="2">
-    <w:abstractNumId w:val="1"/>
-  </w:num>
   <w:num w:numId="3">
-    <w:abstractNumId w:val="3"/>
+    <w:abstractNumId w:val="6"/>
   </w:num>
   <w:num w:numId="4">
     <w:abstractNumId w:val="0"/>
+  </w:num>
+  <w:num w:numId="5">
+    <w:abstractNumId w:val="1"/>
+  </w:num>
+  <w:num w:numId="6">
+    <w:abstractNumId w:val="5"/>
+  </w:num>
+  <w:num w:numId="7">
+    <w:abstractNumId w:val="3"/>
   </w:num>
 </w:numbering>
 </file>
@@ -7115,6 +8622,43 @@
       <w:szCs w:val="28"/>
     </w:rPr>
   </w:style>
+  <w:style w:type="character" w:styleId="HTML1">
+    <w:name w:val="HTML Typewriter"/>
+    <w:basedOn w:val="a0"/>
+    <w:uiPriority w:val="99"/>
+    <w:semiHidden/>
+    <w:unhideWhenUsed/>
+    <w:rsid w:val="009460B9"/>
+    <w:rPr>
+      <w:rFonts w:ascii="宋体" w:eastAsia="宋体" w:hAnsi="宋体" w:cs="宋体"/>
+      <w:sz w:val="24"/>
+      <w:szCs w:val="24"/>
+    </w:rPr>
+  </w:style>
+  <w:style w:type="character" w:styleId="a5">
+    <w:name w:val="Strong"/>
+    <w:basedOn w:val="a0"/>
+    <w:uiPriority w:val="22"/>
+    <w:qFormat/>
+    <w:rsid w:val="009460B9"/>
+    <w:rPr>
+      <w:b/>
+      <w:bCs/>
+    </w:rPr>
+  </w:style>
+  <w:style w:type="character" w:styleId="HTML2">
+    <w:name w:val="HTML Code"/>
+    <w:basedOn w:val="a0"/>
+    <w:uiPriority w:val="99"/>
+    <w:semiHidden/>
+    <w:unhideWhenUsed/>
+    <w:rsid w:val="009460B9"/>
+    <w:rPr>
+      <w:rFonts w:ascii="宋体" w:eastAsia="宋体" w:hAnsi="宋体" w:cs="宋体"/>
+      <w:sz w:val="24"/>
+      <w:szCs w:val="24"/>
+    </w:rPr>
+  </w:style>
 </w:styles>
 </file>
 
@@ -7418,7 +8962,7 @@
 </file>
 
 <file path=customXml/itemProps1.xml><?xml version="1.0" encoding="utf-8"?>
-<ds:datastoreItem xmlns:ds="http://schemas.openxmlformats.org/officeDocument/2006/customXml" ds:itemID="{E3396E4E-B8E1-447E-9750-DC7412D893A5}">
+<ds:datastoreItem xmlns:ds="http://schemas.openxmlformats.org/officeDocument/2006/customXml" ds:itemID="{CF41ED07-4EE3-4ABC-878F-8504BCF5FCAC}">
   <ds:schemaRefs>
     <ds:schemaRef ds:uri="http://schemas.openxmlformats.org/officeDocument/2006/bibliography"/>
   </ds:schemaRefs>

</xml_diff>

<commit_message>
update and add isdeflection
</commit_message>
<xml_diff>
--- a/CODE_INTRODUCE.docx
+++ b/CODE_INTRODUCE.docx
@@ -1017,7 +1017,7 @@
           <v:shape id="_x0000_i1025" type="#_x0000_t75" style="width:414.75pt;height:143.25pt" o:ole="">
             <v:imagedata r:id="rId6" o:title=""/>
           </v:shape>
-          <o:OLEObject Type="Embed" ProgID="Visio.Drawing.11" ShapeID="_x0000_i1025" DrawAspect="Content" ObjectID="_1596829079" r:id="rId7"/>
+          <o:OLEObject Type="Embed" ProgID="Visio.Drawing.11" ShapeID="_x0000_i1025" DrawAspect="Content" ObjectID="_1597005865" r:id="rId7"/>
         </w:object>
       </w:r>
     </w:p>
@@ -5917,7 +5917,7 @@
         <w:wordWrap w:val="0"/>
         <w:jc w:val="left"/>
         <w:rPr>
-          <w:rFonts w:ascii="Arial" w:eastAsia="宋体" w:hAnsi="Arial" w:cs="Arial" w:hint="eastAsia"/>
+          <w:rFonts w:ascii="Arial" w:eastAsia="宋体" w:hAnsi="Arial" w:cs="Arial"/>
           <w:color w:val="333333"/>
           <w:kern w:val="0"/>
           <w:szCs w:val="21"/>
@@ -5995,7 +5995,7 @@
         <w:wordWrap w:val="0"/>
         <w:jc w:val="left"/>
         <w:rPr>
-          <w:rFonts w:ascii="Arial" w:eastAsia="宋体" w:hAnsi="Arial" w:cs="Arial" w:hint="eastAsia"/>
+          <w:rFonts w:ascii="Arial" w:eastAsia="宋体" w:hAnsi="Arial" w:cs="Arial"/>
           <w:color w:val="333333"/>
           <w:kern w:val="0"/>
           <w:szCs w:val="21"/>
@@ -6041,7 +6041,7 @@
         <w:wordWrap w:val="0"/>
         <w:jc w:val="left"/>
         <w:rPr>
-          <w:rFonts w:ascii="Arial" w:eastAsia="宋体" w:hAnsi="Arial" w:cs="Arial" w:hint="eastAsia"/>
+          <w:rFonts w:ascii="Arial" w:eastAsia="宋体" w:hAnsi="Arial" w:cs="Arial"/>
           <w:color w:val="333333"/>
           <w:kern w:val="0"/>
           <w:szCs w:val="21"/>
@@ -6134,7 +6134,7 @@
         <w:wordWrap w:val="0"/>
         <w:jc w:val="left"/>
         <w:rPr>
-          <w:rFonts w:ascii="Arial" w:eastAsia="宋体" w:hAnsi="Arial" w:cs="Arial" w:hint="eastAsia"/>
+          <w:rFonts w:ascii="Arial" w:eastAsia="宋体" w:hAnsi="Arial" w:cs="Arial"/>
           <w:color w:val="333333"/>
           <w:kern w:val="0"/>
           <w:szCs w:val="21"/>
@@ -6642,7 +6642,7 @@
         <w:wordWrap w:val="0"/>
         <w:spacing w:after="240" w:line="390" w:lineRule="atLeast"/>
         <w:rPr>
-          <w:rFonts w:ascii="Arial" w:eastAsia="宋体" w:hAnsi="Arial" w:cs="Arial" w:hint="eastAsia"/>
+          <w:rFonts w:ascii="Arial" w:eastAsia="宋体" w:hAnsi="Arial" w:cs="Arial"/>
           <w:color w:val="4F4F4F"/>
           <w:kern w:val="0"/>
           <w:szCs w:val="21"/>
@@ -6963,13 +6963,7 @@
         <w:t>0</w:t>
       </w:r>
     </w:p>
-    <w:p>
-      <w:pPr>
-        <w:rPr>
-          <w:rFonts w:hint="eastAsia"/>
-        </w:rPr>
-      </w:pPr>
-    </w:p>
+    <w:p/>
     <w:p>
       <w:pPr>
         <w:pStyle w:val="3"/>
@@ -6984,29 +6978,65 @@
       </w:r>
     </w:p>
     <w:p>
-      <w:pPr>
+      <w:r>
         <w:rPr>
           <w:rFonts w:hint="eastAsia"/>
         </w:rPr>
-      </w:pPr>
+        <w:t>函数作用：</w:t>
+      </w:r>
+    </w:p>
+    <w:p>
       <w:r>
         <w:rPr>
           <w:rFonts w:hint="eastAsia"/>
         </w:rPr>
-        <w:t>函数作用：</w:t>
-      </w:r>
-    </w:p>
-    <w:p>
-      <w:pPr>
+        <w:t>从原图像中提取提取一个感兴趣的矩形区域图像</w:t>
+      </w:r>
+    </w:p>
+    <w:p>
+      <w:r>
         <w:rPr>
           <w:rFonts w:hint="eastAsia"/>
         </w:rPr>
-      </w:pPr>
+        <w:t>函数调用形式：</w:t>
+      </w:r>
+    </w:p>
+    <w:p>
+      <w:r>
+        <w:t>C++: void getRectSubPix(InputArray image, Size patchSize, Point2f center, OutputArray patch, int patchType=-1 )</w:t>
+      </w:r>
+    </w:p>
+    <w:p>
       <w:r>
         <w:rPr>
           <w:rFonts w:hint="eastAsia"/>
         </w:rPr>
-        <w:t>从原图像中提取提取一个感兴趣的矩形区域图像</w:t>
+        <w:t>参数理解：</w:t>
+      </w:r>
+    </w:p>
+    <w:p>
+      <w:r>
+        <w:t>InputArray image：输入图像</w:t>
+      </w:r>
+    </w:p>
+    <w:p>
+      <w:r>
+        <w:t>Size patchSize：获取矩形的大小</w:t>
+      </w:r>
+    </w:p>
+    <w:p>
+      <w:r>
+        <w:t>Point2f center：获取的矩形在原图像中的位置</w:t>
+      </w:r>
+    </w:p>
+    <w:p>
+      <w:r>
+        <w:t>OutputArray patch：表示输出的图像</w:t>
+      </w:r>
+    </w:p>
+    <w:p>
+      <w:r>
+        <w:t>int patchType=-1 ：表示输出图像的深度</w:t>
       </w:r>
     </w:p>
     <w:p>
@@ -7015,94 +7045,8 @@
           <w:rFonts w:hint="eastAsia"/>
         </w:rPr>
       </w:pPr>
-      <w:r>
-        <w:rPr>
-          <w:rFonts w:hint="eastAsia"/>
-        </w:rPr>
-        <w:t>函数调用形式：</w:t>
-      </w:r>
-    </w:p>
-    <w:p>
-      <w:pPr>
-        <w:rPr>
-          <w:rFonts w:hint="eastAsia"/>
-        </w:rPr>
-      </w:pPr>
-      <w:r>
-        <w:t>C++: void getRectSubPix(InputArray image, Size patchSize, Point2f center, OutputArray patch, int patchType=-1 )</w:t>
-      </w:r>
-    </w:p>
-    <w:p>
-      <w:pPr>
-        <w:rPr>
-          <w:rFonts w:hint="eastAsia"/>
-        </w:rPr>
-      </w:pPr>
-      <w:r>
-        <w:rPr>
-          <w:rFonts w:hint="eastAsia"/>
-        </w:rPr>
-        <w:t>参数理解：</w:t>
-      </w:r>
-    </w:p>
-    <w:p>
-      <w:pPr>
-        <w:rPr>
-          <w:rFonts w:hint="eastAsia"/>
-        </w:rPr>
-      </w:pPr>
-      <w:r>
-        <w:t>InputArray image：输入图像</w:t>
-      </w:r>
-    </w:p>
-    <w:p>
-      <w:pPr>
-        <w:rPr>
-          <w:rFonts w:hint="eastAsia"/>
-        </w:rPr>
-      </w:pPr>
-      <w:r>
-        <w:t>Size patchSize：获取矩形的大小</w:t>
-      </w:r>
-    </w:p>
-    <w:p>
-      <w:pPr>
-        <w:rPr>
-          <w:rFonts w:hint="eastAsia"/>
-        </w:rPr>
-      </w:pPr>
-      <w:r>
-        <w:t>Point2f center：获取的矩形在原图像中的位置</w:t>
-      </w:r>
-    </w:p>
-    <w:p>
-      <w:pPr>
-        <w:rPr>
-          <w:rFonts w:hint="eastAsia"/>
-        </w:rPr>
-      </w:pPr>
-      <w:r>
-        <w:t>OutputArray patch：表示输出的图像</w:t>
-      </w:r>
       <w:bookmarkStart w:id="1" w:name="_GoBack"/>
       <w:bookmarkEnd w:id="1"/>
-    </w:p>
-    <w:p>
-      <w:r>
-        <w:t>int patchType=-1 ：表示输出图像的深度</w:t>
-      </w:r>
-    </w:p>
-    <w:p/>
-    <w:p/>
-    <w:p/>
-    <w:p/>
-    <w:p/>
-    <w:p>
-      <w:pPr>
-        <w:rPr>
-          <w:rFonts w:hint="eastAsia"/>
-        </w:rPr>
-      </w:pPr>
     </w:p>
     <w:p>
       <w:pPr>
@@ -7114,20 +7058,172 @@
         <w:spacing w:before="0" w:after="0" w:line="240" w:lineRule="auto"/>
       </w:pPr>
       <w:r>
-        <w:t>template&lt;typename _Tp&gt; class Rect_</w:t>
+        <w:lastRenderedPageBreak/>
+        <w:t>assert</w:t>
+      </w:r>
+      <w:r>
+        <w:rPr>
+          <w:rFonts w:hint="eastAsia"/>
+        </w:rPr>
+        <w:t>函数</w:t>
+      </w:r>
+    </w:p>
+    <w:p>
+      <w:r>
+        <w:t>assert宏的原型定义在&lt;assert.h&gt;中，其作用是如果它的条件返回错误，则终止程序执行，原型定义：</w:t>
+      </w:r>
+    </w:p>
+    <w:p>
+      <w:r>
+        <w:t>#include &lt;assert.h&gt;</w:t>
+      </w:r>
+    </w:p>
+    <w:p>
+      <w:r>
+        <w:t>void assert( int expression );</w:t>
+      </w:r>
+    </w:p>
+    <w:p/>
+    <w:p>
+      <w:r>
+        <w:t>assert的作用是现计算表达式 expression ，如果其值为假（即为0），那么它先向stderr打印一条出错信息，</w:t>
+      </w:r>
+    </w:p>
+    <w:p>
+      <w:r>
+        <w:rPr>
+          <w:rFonts w:hint="eastAsia"/>
+        </w:rPr>
+        <w:t>然后通过调用</w:t>
+      </w:r>
+      <w:r>
+        <w:t xml:space="preserve"> abort 来终止程序运行。</w:t>
+      </w:r>
+    </w:p>
+    <w:p/>
+    <w:p>
+      <w:pPr>
+        <w:pStyle w:val="3"/>
+        <w:numPr>
+          <w:ilvl w:val="1"/>
+          <w:numId w:val="3"/>
+        </w:numPr>
+        <w:spacing w:before="0" w:after="0" w:line="240" w:lineRule="auto"/>
+      </w:pPr>
+      <w:r>
+        <w:t>assert</w:t>
+      </w:r>
+      <w:r>
+        <w:rPr>
+          <w:rFonts w:hint="eastAsia"/>
+        </w:rPr>
+        <w:t>函数</w:t>
       </w:r>
     </w:p>
     <w:p/>
     <w:p/>
+    <w:p>
+      <w:pPr>
+        <w:pStyle w:val="3"/>
+        <w:numPr>
+          <w:ilvl w:val="1"/>
+          <w:numId w:val="3"/>
+        </w:numPr>
+        <w:spacing w:before="0" w:after="0" w:line="240" w:lineRule="auto"/>
+      </w:pPr>
+      <w:r>
+        <w:t>assert</w:t>
+      </w:r>
+      <w:r>
+        <w:rPr>
+          <w:rFonts w:hint="eastAsia"/>
+        </w:rPr>
+        <w:t>函数</w:t>
+      </w:r>
+    </w:p>
     <w:p/>
     <w:p/>
+    <w:p>
+      <w:pPr>
+        <w:pStyle w:val="3"/>
+        <w:numPr>
+          <w:ilvl w:val="1"/>
+          <w:numId w:val="3"/>
+        </w:numPr>
+        <w:spacing w:before="0" w:after="0" w:line="240" w:lineRule="auto"/>
+      </w:pPr>
+      <w:r>
+        <w:t>assert</w:t>
+      </w:r>
+      <w:r>
+        <w:rPr>
+          <w:rFonts w:hint="eastAsia"/>
+        </w:rPr>
+        <w:t>函数</w:t>
+      </w:r>
+    </w:p>
     <w:p/>
     <w:p/>
+    <w:p>
+      <w:pPr>
+        <w:pStyle w:val="3"/>
+        <w:numPr>
+          <w:ilvl w:val="1"/>
+          <w:numId w:val="3"/>
+        </w:numPr>
+        <w:spacing w:before="0" w:after="0" w:line="240" w:lineRule="auto"/>
+      </w:pPr>
+      <w:r>
+        <w:t>assert</w:t>
+      </w:r>
+      <w:r>
+        <w:rPr>
+          <w:rFonts w:hint="eastAsia"/>
+        </w:rPr>
+        <w:t>函数</w:t>
+      </w:r>
+    </w:p>
+    <w:p/>
+    <w:p>
+      <w:pPr>
+        <w:pStyle w:val="3"/>
+        <w:numPr>
+          <w:ilvl w:val="1"/>
+          <w:numId w:val="3"/>
+        </w:numPr>
+        <w:spacing w:before="0" w:after="0" w:line="240" w:lineRule="auto"/>
+      </w:pPr>
+      <w:r>
+        <w:t>assert</w:t>
+      </w:r>
+      <w:r>
+        <w:rPr>
+          <w:rFonts w:hint="eastAsia"/>
+        </w:rPr>
+        <w:t>函数</w:t>
+      </w:r>
+    </w:p>
     <w:p/>
     <w:p/>
-    <w:p/>
-    <w:p/>
-    <w:p/>
+    <w:p>
+      <w:pPr>
+        <w:pStyle w:val="3"/>
+        <w:numPr>
+          <w:ilvl w:val="1"/>
+          <w:numId w:val="3"/>
+        </w:numPr>
+        <w:spacing w:before="0" w:after="0" w:line="240" w:lineRule="auto"/>
+      </w:pPr>
+      <w:r>
+        <w:t>assert</w:t>
+      </w:r>
+      <w:r>
+        <w:rPr>
+          <w:rFonts w:hint="eastAsia"/>
+        </w:rPr>
+        <w:t>函数</w:t>
+      </w:r>
+    </w:p>
     <w:p/>
     <w:p/>
     <w:p/>
@@ -8962,7 +9058,7 @@
 </file>
 
 <file path=customXml/itemProps1.xml><?xml version="1.0" encoding="utf-8"?>
-<ds:datastoreItem xmlns:ds="http://schemas.openxmlformats.org/officeDocument/2006/customXml" ds:itemID="{CF41ED07-4EE3-4ABC-878F-8504BCF5FCAC}">
+<ds:datastoreItem xmlns:ds="http://schemas.openxmlformats.org/officeDocument/2006/customXml" ds:itemID="{A056BD14-6F0E-415A-BF54-C025478010B1}">
   <ds:schemaRefs>
     <ds:schemaRef ds:uri="http://schemas.openxmlformats.org/officeDocument/2006/bibliography"/>
   </ds:schemaRefs>

</xml_diff>

<commit_message>
learn and understand the 旋转 and 仿射变换 function
</commit_message>
<xml_diff>
--- a/CODE_INTRODUCE.docx
+++ b/CODE_INTRODUCE.docx
@@ -1017,7 +1017,7 @@
           <v:shape id="_x0000_i1025" type="#_x0000_t75" style="width:414.75pt;height:143.25pt" o:ole="">
             <v:imagedata r:id="rId6" o:title=""/>
           </v:shape>
-          <o:OLEObject Type="Embed" ProgID="Visio.Drawing.11" ShapeID="_x0000_i1025" DrawAspect="Content" ObjectID="_1597005865" r:id="rId7"/>
+          <o:OLEObject Type="Embed" ProgID="Visio.Drawing.11" ShapeID="_x0000_i1025" DrawAspect="Content" ObjectID="_1597402879" r:id="rId7"/>
         </w:object>
       </w:r>
     </w:p>
@@ -6731,7 +6731,18 @@
           <w:kern w:val="0"/>
           <w:szCs w:val="21"/>
         </w:rPr>
-        <w:t>指定，图像类型与原图像一致</w:t>
+        <w:t>指定，图像类型</w:t>
+      </w:r>
+      <w:bookmarkStart w:id="1" w:name="_GoBack"/>
+      <w:bookmarkEnd w:id="1"/>
+      <w:r>
+        <w:rPr>
+          <w:rFonts w:ascii="Arial" w:eastAsia="宋体" w:hAnsi="Arial" w:cs="Arial"/>
+          <w:color w:val="4F4F4F"/>
+          <w:kern w:val="0"/>
+          <w:szCs w:val="21"/>
+        </w:rPr>
+        <w:t>与原图像一致</w:t>
       </w:r>
       <w:r>
         <w:rPr>
@@ -7039,15 +7050,7 @@
         <w:t>int patchType=-1 ：表示输出图像的深度</w:t>
       </w:r>
     </w:p>
-    <w:p>
-      <w:pPr>
-        <w:rPr>
-          <w:rFonts w:hint="eastAsia"/>
-        </w:rPr>
-      </w:pPr>
-      <w:bookmarkStart w:id="1" w:name="_GoBack"/>
-      <w:bookmarkEnd w:id="1"/>
-    </w:p>
+    <w:p/>
     <w:p>
       <w:pPr>
         <w:pStyle w:val="3"/>
@@ -7111,16 +7114,56 @@
         <w:spacing w:before="0" w:after="0" w:line="240" w:lineRule="auto"/>
       </w:pPr>
       <w:r>
-        <w:t>assert</w:t>
-      </w:r>
+        <w:t>GetAffineTransform：由三对点计算仿射变换</w:t>
+      </w:r>
+    </w:p>
+    <w:p>
+      <w:r>
+        <w:t>CvMat*  cvGetAffineTransform( const CvPoint2D32f* src,const CvPoint2D32f*  dst, CvMat*  map_matrix );</w:t>
+      </w:r>
+    </w:p>
+    <w:p/>
+    <w:p>
+      <w:r>
+        <w:t>src：输入图像的三角形顶点坐标。</w:t>
+      </w:r>
+    </w:p>
+    <w:p/>
+    <w:p>
+      <w:r>
+        <w:t>dst：输出图像的相应的三角形顶点坐标。</w:t>
+      </w:r>
+    </w:p>
+    <w:p/>
+    <w:p>
+      <w:r>
+        <w:t>map_matrix：指向2×3输出矩阵的指针。</w:t>
+      </w:r>
+    </w:p>
+    <w:p/>
+    <w:p>
       <w:r>
         <w:rPr>
           <w:rFonts w:hint="eastAsia"/>
         </w:rPr>
         <w:t>函数</w:t>
       </w:r>
+      <w:r>
+        <w:t>cvGetAffineTransform计算满足以下关系的仿射变换矩阵：</w:t>
+      </w:r>
     </w:p>
     <w:p/>
+    <w:p>
+      <w:r>
+        <w:rPr>
+          <w:rFonts w:hint="eastAsia"/>
+        </w:rPr>
+        <w:t>这里</w:t>
+      </w:r>
+      <w:r>
+        <w:t>,dst(i)= (x'i,y'i),src(i)= (xi,yi),i = 0..2.</w:t>
+      </w:r>
+    </w:p>
     <w:p/>
     <w:p>
       <w:pPr>
@@ -7129,16 +7172,836 @@
           <w:ilvl w:val="1"/>
           <w:numId w:val="3"/>
         </w:numPr>
-        <w:spacing w:before="0" w:after="0" w:line="240" w:lineRule="auto"/>
-      </w:pPr>
-      <w:r>
-        <w:t>assert</w:t>
+      </w:pPr>
+      <w:r>
+        <w:t>WarpAffine</w:t>
       </w:r>
       <w:r>
         <w:rPr>
           <w:rFonts w:hint="eastAsia"/>
         </w:rPr>
+        <w:t>对图像做仿射变换</w:t>
+      </w:r>
+    </w:p>
+    <w:p>
+      <w:pPr>
+        <w:widowControl/>
+        <w:shd w:val="clear" w:color="auto" w:fill="FFFFFF"/>
+        <w:wordWrap w:val="0"/>
+        <w:spacing w:after="240" w:line="390" w:lineRule="atLeast"/>
+        <w:rPr>
+          <w:rFonts w:ascii="Arial" w:eastAsia="宋体" w:hAnsi="Arial" w:cs="Arial"/>
+          <w:color w:val="4F4F4F"/>
+          <w:kern w:val="0"/>
+          <w:szCs w:val="21"/>
+        </w:rPr>
+      </w:pPr>
+      <w:r>
+        <w:rPr>
+          <w:rFonts w:ascii="Arial" w:eastAsia="宋体" w:hAnsi="Arial" w:cs="Arial"/>
+          <w:color w:val="4F4F4F"/>
+          <w:kern w:val="0"/>
+          <w:szCs w:val="21"/>
+        </w:rPr>
+        <w:t>void cvWarpAffine( const CvArr* src, CvArr* dst, constCvMat* map_matrix,</w:t>
+      </w:r>
+    </w:p>
+    <w:p>
+      <w:pPr>
+        <w:widowControl/>
+        <w:shd w:val="clear" w:color="auto" w:fill="FFFFFF"/>
+        <w:wordWrap w:val="0"/>
+        <w:spacing w:after="240" w:line="390" w:lineRule="atLeast"/>
+        <w:rPr>
+          <w:rFonts w:ascii="Arial" w:eastAsia="宋体" w:hAnsi="Arial" w:cs="Arial"/>
+          <w:color w:val="4F4F4F"/>
+          <w:kern w:val="0"/>
+          <w:szCs w:val="21"/>
+        </w:rPr>
+      </w:pPr>
+      <w:r>
+        <w:rPr>
+          <w:rFonts w:ascii="Arial" w:eastAsia="宋体" w:hAnsi="Arial" w:cs="Arial"/>
+          <w:color w:val="4F4F4F"/>
+          <w:kern w:val="0"/>
+          <w:szCs w:val="21"/>
+        </w:rPr>
+        <w:t>                  int flags=CV_INTER_LINEAR+CV_WARP_FILL_OUTLIERS,</w:t>
+      </w:r>
+    </w:p>
+    <w:p>
+      <w:pPr>
+        <w:widowControl/>
+        <w:shd w:val="clear" w:color="auto" w:fill="FFFFFF"/>
+        <w:wordWrap w:val="0"/>
+        <w:spacing w:after="240" w:line="390" w:lineRule="atLeast"/>
+        <w:rPr>
+          <w:rFonts w:ascii="Arial" w:eastAsia="宋体" w:hAnsi="Arial" w:cs="Arial"/>
+          <w:color w:val="4F4F4F"/>
+          <w:kern w:val="0"/>
+          <w:szCs w:val="21"/>
+        </w:rPr>
+      </w:pPr>
+      <w:r>
+        <w:rPr>
+          <w:rFonts w:ascii="Arial" w:eastAsia="宋体" w:hAnsi="Arial" w:cs="Arial"/>
+          <w:color w:val="4F4F4F"/>
+          <w:kern w:val="0"/>
+          <w:szCs w:val="21"/>
+        </w:rPr>
+        <w:t>                  CvScalar fillval=cvScalarAll(0) );</w:t>
+      </w:r>
+    </w:p>
+    <w:p>
+      <w:pPr>
+        <w:widowControl/>
+        <w:shd w:val="clear" w:color="auto" w:fill="FFFFFF"/>
+        <w:wordWrap w:val="0"/>
+        <w:spacing w:after="240" w:line="390" w:lineRule="atLeast"/>
+        <w:rPr>
+          <w:rFonts w:ascii="Arial" w:eastAsia="宋体" w:hAnsi="Arial" w:cs="Arial"/>
+          <w:color w:val="4F4F4F"/>
+          <w:kern w:val="0"/>
+          <w:szCs w:val="21"/>
+        </w:rPr>
+      </w:pPr>
+      <w:r>
+        <w:rPr>
+          <w:rFonts w:ascii="Arial" w:eastAsia="宋体" w:hAnsi="Arial" w:cs="Arial"/>
+          <w:color w:val="4F4F4F"/>
+          <w:kern w:val="0"/>
+          <w:szCs w:val="21"/>
+        </w:rPr>
+        <w:t>src</w:t>
+      </w:r>
+      <w:r>
+        <w:rPr>
+          <w:rFonts w:ascii="Arial" w:eastAsia="宋体" w:hAnsi="Arial" w:cs="Arial"/>
+          <w:color w:val="4F4F4F"/>
+          <w:kern w:val="0"/>
+          <w:szCs w:val="21"/>
+        </w:rPr>
+        <w:t>：输入图像</w:t>
+      </w:r>
+      <w:r>
+        <w:rPr>
+          <w:rFonts w:ascii="Arial" w:eastAsia="宋体" w:hAnsi="Arial" w:cs="Arial"/>
+          <w:color w:val="4F4F4F"/>
+          <w:kern w:val="0"/>
+          <w:szCs w:val="21"/>
+        </w:rPr>
+        <w:t>.</w:t>
+      </w:r>
+    </w:p>
+    <w:p>
+      <w:pPr>
+        <w:widowControl/>
+        <w:shd w:val="clear" w:color="auto" w:fill="FFFFFF"/>
+        <w:wordWrap w:val="0"/>
+        <w:spacing w:after="240" w:line="390" w:lineRule="atLeast"/>
+        <w:rPr>
+          <w:rFonts w:ascii="Arial" w:eastAsia="宋体" w:hAnsi="Arial" w:cs="Arial"/>
+          <w:color w:val="4F4F4F"/>
+          <w:kern w:val="0"/>
+          <w:szCs w:val="21"/>
+        </w:rPr>
+      </w:pPr>
+      <w:r>
+        <w:rPr>
+          <w:rFonts w:ascii="Arial" w:eastAsia="宋体" w:hAnsi="Arial" w:cs="Arial"/>
+          <w:color w:val="4F4F4F"/>
+          <w:kern w:val="0"/>
+          <w:szCs w:val="21"/>
+        </w:rPr>
+        <w:t>dst</w:t>
+      </w:r>
+      <w:r>
+        <w:rPr>
+          <w:rFonts w:ascii="Arial" w:eastAsia="宋体" w:hAnsi="Arial" w:cs="Arial"/>
+          <w:color w:val="4F4F4F"/>
+          <w:kern w:val="0"/>
+          <w:szCs w:val="21"/>
+        </w:rPr>
+        <w:t>：输出图像</w:t>
+      </w:r>
+      <w:r>
+        <w:rPr>
+          <w:rFonts w:ascii="Arial" w:eastAsia="宋体" w:hAnsi="Arial" w:cs="Arial"/>
+          <w:color w:val="4F4F4F"/>
+          <w:kern w:val="0"/>
+          <w:szCs w:val="21"/>
+        </w:rPr>
+        <w:t>.</w:t>
+      </w:r>
+    </w:p>
+    <w:p>
+      <w:pPr>
+        <w:widowControl/>
+        <w:shd w:val="clear" w:color="auto" w:fill="FFFFFF"/>
+        <w:wordWrap w:val="0"/>
+        <w:spacing w:after="240" w:line="390" w:lineRule="atLeast"/>
+        <w:rPr>
+          <w:rFonts w:ascii="Arial" w:eastAsia="宋体" w:hAnsi="Arial" w:cs="Arial"/>
+          <w:color w:val="4F4F4F"/>
+          <w:kern w:val="0"/>
+          <w:szCs w:val="21"/>
+        </w:rPr>
+      </w:pPr>
+      <w:r>
+        <w:rPr>
+          <w:rFonts w:ascii="Arial" w:eastAsia="宋体" w:hAnsi="Arial" w:cs="Arial"/>
+          <w:color w:val="4F4F4F"/>
+          <w:kern w:val="0"/>
+          <w:szCs w:val="21"/>
+        </w:rPr>
+        <w:t>map_matrix</w:t>
+      </w:r>
+      <w:r>
+        <w:rPr>
+          <w:rFonts w:ascii="Arial" w:eastAsia="宋体" w:hAnsi="Arial" w:cs="Arial"/>
+          <w:color w:val="4F4F4F"/>
+          <w:kern w:val="0"/>
+          <w:szCs w:val="21"/>
+        </w:rPr>
+        <w:t>：</w:t>
+      </w:r>
+      <w:r>
+        <w:rPr>
+          <w:rFonts w:ascii="Arial" w:eastAsia="宋体" w:hAnsi="Arial" w:cs="Arial"/>
+          <w:color w:val="4F4F4F"/>
+          <w:kern w:val="0"/>
+          <w:szCs w:val="21"/>
+        </w:rPr>
+        <w:t xml:space="preserve">2×3 </w:t>
+      </w:r>
+      <w:r>
+        <w:rPr>
+          <w:rFonts w:ascii="Arial" w:eastAsia="宋体" w:hAnsi="Arial" w:cs="Arial"/>
+          <w:color w:val="4F4F4F"/>
+          <w:kern w:val="0"/>
+          <w:szCs w:val="21"/>
+        </w:rPr>
+        <w:t>变换矩阵</w:t>
+      </w:r>
+    </w:p>
+    <w:p>
+      <w:pPr>
+        <w:widowControl/>
+        <w:shd w:val="clear" w:color="auto" w:fill="FFFFFF"/>
+        <w:wordWrap w:val="0"/>
+        <w:spacing w:after="240" w:line="390" w:lineRule="atLeast"/>
+        <w:rPr>
+          <w:rFonts w:ascii="Arial" w:eastAsia="宋体" w:hAnsi="Arial" w:cs="Arial"/>
+          <w:color w:val="4F4F4F"/>
+          <w:kern w:val="0"/>
+          <w:szCs w:val="21"/>
+        </w:rPr>
+      </w:pPr>
+      <w:r>
+        <w:rPr>
+          <w:rFonts w:ascii="Arial" w:eastAsia="宋体" w:hAnsi="Arial" w:cs="Arial"/>
+          <w:color w:val="4F4F4F"/>
+          <w:kern w:val="0"/>
+          <w:szCs w:val="21"/>
+        </w:rPr>
+        <w:t>flags</w:t>
+      </w:r>
+      <w:r>
+        <w:rPr>
+          <w:rFonts w:ascii="Arial" w:eastAsia="宋体" w:hAnsi="Arial" w:cs="Arial"/>
+          <w:color w:val="4F4F4F"/>
+          <w:kern w:val="0"/>
+          <w:szCs w:val="21"/>
+        </w:rPr>
+        <w:t>：插值方法和以下开关选项的组合：</w:t>
+      </w:r>
+    </w:p>
+    <w:p>
+      <w:pPr>
+        <w:widowControl/>
+        <w:shd w:val="clear" w:color="auto" w:fill="FFFFFF"/>
+        <w:wordWrap w:val="0"/>
+        <w:spacing w:after="240" w:line="390" w:lineRule="atLeast"/>
+        <w:rPr>
+          <w:rFonts w:ascii="Arial" w:eastAsia="宋体" w:hAnsi="Arial" w:cs="Arial"/>
+          <w:color w:val="4F4F4F"/>
+          <w:kern w:val="0"/>
+          <w:szCs w:val="21"/>
+        </w:rPr>
+      </w:pPr>
+      <w:r>
+        <w:rPr>
+          <w:rFonts w:ascii="Arial" w:eastAsia="宋体" w:hAnsi="Arial" w:cs="Arial"/>
+          <w:color w:val="4F4F4F"/>
+          <w:kern w:val="0"/>
+          <w:szCs w:val="21"/>
+        </w:rPr>
+        <w:lastRenderedPageBreak/>
+        <w:t xml:space="preserve">·       CV_WARP_FILL_OUTLIERS - </w:t>
+      </w:r>
+      <w:r>
+        <w:rPr>
+          <w:rFonts w:ascii="Arial" w:eastAsia="宋体" w:hAnsi="Arial" w:cs="Arial"/>
+          <w:color w:val="4F4F4F"/>
+          <w:kern w:val="0"/>
+          <w:szCs w:val="21"/>
+        </w:rPr>
+        <w:t>填充所有输出图像的象素。如果部分象素落在输入图像的边界外，那么它们的值设定为</w:t>
+      </w:r>
+      <w:r>
+        <w:rPr>
+          <w:rFonts w:ascii="Arial" w:eastAsia="宋体" w:hAnsi="Arial" w:cs="Arial"/>
+          <w:color w:val="4F4F4F"/>
+          <w:kern w:val="0"/>
+          <w:szCs w:val="21"/>
+        </w:rPr>
+        <w:t xml:space="preserve"> fillval.</w:t>
+      </w:r>
+    </w:p>
+    <w:p>
+      <w:pPr>
+        <w:widowControl/>
+        <w:shd w:val="clear" w:color="auto" w:fill="FFFFFF"/>
+        <w:wordWrap w:val="0"/>
+        <w:spacing w:after="240" w:line="390" w:lineRule="atLeast"/>
+        <w:rPr>
+          <w:rFonts w:ascii="Arial" w:eastAsia="宋体" w:hAnsi="Arial" w:cs="Arial"/>
+          <w:color w:val="4F4F4F"/>
+          <w:kern w:val="0"/>
+          <w:szCs w:val="21"/>
+        </w:rPr>
+      </w:pPr>
+      <w:r>
+        <w:rPr>
+          <w:rFonts w:ascii="Arial" w:eastAsia="宋体" w:hAnsi="Arial" w:cs="Arial"/>
+          <w:color w:val="4F4F4F"/>
+          <w:kern w:val="0"/>
+          <w:szCs w:val="21"/>
+        </w:rPr>
+        <w:t xml:space="preserve">·       CV_WARP_INVERSE_MAP - </w:t>
+      </w:r>
+      <w:r>
+        <w:rPr>
+          <w:rFonts w:ascii="Arial" w:eastAsia="宋体" w:hAnsi="Arial" w:cs="Arial"/>
+          <w:color w:val="4F4F4F"/>
+          <w:kern w:val="0"/>
+          <w:szCs w:val="21"/>
+        </w:rPr>
+        <w:t>指定</w:t>
+      </w:r>
+      <w:r>
+        <w:rPr>
+          <w:rFonts w:ascii="Arial" w:eastAsia="宋体" w:hAnsi="Arial" w:cs="Arial"/>
+          <w:color w:val="4F4F4F"/>
+          <w:kern w:val="0"/>
+          <w:szCs w:val="21"/>
+        </w:rPr>
+        <w:t xml:space="preserve"> map_matrix</w:t>
+      </w:r>
+      <w:r>
+        <w:rPr>
+          <w:rFonts w:ascii="Arial" w:eastAsia="宋体" w:hAnsi="Arial" w:cs="Arial"/>
+          <w:color w:val="4F4F4F"/>
+          <w:kern w:val="0"/>
+          <w:szCs w:val="21"/>
+        </w:rPr>
+        <w:t>是输出图像到输入图像的反变换，因此可以直接用来做象素插值。否则</w:t>
+      </w:r>
+      <w:r>
+        <w:rPr>
+          <w:rFonts w:ascii="Arial" w:eastAsia="宋体" w:hAnsi="Arial" w:cs="Arial"/>
+          <w:color w:val="4F4F4F"/>
+          <w:kern w:val="0"/>
+          <w:szCs w:val="21"/>
+        </w:rPr>
+        <w:t xml:space="preserve">, </w:t>
+      </w:r>
+      <w:r>
+        <w:rPr>
+          <w:rFonts w:ascii="Arial" w:eastAsia="宋体" w:hAnsi="Arial" w:cs="Arial"/>
+          <w:color w:val="4F4F4F"/>
+          <w:kern w:val="0"/>
+          <w:szCs w:val="21"/>
+        </w:rPr>
+        <w:t>函数从</w:t>
+      </w:r>
+      <w:r>
+        <w:rPr>
+          <w:rFonts w:ascii="Arial" w:eastAsia="宋体" w:hAnsi="Arial" w:cs="Arial"/>
+          <w:color w:val="4F4F4F"/>
+          <w:kern w:val="0"/>
+          <w:szCs w:val="21"/>
+        </w:rPr>
+        <w:t xml:space="preserve"> map_matrix </w:t>
+      </w:r>
+      <w:r>
+        <w:rPr>
+          <w:rFonts w:ascii="Arial" w:eastAsia="宋体" w:hAnsi="Arial" w:cs="Arial"/>
+          <w:color w:val="4F4F4F"/>
+          <w:kern w:val="0"/>
+          <w:szCs w:val="21"/>
+        </w:rPr>
+        <w:t>得到反变换。</w:t>
+      </w:r>
+    </w:p>
+    <w:p>
+      <w:pPr>
+        <w:widowControl/>
+        <w:shd w:val="clear" w:color="auto" w:fill="FFFFFF"/>
+        <w:wordWrap w:val="0"/>
+        <w:spacing w:after="240" w:line="390" w:lineRule="atLeast"/>
+        <w:rPr>
+          <w:rFonts w:ascii="Arial" w:eastAsia="宋体" w:hAnsi="Arial" w:cs="Arial"/>
+          <w:color w:val="4F4F4F"/>
+          <w:kern w:val="0"/>
+          <w:szCs w:val="21"/>
+        </w:rPr>
+      </w:pPr>
+      <w:r>
+        <w:rPr>
+          <w:rFonts w:ascii="Arial" w:eastAsia="宋体" w:hAnsi="Arial" w:cs="Arial"/>
+          <w:color w:val="4F4F4F"/>
+          <w:kern w:val="0"/>
+          <w:szCs w:val="21"/>
+        </w:rPr>
+        <w:t>fillval</w:t>
+      </w:r>
+      <w:r>
+        <w:rPr>
+          <w:rFonts w:ascii="Arial" w:eastAsia="宋体" w:hAnsi="Arial" w:cs="Arial"/>
+          <w:color w:val="4F4F4F"/>
+          <w:kern w:val="0"/>
+          <w:szCs w:val="21"/>
+        </w:rPr>
+        <w:t>：用来填充边界外面的值</w:t>
+      </w:r>
+    </w:p>
+    <w:p>
+      <w:pPr>
+        <w:widowControl/>
+        <w:shd w:val="clear" w:color="auto" w:fill="FFFFFF"/>
+        <w:wordWrap w:val="0"/>
+        <w:spacing w:after="240" w:line="390" w:lineRule="atLeast"/>
+        <w:rPr>
+          <w:rFonts w:ascii="Arial" w:eastAsia="宋体" w:hAnsi="Arial" w:cs="Arial"/>
+          <w:color w:val="4F4F4F"/>
+          <w:kern w:val="0"/>
+          <w:szCs w:val="21"/>
+        </w:rPr>
+      </w:pPr>
+      <w:r>
+        <w:rPr>
+          <w:rFonts w:ascii="Arial" w:eastAsia="宋体" w:hAnsi="Arial" w:cs="Arial"/>
+          <w:color w:val="4F4F4F"/>
+          <w:kern w:val="0"/>
+          <w:szCs w:val="21"/>
+        </w:rPr>
         <w:t>函数</w:t>
+      </w:r>
+      <w:r>
+        <w:rPr>
+          <w:rFonts w:ascii="Arial" w:eastAsia="宋体" w:hAnsi="Arial" w:cs="Arial"/>
+          <w:color w:val="4F4F4F"/>
+          <w:kern w:val="0"/>
+          <w:szCs w:val="21"/>
+        </w:rPr>
+        <w:t xml:space="preserve"> cvWarpAffine </w:t>
+      </w:r>
+      <w:r>
+        <w:rPr>
+          <w:rFonts w:ascii="Arial" w:eastAsia="宋体" w:hAnsi="Arial" w:cs="Arial"/>
+          <w:color w:val="4F4F4F"/>
+          <w:kern w:val="0"/>
+          <w:szCs w:val="21"/>
+        </w:rPr>
+        <w:t>利用下面指定的矩阵变换输入图像：</w:t>
+      </w:r>
+      <w:r>
+        <w:rPr>
+          <w:rFonts w:ascii="Arial" w:eastAsia="宋体" w:hAnsi="Arial" w:cs="Arial"/>
+          <w:noProof/>
+          <w:color w:val="4F4F4F"/>
+          <w:kern w:val="0"/>
+          <w:szCs w:val="21"/>
+        </w:rPr>
+        <w:drawing>
+          <wp:inline distT="0" distB="0" distL="0" distR="0" wp14:anchorId="3DBA933E" wp14:editId="2A5936DE">
+            <wp:extent cx="1952625" cy="314325"/>
+            <wp:effectExtent l="0" t="0" r="9525" b="9525"/>
+            <wp:docPr id="8" name="图片 8" descr="http://hi.csdn.net/attachment/201110/19/0_1319025376b9L7.gif"/>
+            <wp:cNvGraphicFramePr>
+              <a:graphicFrameLocks xmlns:a="http://schemas.openxmlformats.org/drawingml/2006/main" noChangeAspect="1"/>
+            </wp:cNvGraphicFramePr>
+            <a:graphic xmlns:a="http://schemas.openxmlformats.org/drawingml/2006/main">
+              <a:graphicData uri="http://schemas.openxmlformats.org/drawingml/2006/picture">
+                <pic:pic xmlns:pic="http://schemas.openxmlformats.org/drawingml/2006/picture">
+                  <pic:nvPicPr>
+                    <pic:cNvPr id="0" name="Picture 33" descr="http://hi.csdn.net/attachment/201110/19/0_1319025376b9L7.gif"/>
+                    <pic:cNvPicPr>
+                      <a:picLocks noChangeAspect="1" noChangeArrowheads="1"/>
+                    </pic:cNvPicPr>
+                  </pic:nvPicPr>
+                  <pic:blipFill>
+                    <a:blip r:embed="rId8">
+                      <a:extLst>
+                        <a:ext uri="{28A0092B-C50C-407E-A947-70E740481C1C}">
+                          <a14:useLocalDpi xmlns:a14="http://schemas.microsoft.com/office/drawing/2010/main" val="0"/>
+                        </a:ext>
+                      </a:extLst>
+                    </a:blip>
+                    <a:srcRect/>
+                    <a:stretch>
+                      <a:fillRect/>
+                    </a:stretch>
+                  </pic:blipFill>
+                  <pic:spPr bwMode="auto">
+                    <a:xfrm>
+                      <a:off x="0" y="0"/>
+                      <a:ext cx="1952625" cy="314325"/>
+                    </a:xfrm>
+                    <a:prstGeom prst="rect">
+                      <a:avLst/>
+                    </a:prstGeom>
+                    <a:noFill/>
+                    <a:ln>
+                      <a:noFill/>
+                    </a:ln>
+                  </pic:spPr>
+                </pic:pic>
+              </a:graphicData>
+            </a:graphic>
+          </wp:inline>
+        </w:drawing>
+      </w:r>
+    </w:p>
+    <w:p>
+      <w:pPr>
+        <w:widowControl/>
+        <w:numPr>
+          <w:ilvl w:val="0"/>
+          <w:numId w:val="8"/>
+        </w:numPr>
+        <w:shd w:val="clear" w:color="auto" w:fill="FFFFFF"/>
+        <w:wordWrap w:val="0"/>
+        <w:spacing w:before="120" w:line="390" w:lineRule="atLeast"/>
+        <w:ind w:left="480"/>
+        <w:jc w:val="left"/>
+        <w:rPr>
+          <w:rFonts w:ascii="Arial" w:eastAsia="宋体" w:hAnsi="Arial" w:cs="Arial"/>
+          <w:color w:val="333333"/>
+          <w:kern w:val="0"/>
+          <w:szCs w:val="21"/>
+        </w:rPr>
+      </w:pPr>
+      <w:r>
+        <w:rPr>
+          <w:rFonts w:ascii="Arial" w:eastAsia="宋体" w:hAnsi="Arial" w:cs="Arial"/>
+          <w:color w:val="333333"/>
+          <w:kern w:val="0"/>
+          <w:szCs w:val="21"/>
+        </w:rPr>
+        <w:t>如果没有指定</w:t>
+      </w:r>
+      <w:r>
+        <w:rPr>
+          <w:rFonts w:ascii="Arial" w:eastAsia="宋体" w:hAnsi="Arial" w:cs="Arial"/>
+          <w:color w:val="333333"/>
+          <w:kern w:val="0"/>
+          <w:szCs w:val="21"/>
+        </w:rPr>
+        <w:t xml:space="preserve"> CV_WARP_INVERSE_MAP </w:t>
+      </w:r>
+      <w:r>
+        <w:rPr>
+          <w:rFonts w:ascii="Arial" w:eastAsia="宋体" w:hAnsi="Arial" w:cs="Arial"/>
+          <w:color w:val="333333"/>
+          <w:kern w:val="0"/>
+          <w:szCs w:val="21"/>
+        </w:rPr>
+        <w:t>，</w:t>
+      </w:r>
+      <w:r>
+        <w:rPr>
+          <w:rFonts w:ascii="Arial" w:eastAsia="宋体" w:hAnsi="Arial" w:cs="Arial"/>
+          <w:noProof/>
+          <w:color w:val="333333"/>
+          <w:kern w:val="0"/>
+          <w:szCs w:val="21"/>
+        </w:rPr>
+        <w:drawing>
+          <wp:inline distT="0" distB="0" distL="0" distR="0" wp14:anchorId="39AF9853" wp14:editId="71A42F9F">
+            <wp:extent cx="2971800" cy="352425"/>
+            <wp:effectExtent l="0" t="0" r="0" b="9525"/>
+            <wp:docPr id="7" name="图片 7" descr="http://hi.csdn.net/attachment/201110/19/0_1319025416j6qg.gif"/>
+            <wp:cNvGraphicFramePr>
+              <a:graphicFrameLocks xmlns:a="http://schemas.openxmlformats.org/drawingml/2006/main" noChangeAspect="1"/>
+            </wp:cNvGraphicFramePr>
+            <a:graphic xmlns:a="http://schemas.openxmlformats.org/drawingml/2006/main">
+              <a:graphicData uri="http://schemas.openxmlformats.org/drawingml/2006/picture">
+                <pic:pic xmlns:pic="http://schemas.openxmlformats.org/drawingml/2006/picture">
+                  <pic:nvPicPr>
+                    <pic:cNvPr id="0" name="Picture 34" descr="http://hi.csdn.net/attachment/201110/19/0_1319025416j6qg.gif"/>
+                    <pic:cNvPicPr>
+                      <a:picLocks noChangeAspect="1" noChangeArrowheads="1"/>
+                    </pic:cNvPicPr>
+                  </pic:nvPicPr>
+                  <pic:blipFill>
+                    <a:blip r:embed="rId9">
+                      <a:extLst>
+                        <a:ext uri="{28A0092B-C50C-407E-A947-70E740481C1C}">
+                          <a14:useLocalDpi xmlns:a14="http://schemas.microsoft.com/office/drawing/2010/main" val="0"/>
+                        </a:ext>
+                      </a:extLst>
+                    </a:blip>
+                    <a:srcRect/>
+                    <a:stretch>
+                      <a:fillRect/>
+                    </a:stretch>
+                  </pic:blipFill>
+                  <pic:spPr bwMode="auto">
+                    <a:xfrm>
+                      <a:off x="0" y="0"/>
+                      <a:ext cx="2971800" cy="352425"/>
+                    </a:xfrm>
+                    <a:prstGeom prst="rect">
+                      <a:avLst/>
+                    </a:prstGeom>
+                    <a:noFill/>
+                    <a:ln>
+                      <a:noFill/>
+                    </a:ln>
+                  </pic:spPr>
+                </pic:pic>
+              </a:graphicData>
+            </a:graphic>
+          </wp:inline>
+        </w:drawing>
+      </w:r>
+    </w:p>
+    <w:p>
+      <w:pPr>
+        <w:widowControl/>
+        <w:numPr>
+          <w:ilvl w:val="0"/>
+          <w:numId w:val="8"/>
+        </w:numPr>
+        <w:shd w:val="clear" w:color="auto" w:fill="FFFFFF"/>
+        <w:wordWrap w:val="0"/>
+        <w:spacing w:before="120" w:line="390" w:lineRule="atLeast"/>
+        <w:ind w:left="480"/>
+        <w:jc w:val="left"/>
+        <w:rPr>
+          <w:rFonts w:ascii="Arial" w:eastAsia="宋体" w:hAnsi="Arial" w:cs="Arial"/>
+          <w:color w:val="333333"/>
+          <w:kern w:val="0"/>
+          <w:szCs w:val="21"/>
+        </w:rPr>
+      </w:pPr>
+      <w:r>
+        <w:rPr>
+          <w:rFonts w:ascii="Arial" w:eastAsia="宋体" w:hAnsi="Arial" w:cs="Arial"/>
+          <w:color w:val="333333"/>
+          <w:kern w:val="0"/>
+          <w:szCs w:val="21"/>
+        </w:rPr>
+        <w:t>否则，</w:t>
+      </w:r>
+      <w:r>
+        <w:rPr>
+          <w:rFonts w:ascii="Arial" w:eastAsia="宋体" w:hAnsi="Arial" w:cs="Arial"/>
+          <w:color w:val="333333"/>
+          <w:kern w:val="0"/>
+          <w:szCs w:val="21"/>
+        </w:rPr>
+        <w:t> </w:t>
+      </w:r>
+      <w:r>
+        <w:rPr>
+          <w:rFonts w:ascii="Arial" w:eastAsia="宋体" w:hAnsi="Arial" w:cs="Arial"/>
+          <w:noProof/>
+          <w:color w:val="333333"/>
+          <w:kern w:val="0"/>
+          <w:szCs w:val="21"/>
+        </w:rPr>
+        <w:drawing>
+          <wp:inline distT="0" distB="0" distL="0" distR="0" wp14:anchorId="20738A16" wp14:editId="401659DD">
+            <wp:extent cx="2828925" cy="333375"/>
+            <wp:effectExtent l="0" t="0" r="9525" b="9525"/>
+            <wp:docPr id="6" name="图片 6" descr="http://hi.csdn.net/attachment/201110/19/0_1319025445aaUB.gif"/>
+            <wp:cNvGraphicFramePr>
+              <a:graphicFrameLocks xmlns:a="http://schemas.openxmlformats.org/drawingml/2006/main" noChangeAspect="1"/>
+            </wp:cNvGraphicFramePr>
+            <a:graphic xmlns:a="http://schemas.openxmlformats.org/drawingml/2006/main">
+              <a:graphicData uri="http://schemas.openxmlformats.org/drawingml/2006/picture">
+                <pic:pic xmlns:pic="http://schemas.openxmlformats.org/drawingml/2006/picture">
+                  <pic:nvPicPr>
+                    <pic:cNvPr id="0" name="Picture 35" descr="http://hi.csdn.net/attachment/201110/19/0_1319025445aaUB.gif"/>
+                    <pic:cNvPicPr>
+                      <a:picLocks noChangeAspect="1" noChangeArrowheads="1"/>
+                    </pic:cNvPicPr>
+                  </pic:nvPicPr>
+                  <pic:blipFill>
+                    <a:blip r:embed="rId10">
+                      <a:extLst>
+                        <a:ext uri="{28A0092B-C50C-407E-A947-70E740481C1C}">
+                          <a14:useLocalDpi xmlns:a14="http://schemas.microsoft.com/office/drawing/2010/main" val="0"/>
+                        </a:ext>
+                      </a:extLst>
+                    </a:blip>
+                    <a:srcRect/>
+                    <a:stretch>
+                      <a:fillRect/>
+                    </a:stretch>
+                  </pic:blipFill>
+                  <pic:spPr bwMode="auto">
+                    <a:xfrm>
+                      <a:off x="0" y="0"/>
+                      <a:ext cx="2828925" cy="333375"/>
+                    </a:xfrm>
+                    <a:prstGeom prst="rect">
+                      <a:avLst/>
+                    </a:prstGeom>
+                    <a:noFill/>
+                    <a:ln>
+                      <a:noFill/>
+                    </a:ln>
+                  </pic:spPr>
+                </pic:pic>
+              </a:graphicData>
+            </a:graphic>
+          </wp:inline>
+        </w:drawing>
+      </w:r>
+    </w:p>
+    <w:p>
+      <w:pPr>
+        <w:widowControl/>
+        <w:shd w:val="clear" w:color="auto" w:fill="FFFFFF"/>
+        <w:wordWrap w:val="0"/>
+        <w:spacing w:after="240" w:line="390" w:lineRule="atLeast"/>
+        <w:rPr>
+          <w:rFonts w:ascii="Arial" w:eastAsia="宋体" w:hAnsi="Arial" w:cs="Arial"/>
+          <w:color w:val="4F4F4F"/>
+          <w:kern w:val="0"/>
+          <w:szCs w:val="21"/>
+        </w:rPr>
+      </w:pPr>
+      <w:r>
+        <w:rPr>
+          <w:rFonts w:ascii="Arial" w:eastAsia="宋体" w:hAnsi="Arial" w:cs="Arial"/>
+          <w:color w:val="4F4F4F"/>
+          <w:kern w:val="0"/>
+          <w:szCs w:val="21"/>
+        </w:rPr>
+        <w:t>函数与</w:t>
+      </w:r>
+      <w:r>
+        <w:rPr>
+          <w:rFonts w:ascii="Arial" w:eastAsia="宋体" w:hAnsi="Arial" w:cs="Arial"/>
+          <w:color w:val="4F4F4F"/>
+          <w:kern w:val="0"/>
+          <w:szCs w:val="21"/>
+        </w:rPr>
+        <w:t xml:space="preserve"> cvGetQuadrangleSubPix </w:t>
+      </w:r>
+      <w:r>
+        <w:rPr>
+          <w:rFonts w:ascii="Arial" w:eastAsia="宋体" w:hAnsi="Arial" w:cs="Arial"/>
+          <w:color w:val="4F4F4F"/>
+          <w:kern w:val="0"/>
+          <w:szCs w:val="21"/>
+        </w:rPr>
+        <w:t>类似，但是不完全相同。</w:t>
+      </w:r>
+      <w:r>
+        <w:rPr>
+          <w:rFonts w:ascii="Arial" w:eastAsia="宋体" w:hAnsi="Arial" w:cs="Arial"/>
+          <w:color w:val="4F4F4F"/>
+          <w:kern w:val="0"/>
+          <w:szCs w:val="21"/>
+        </w:rPr>
+        <w:t xml:space="preserve">cvWarpAffine </w:t>
+      </w:r>
+      <w:r>
+        <w:rPr>
+          <w:rFonts w:ascii="Arial" w:eastAsia="宋体" w:hAnsi="Arial" w:cs="Arial"/>
+          <w:color w:val="4F4F4F"/>
+          <w:kern w:val="0"/>
+          <w:szCs w:val="21"/>
+        </w:rPr>
+        <w:t>要求输入和输出图像具有同样的数据类型，有更大的资源开销（因此对小图像不太合适）而且输出图像的部分可以保留不变。而</w:t>
+      </w:r>
+      <w:r>
+        <w:rPr>
+          <w:rFonts w:ascii="Arial" w:eastAsia="宋体" w:hAnsi="Arial" w:cs="Arial"/>
+          <w:color w:val="4F4F4F"/>
+          <w:kern w:val="0"/>
+          <w:szCs w:val="21"/>
+        </w:rPr>
+        <w:t xml:space="preserve"> cvGetQuadrangleSubPix </w:t>
+      </w:r>
+      <w:r>
+        <w:rPr>
+          <w:rFonts w:ascii="Arial" w:eastAsia="宋体" w:hAnsi="Arial" w:cs="Arial"/>
+          <w:color w:val="4F4F4F"/>
+          <w:kern w:val="0"/>
+          <w:szCs w:val="21"/>
+        </w:rPr>
+        <w:t>可以精确地从</w:t>
+      </w:r>
+      <w:r>
+        <w:rPr>
+          <w:rFonts w:ascii="Arial" w:eastAsia="宋体" w:hAnsi="Arial" w:cs="Arial"/>
+          <w:color w:val="4F4F4F"/>
+          <w:kern w:val="0"/>
+          <w:szCs w:val="21"/>
+        </w:rPr>
+        <w:t>8</w:t>
+      </w:r>
+      <w:r>
+        <w:rPr>
+          <w:rFonts w:ascii="Arial" w:eastAsia="宋体" w:hAnsi="Arial" w:cs="Arial"/>
+          <w:color w:val="4F4F4F"/>
+          <w:kern w:val="0"/>
+          <w:szCs w:val="21"/>
+        </w:rPr>
+        <w:t>位图像中提取四边形到浮点数缓存区中，具有比较小的系统开销，而且总是全部改变输出图像的内容。要变换稀疏矩阵，使用</w:t>
+      </w:r>
+      <w:r>
+        <w:rPr>
+          <w:rFonts w:ascii="Arial" w:eastAsia="宋体" w:hAnsi="Arial" w:cs="Arial"/>
+          <w:color w:val="4F4F4F"/>
+          <w:kern w:val="0"/>
+          <w:szCs w:val="21"/>
+        </w:rPr>
+        <w:t xml:space="preserve"> cxcore </w:t>
+      </w:r>
+      <w:r>
+        <w:rPr>
+          <w:rFonts w:ascii="Arial" w:eastAsia="宋体" w:hAnsi="Arial" w:cs="Arial"/>
+          <w:color w:val="4F4F4F"/>
+          <w:kern w:val="0"/>
+          <w:szCs w:val="21"/>
+        </w:rPr>
+        <w:t>中的函数</w:t>
+      </w:r>
+      <w:r>
+        <w:rPr>
+          <w:rFonts w:ascii="Arial" w:eastAsia="宋体" w:hAnsi="Arial" w:cs="Arial"/>
+          <w:color w:val="4F4F4F"/>
+          <w:kern w:val="0"/>
+          <w:szCs w:val="21"/>
+        </w:rPr>
+        <w:t xml:space="preserve"> cvTransform </w:t>
+      </w:r>
+      <w:r>
+        <w:rPr>
+          <w:rFonts w:ascii="Arial" w:eastAsia="宋体" w:hAnsi="Arial" w:cs="Arial"/>
+          <w:color w:val="4F4F4F"/>
+          <w:kern w:val="0"/>
+          <w:szCs w:val="21"/>
+        </w:rPr>
+        <w:t>。</w:t>
       </w:r>
     </w:p>
     <w:p/>
@@ -7361,6 +8224,155 @@
     </w:lvl>
   </w:abstractNum>
   <w:abstractNum w:abstractNumId="1" w15:restartNumberingAfterBreak="0">
+    <w:nsid w:val="39A06C83"/>
+    <w:multiLevelType w:val="multilevel"/>
+    <w:tmpl w:val="560201E4"/>
+    <w:lvl w:ilvl="0">
+      <w:start w:val="1"/>
+      <w:numFmt w:val="bullet"/>
+      <w:lvlText w:val=""/>
+      <w:lvlJc w:val="left"/>
+      <w:pPr>
+        <w:tabs>
+          <w:tab w:val="num" w:pos="720"/>
+        </w:tabs>
+        <w:ind w:left="720" w:hanging="360"/>
+      </w:pPr>
+      <w:rPr>
+        <w:rFonts w:ascii="Symbol" w:hAnsi="Symbol" w:hint="default"/>
+        <w:sz w:val="20"/>
+      </w:rPr>
+    </w:lvl>
+    <w:lvl w:ilvl="1" w:tentative="1">
+      <w:start w:val="1"/>
+      <w:numFmt w:val="bullet"/>
+      <w:lvlText w:val=""/>
+      <w:lvlJc w:val="left"/>
+      <w:pPr>
+        <w:tabs>
+          <w:tab w:val="num" w:pos="1440"/>
+        </w:tabs>
+        <w:ind w:left="1440" w:hanging="360"/>
+      </w:pPr>
+      <w:rPr>
+        <w:rFonts w:ascii="Symbol" w:hAnsi="Symbol" w:hint="default"/>
+        <w:sz w:val="20"/>
+      </w:rPr>
+    </w:lvl>
+    <w:lvl w:ilvl="2" w:tentative="1">
+      <w:start w:val="1"/>
+      <w:numFmt w:val="bullet"/>
+      <w:lvlText w:val=""/>
+      <w:lvlJc w:val="left"/>
+      <w:pPr>
+        <w:tabs>
+          <w:tab w:val="num" w:pos="2160"/>
+        </w:tabs>
+        <w:ind w:left="2160" w:hanging="360"/>
+      </w:pPr>
+      <w:rPr>
+        <w:rFonts w:ascii="Symbol" w:hAnsi="Symbol" w:hint="default"/>
+        <w:sz w:val="20"/>
+      </w:rPr>
+    </w:lvl>
+    <w:lvl w:ilvl="3" w:tentative="1">
+      <w:start w:val="1"/>
+      <w:numFmt w:val="bullet"/>
+      <w:lvlText w:val=""/>
+      <w:lvlJc w:val="left"/>
+      <w:pPr>
+        <w:tabs>
+          <w:tab w:val="num" w:pos="2880"/>
+        </w:tabs>
+        <w:ind w:left="2880" w:hanging="360"/>
+      </w:pPr>
+      <w:rPr>
+        <w:rFonts w:ascii="Symbol" w:hAnsi="Symbol" w:hint="default"/>
+        <w:sz w:val="20"/>
+      </w:rPr>
+    </w:lvl>
+    <w:lvl w:ilvl="4" w:tentative="1">
+      <w:start w:val="1"/>
+      <w:numFmt w:val="bullet"/>
+      <w:lvlText w:val=""/>
+      <w:lvlJc w:val="left"/>
+      <w:pPr>
+        <w:tabs>
+          <w:tab w:val="num" w:pos="3600"/>
+        </w:tabs>
+        <w:ind w:left="3600" w:hanging="360"/>
+      </w:pPr>
+      <w:rPr>
+        <w:rFonts w:ascii="Symbol" w:hAnsi="Symbol" w:hint="default"/>
+        <w:sz w:val="20"/>
+      </w:rPr>
+    </w:lvl>
+    <w:lvl w:ilvl="5" w:tentative="1">
+      <w:start w:val="1"/>
+      <w:numFmt w:val="bullet"/>
+      <w:lvlText w:val=""/>
+      <w:lvlJc w:val="left"/>
+      <w:pPr>
+        <w:tabs>
+          <w:tab w:val="num" w:pos="4320"/>
+        </w:tabs>
+        <w:ind w:left="4320" w:hanging="360"/>
+      </w:pPr>
+      <w:rPr>
+        <w:rFonts w:ascii="Symbol" w:hAnsi="Symbol" w:hint="default"/>
+        <w:sz w:val="20"/>
+      </w:rPr>
+    </w:lvl>
+    <w:lvl w:ilvl="6" w:tentative="1">
+      <w:start w:val="1"/>
+      <w:numFmt w:val="bullet"/>
+      <w:lvlText w:val=""/>
+      <w:lvlJc w:val="left"/>
+      <w:pPr>
+        <w:tabs>
+          <w:tab w:val="num" w:pos="5040"/>
+        </w:tabs>
+        <w:ind w:left="5040" w:hanging="360"/>
+      </w:pPr>
+      <w:rPr>
+        <w:rFonts w:ascii="Symbol" w:hAnsi="Symbol" w:hint="default"/>
+        <w:sz w:val="20"/>
+      </w:rPr>
+    </w:lvl>
+    <w:lvl w:ilvl="7" w:tentative="1">
+      <w:start w:val="1"/>
+      <w:numFmt w:val="bullet"/>
+      <w:lvlText w:val=""/>
+      <w:lvlJc w:val="left"/>
+      <w:pPr>
+        <w:tabs>
+          <w:tab w:val="num" w:pos="5760"/>
+        </w:tabs>
+        <w:ind w:left="5760" w:hanging="360"/>
+      </w:pPr>
+      <w:rPr>
+        <w:rFonts w:ascii="Symbol" w:hAnsi="Symbol" w:hint="default"/>
+        <w:sz w:val="20"/>
+      </w:rPr>
+    </w:lvl>
+    <w:lvl w:ilvl="8" w:tentative="1">
+      <w:start w:val="1"/>
+      <w:numFmt w:val="bullet"/>
+      <w:lvlText w:val=""/>
+      <w:lvlJc w:val="left"/>
+      <w:pPr>
+        <w:tabs>
+          <w:tab w:val="num" w:pos="6480"/>
+        </w:tabs>
+        <w:ind w:left="6480" w:hanging="360"/>
+      </w:pPr>
+      <w:rPr>
+        <w:rFonts w:ascii="Symbol" w:hAnsi="Symbol" w:hint="default"/>
+        <w:sz w:val="20"/>
+      </w:rPr>
+    </w:lvl>
+  </w:abstractNum>
+  <w:abstractNum w:abstractNumId="2" w15:restartNumberingAfterBreak="0">
     <w:nsid w:val="400C5F97"/>
     <w:multiLevelType w:val="multilevel"/>
     <w:tmpl w:val="C9B82572"/>
@@ -7509,7 +8521,7 @@
       </w:rPr>
     </w:lvl>
   </w:abstractNum>
-  <w:abstractNum w:abstractNumId="2" w15:restartNumberingAfterBreak="0">
+  <w:abstractNum w:abstractNumId="3" w15:restartNumberingAfterBreak="0">
     <w:nsid w:val="56A53473"/>
     <w:multiLevelType w:val="multilevel"/>
     <w:tmpl w:val="DB2A9132"/>
@@ -7622,7 +8634,7 @@
       </w:rPr>
     </w:lvl>
   </w:abstractNum>
-  <w:abstractNum w:abstractNumId="3" w15:restartNumberingAfterBreak="0">
+  <w:abstractNum w:abstractNumId="4" w15:restartNumberingAfterBreak="0">
     <w:nsid w:val="624B2D30"/>
     <w:multiLevelType w:val="hybridMultilevel"/>
     <w:tmpl w:val="7D12786C"/>
@@ -7735,7 +8747,7 @@
       </w:rPr>
     </w:lvl>
   </w:abstractNum>
-  <w:abstractNum w:abstractNumId="4" w15:restartNumberingAfterBreak="0">
+  <w:abstractNum w:abstractNumId="5" w15:restartNumberingAfterBreak="0">
     <w:nsid w:val="6CC76E8B"/>
     <w:multiLevelType w:val="multilevel"/>
     <w:tmpl w:val="D494E004"/>
@@ -7848,7 +8860,7 @@
       </w:rPr>
     </w:lvl>
   </w:abstractNum>
-  <w:abstractNum w:abstractNumId="5" w15:restartNumberingAfterBreak="0">
+  <w:abstractNum w:abstractNumId="6" w15:restartNumberingAfterBreak="0">
     <w:nsid w:val="6D552157"/>
     <w:multiLevelType w:val="hybridMultilevel"/>
     <w:tmpl w:val="991A0A8E"/>
@@ -7934,7 +8946,7 @@
       </w:pPr>
     </w:lvl>
   </w:abstractNum>
-  <w:abstractNum w:abstractNumId="6" w15:restartNumberingAfterBreak="0">
+  <w:abstractNum w:abstractNumId="7" w15:restartNumberingAfterBreak="0">
     <w:nsid w:val="741A646C"/>
     <w:multiLevelType w:val="multilevel"/>
     <w:tmpl w:val="BBB0F574"/>
@@ -8048,25 +9060,28 @@
     </w:lvl>
   </w:abstractNum>
   <w:num w:numId="1">
-    <w:abstractNumId w:val="4"/>
+    <w:abstractNumId w:val="5"/>
   </w:num>
   <w:num w:numId="2">
-    <w:abstractNumId w:val="2"/>
+    <w:abstractNumId w:val="3"/>
   </w:num>
   <w:num w:numId="3">
-    <w:abstractNumId w:val="6"/>
+    <w:abstractNumId w:val="7"/>
   </w:num>
   <w:num w:numId="4">
     <w:abstractNumId w:val="0"/>
   </w:num>
   <w:num w:numId="5">
-    <w:abstractNumId w:val="1"/>
+    <w:abstractNumId w:val="2"/>
   </w:num>
   <w:num w:numId="6">
-    <w:abstractNumId w:val="5"/>
+    <w:abstractNumId w:val="6"/>
   </w:num>
   <w:num w:numId="7">
-    <w:abstractNumId w:val="3"/>
+    <w:abstractNumId w:val="4"/>
+  </w:num>
+  <w:num w:numId="8">
+    <w:abstractNumId w:val="1"/>
   </w:num>
 </w:numbering>
 </file>
@@ -9058,7 +10073,7 @@
 </file>
 
 <file path=customXml/itemProps1.xml><?xml version="1.0" encoding="utf-8"?>
-<ds:datastoreItem xmlns:ds="http://schemas.openxmlformats.org/officeDocument/2006/customXml" ds:itemID="{A056BD14-6F0E-415A-BF54-C025478010B1}">
+<ds:datastoreItem xmlns:ds="http://schemas.openxmlformats.org/officeDocument/2006/customXml" ds:itemID="{CDF656B5-798A-4182-820D-4F7B2BB62ECC}">
   <ds:schemaRefs>
     <ds:schemaRef ds:uri="http://schemas.openxmlformats.org/officeDocument/2006/bibliography"/>
   </ds:schemaRefs>

</xml_diff>

<commit_message>
complete the findplate and run function，update the file.doc
</commit_message>
<xml_diff>
--- a/CODE_INTRODUCE.docx
+++ b/CODE_INTRODUCE.docx
@@ -1017,7 +1017,7 @@
           <v:shape id="_x0000_i1025" type="#_x0000_t75" style="width:414.75pt;height:143.25pt" o:ole="">
             <v:imagedata r:id="rId6" o:title=""/>
           </v:shape>
-          <o:OLEObject Type="Embed" ProgID="Visio.Drawing.11" ShapeID="_x0000_i1025" DrawAspect="Content" ObjectID="_1597402879" r:id="rId7"/>
+          <o:OLEObject Type="Embed" ProgID="Visio.Drawing.11" ShapeID="_x0000_i1025" DrawAspect="Content" ObjectID="_1597406248" r:id="rId7"/>
         </w:object>
       </w:r>
     </w:p>
@@ -6731,18 +6731,7 @@
           <w:kern w:val="0"/>
           <w:szCs w:val="21"/>
         </w:rPr>
-        <w:t>指定，图像类型</w:t>
-      </w:r>
-      <w:bookmarkStart w:id="1" w:name="_GoBack"/>
-      <w:bookmarkEnd w:id="1"/>
-      <w:r>
-        <w:rPr>
-          <w:rFonts w:ascii="Arial" w:eastAsia="宋体" w:hAnsi="Arial" w:cs="Arial"/>
-          <w:color w:val="4F4F4F"/>
-          <w:kern w:val="0"/>
-          <w:szCs w:val="21"/>
-        </w:rPr>
-        <w:t>与原图像一致</w:t>
+        <w:t>指定，图像类型与原图像一致</w:t>
       </w:r>
       <w:r>
         <w:rPr>
@@ -8016,7 +8005,7 @@
         <w:spacing w:before="0" w:after="0" w:line="240" w:lineRule="auto"/>
       </w:pPr>
       <w:r>
-        <w:t>assert</w:t>
+        <w:t>resize</w:t>
       </w:r>
       <w:r>
         <w:rPr>
@@ -8025,7 +8014,907 @@
         <w:t>函数</w:t>
       </w:r>
     </w:p>
-    <w:p/>
+    <w:p>
+      <w:pPr>
+        <w:rPr>
+          <w:rFonts w:ascii="Consolas" w:hAnsi="Consolas"/>
+          <w:color w:val="ABB2BF"/>
+          <w:szCs w:val="21"/>
+          <w:shd w:val="clear" w:color="auto" w:fill="282C34"/>
+        </w:rPr>
+      </w:pPr>
+      <w:r>
+        <w:rPr>
+          <w:rStyle w:val="hljs-keyword"/>
+          <w:rFonts w:ascii="Consolas" w:hAnsi="Consolas"/>
+          <w:color w:val="C678DD"/>
+          <w:szCs w:val="21"/>
+        </w:rPr>
+        <w:t>void</w:t>
+      </w:r>
+      <w:r>
+        <w:rPr>
+          <w:rStyle w:val="hljs-function"/>
+          <w:rFonts w:ascii="Consolas" w:hAnsi="Consolas"/>
+          <w:color w:val="ABB2BF"/>
+          <w:szCs w:val="21"/>
+        </w:rPr>
+        <w:t xml:space="preserve"> </w:t>
+      </w:r>
+      <w:r>
+        <w:rPr>
+          <w:rStyle w:val="hljs-title"/>
+          <w:rFonts w:ascii="Consolas" w:hAnsi="Consolas"/>
+          <w:color w:val="61AEEE"/>
+          <w:szCs w:val="21"/>
+        </w:rPr>
+        <w:t>resize</w:t>
+      </w:r>
+      <w:r>
+        <w:rPr>
+          <w:rStyle w:val="hljs-params"/>
+          <w:rFonts w:ascii="Consolas" w:hAnsi="Consolas"/>
+          <w:color w:val="ABB2BF"/>
+          <w:szCs w:val="21"/>
+        </w:rPr>
+        <w:t xml:space="preserve">(InputArray src, OutputArray dst, Size dsize, </w:t>
+      </w:r>
+      <w:r>
+        <w:rPr>
+          <w:rStyle w:val="hljs-keyword"/>
+          <w:rFonts w:ascii="Consolas" w:hAnsi="Consolas"/>
+          <w:color w:val="C678DD"/>
+          <w:szCs w:val="21"/>
+        </w:rPr>
+        <w:t>double</w:t>
+      </w:r>
+      <w:r>
+        <w:rPr>
+          <w:rStyle w:val="hljs-params"/>
+          <w:rFonts w:ascii="Consolas" w:hAnsi="Consolas"/>
+          <w:color w:val="ABB2BF"/>
+          <w:szCs w:val="21"/>
+        </w:rPr>
+        <w:t xml:space="preserve"> fx=</w:t>
+      </w:r>
+      <w:r>
+        <w:rPr>
+          <w:rStyle w:val="hljs-number"/>
+          <w:rFonts w:ascii="Consolas" w:hAnsi="Consolas"/>
+          <w:color w:val="D19A66"/>
+          <w:szCs w:val="21"/>
+        </w:rPr>
+        <w:t>0</w:t>
+      </w:r>
+      <w:r>
+        <w:rPr>
+          <w:rStyle w:val="hljs-params"/>
+          <w:rFonts w:ascii="Consolas" w:hAnsi="Consolas"/>
+          <w:color w:val="ABB2BF"/>
+          <w:szCs w:val="21"/>
+        </w:rPr>
+        <w:t xml:space="preserve">, </w:t>
+      </w:r>
+      <w:r>
+        <w:rPr>
+          <w:rStyle w:val="hljs-keyword"/>
+          <w:rFonts w:ascii="Consolas" w:hAnsi="Consolas"/>
+          <w:color w:val="C678DD"/>
+          <w:szCs w:val="21"/>
+        </w:rPr>
+        <w:t>double</w:t>
+      </w:r>
+      <w:r>
+        <w:rPr>
+          <w:rStyle w:val="hljs-params"/>
+          <w:rFonts w:ascii="Consolas" w:hAnsi="Consolas"/>
+          <w:color w:val="ABB2BF"/>
+          <w:szCs w:val="21"/>
+        </w:rPr>
+        <w:t xml:space="preserve"> fy=</w:t>
+      </w:r>
+      <w:r>
+        <w:rPr>
+          <w:rStyle w:val="hljs-number"/>
+          <w:rFonts w:ascii="Consolas" w:hAnsi="Consolas"/>
+          <w:color w:val="D19A66"/>
+          <w:szCs w:val="21"/>
+        </w:rPr>
+        <w:t>0</w:t>
+      </w:r>
+      <w:r>
+        <w:rPr>
+          <w:rStyle w:val="hljs-params"/>
+          <w:rFonts w:ascii="Consolas" w:hAnsi="Consolas"/>
+          <w:color w:val="ABB2BF"/>
+          <w:szCs w:val="21"/>
+        </w:rPr>
+        <w:t xml:space="preserve">, </w:t>
+      </w:r>
+      <w:r>
+        <w:rPr>
+          <w:rStyle w:val="hljs-keyword"/>
+          <w:rFonts w:ascii="Consolas" w:hAnsi="Consolas"/>
+          <w:color w:val="C678DD"/>
+          <w:szCs w:val="21"/>
+        </w:rPr>
+        <w:t>int</w:t>
+      </w:r>
+      <w:r>
+        <w:rPr>
+          <w:rStyle w:val="hljs-params"/>
+          <w:rFonts w:ascii="Consolas" w:hAnsi="Consolas"/>
+          <w:color w:val="ABB2BF"/>
+          <w:szCs w:val="21"/>
+        </w:rPr>
+        <w:t xml:space="preserve"> interpolation=INTER_LINEAR )</w:t>
+      </w:r>
+      <w:r>
+        <w:rPr>
+          <w:rFonts w:ascii="Consolas" w:hAnsi="Consolas"/>
+          <w:color w:val="ABB2BF"/>
+          <w:szCs w:val="21"/>
+          <w:shd w:val="clear" w:color="auto" w:fill="282C34"/>
+        </w:rPr>
+        <w:t>;</w:t>
+      </w:r>
+    </w:p>
+    <w:p>
+      <w:pPr>
+        <w:widowControl/>
+        <w:shd w:val="clear" w:color="auto" w:fill="FFFFFF"/>
+        <w:spacing w:line="390" w:lineRule="atLeast"/>
+        <w:rPr>
+          <w:rFonts w:ascii="Arial" w:eastAsia="宋体" w:hAnsi="Arial" w:cs="Arial"/>
+          <w:color w:val="4F4F4F"/>
+          <w:kern w:val="0"/>
+          <w:szCs w:val="21"/>
+        </w:rPr>
+      </w:pPr>
+      <w:r>
+        <w:rPr>
+          <w:rFonts w:ascii="Arial" w:eastAsia="宋体" w:hAnsi="Arial" w:cs="Arial"/>
+          <w:color w:val="000099"/>
+          <w:kern w:val="0"/>
+          <w:szCs w:val="21"/>
+        </w:rPr>
+        <w:t>src</w:t>
+      </w:r>
+      <w:r>
+        <w:rPr>
+          <w:rFonts w:ascii="Arial" w:eastAsia="宋体" w:hAnsi="Arial" w:cs="Arial"/>
+          <w:color w:val="4F4F4F"/>
+          <w:kern w:val="0"/>
+          <w:szCs w:val="21"/>
+        </w:rPr>
+        <w:t>：输入，原图像，即待改变大小的图像；</w:t>
+      </w:r>
+    </w:p>
+    <w:p>
+      <w:pPr>
+        <w:widowControl/>
+        <w:shd w:val="clear" w:color="auto" w:fill="FFFFFF"/>
+        <w:spacing w:line="390" w:lineRule="atLeast"/>
+        <w:rPr>
+          <w:rFonts w:ascii="Arial" w:eastAsia="宋体" w:hAnsi="Arial" w:cs="Arial"/>
+          <w:color w:val="4F4F4F"/>
+          <w:kern w:val="0"/>
+          <w:szCs w:val="21"/>
+        </w:rPr>
+      </w:pPr>
+      <w:r>
+        <w:rPr>
+          <w:rFonts w:ascii="Arial" w:eastAsia="宋体" w:hAnsi="Arial" w:cs="Arial"/>
+          <w:color w:val="000099"/>
+          <w:kern w:val="0"/>
+          <w:szCs w:val="21"/>
+        </w:rPr>
+        <w:t>dst</w:t>
+      </w:r>
+      <w:r>
+        <w:rPr>
+          <w:rFonts w:ascii="Arial" w:eastAsia="宋体" w:hAnsi="Arial" w:cs="Arial"/>
+          <w:color w:val="4F4F4F"/>
+          <w:kern w:val="0"/>
+          <w:szCs w:val="21"/>
+        </w:rPr>
+        <w:t>：输出，改变大小之后的图像，这个图像和原图像具有相同的内容，只是大小和原图像不一样而已；</w:t>
+      </w:r>
+    </w:p>
+    <w:p>
+      <w:pPr>
+        <w:widowControl/>
+        <w:shd w:val="clear" w:color="auto" w:fill="FFFFFF"/>
+        <w:spacing w:line="390" w:lineRule="atLeast"/>
+        <w:rPr>
+          <w:rFonts w:ascii="Arial" w:eastAsia="宋体" w:hAnsi="Arial" w:cs="Arial"/>
+          <w:color w:val="4F4F4F"/>
+          <w:kern w:val="0"/>
+          <w:szCs w:val="21"/>
+        </w:rPr>
+      </w:pPr>
+      <w:r>
+        <w:rPr>
+          <w:rFonts w:ascii="Arial" w:eastAsia="宋体" w:hAnsi="Arial" w:cs="Arial"/>
+          <w:color w:val="000099"/>
+          <w:kern w:val="0"/>
+          <w:szCs w:val="21"/>
+        </w:rPr>
+        <w:t>dsize</w:t>
+      </w:r>
+      <w:r>
+        <w:rPr>
+          <w:rFonts w:ascii="Arial" w:eastAsia="宋体" w:hAnsi="Arial" w:cs="Arial"/>
+          <w:color w:val="4F4F4F"/>
+          <w:kern w:val="0"/>
+          <w:szCs w:val="21"/>
+        </w:rPr>
+        <w:t>：输出图像的大小。如果这个参数不为</w:t>
+      </w:r>
+      <w:r>
+        <w:rPr>
+          <w:rFonts w:ascii="Arial" w:eastAsia="宋体" w:hAnsi="Arial" w:cs="Arial"/>
+          <w:color w:val="4F4F4F"/>
+          <w:kern w:val="0"/>
+          <w:szCs w:val="21"/>
+        </w:rPr>
+        <w:t>0</w:t>
+      </w:r>
+      <w:r>
+        <w:rPr>
+          <w:rFonts w:ascii="Arial" w:eastAsia="宋体" w:hAnsi="Arial" w:cs="Arial"/>
+          <w:color w:val="4F4F4F"/>
+          <w:kern w:val="0"/>
+          <w:szCs w:val="21"/>
+        </w:rPr>
+        <w:t>，那么就代表将原图像缩放到这个</w:t>
+      </w:r>
+      <w:r>
+        <w:rPr>
+          <w:rFonts w:ascii="Arial" w:eastAsia="宋体" w:hAnsi="Arial" w:cs="Arial"/>
+          <w:color w:val="4F4F4F"/>
+          <w:kern w:val="0"/>
+          <w:szCs w:val="21"/>
+        </w:rPr>
+        <w:t>Size(width</w:t>
+      </w:r>
+      <w:r>
+        <w:rPr>
+          <w:rFonts w:ascii="Arial" w:eastAsia="宋体" w:hAnsi="Arial" w:cs="Arial"/>
+          <w:color w:val="4F4F4F"/>
+          <w:kern w:val="0"/>
+          <w:szCs w:val="21"/>
+        </w:rPr>
+        <w:t>，</w:t>
+      </w:r>
+      <w:r>
+        <w:rPr>
+          <w:rFonts w:ascii="Arial" w:eastAsia="宋体" w:hAnsi="Arial" w:cs="Arial"/>
+          <w:color w:val="4F4F4F"/>
+          <w:kern w:val="0"/>
+          <w:szCs w:val="21"/>
+        </w:rPr>
+        <w:t>height)</w:t>
+      </w:r>
+      <w:r>
+        <w:rPr>
+          <w:rFonts w:ascii="Arial" w:eastAsia="宋体" w:hAnsi="Arial" w:cs="Arial"/>
+          <w:color w:val="4F4F4F"/>
+          <w:kern w:val="0"/>
+          <w:szCs w:val="21"/>
+        </w:rPr>
+        <w:t>指定的大小；如果这个参数为</w:t>
+      </w:r>
+      <w:r>
+        <w:rPr>
+          <w:rFonts w:ascii="Arial" w:eastAsia="宋体" w:hAnsi="Arial" w:cs="Arial"/>
+          <w:color w:val="4F4F4F"/>
+          <w:kern w:val="0"/>
+          <w:szCs w:val="21"/>
+        </w:rPr>
+        <w:t>0</w:t>
+      </w:r>
+      <w:r>
+        <w:rPr>
+          <w:rFonts w:ascii="Arial" w:eastAsia="宋体" w:hAnsi="Arial" w:cs="Arial"/>
+          <w:color w:val="4F4F4F"/>
+          <w:kern w:val="0"/>
+          <w:szCs w:val="21"/>
+        </w:rPr>
+        <w:t>，那么原图像缩放之后的大小就要通过下面的公式来计算：</w:t>
+      </w:r>
+    </w:p>
+    <w:p>
+      <w:pPr>
+        <w:widowControl/>
+        <w:shd w:val="clear" w:color="auto" w:fill="FFFFFF"/>
+        <w:spacing w:line="390" w:lineRule="atLeast"/>
+        <w:jc w:val="center"/>
+        <w:rPr>
+          <w:rFonts w:ascii="Arial" w:eastAsia="宋体" w:hAnsi="Arial" w:cs="Arial"/>
+          <w:color w:val="4F4F4F"/>
+          <w:kern w:val="0"/>
+          <w:szCs w:val="21"/>
+        </w:rPr>
+      </w:pPr>
+      <w:r>
+        <w:rPr>
+          <w:rFonts w:ascii="Arial" w:eastAsia="宋体" w:hAnsi="Arial" w:cs="Arial"/>
+          <w:color w:val="4F4F4F"/>
+          <w:kern w:val="0"/>
+          <w:szCs w:val="21"/>
+        </w:rPr>
+        <w:t>dsize = Size(round(fx*src.cols), round(fy*src.rows))</w:t>
+      </w:r>
+    </w:p>
+    <w:p>
+      <w:pPr>
+        <w:widowControl/>
+        <w:shd w:val="clear" w:color="auto" w:fill="FFFFFF"/>
+        <w:spacing w:line="390" w:lineRule="atLeast"/>
+        <w:rPr>
+          <w:rFonts w:ascii="Arial" w:eastAsia="宋体" w:hAnsi="Arial" w:cs="Arial"/>
+          <w:color w:val="4F4F4F"/>
+          <w:kern w:val="0"/>
+          <w:szCs w:val="21"/>
+        </w:rPr>
+      </w:pPr>
+      <w:r>
+        <w:rPr>
+          <w:rFonts w:ascii="Arial" w:eastAsia="宋体" w:hAnsi="Arial" w:cs="Arial"/>
+          <w:color w:val="4F4F4F"/>
+          <w:kern w:val="0"/>
+          <w:szCs w:val="21"/>
+        </w:rPr>
+        <w:t>其中，</w:t>
+      </w:r>
+      <w:r>
+        <w:rPr>
+          <w:rFonts w:ascii="Arial" w:eastAsia="宋体" w:hAnsi="Arial" w:cs="Arial"/>
+          <w:color w:val="4F4F4F"/>
+          <w:kern w:val="0"/>
+          <w:szCs w:val="21"/>
+        </w:rPr>
+        <w:t>fx</w:t>
+      </w:r>
+      <w:r>
+        <w:rPr>
+          <w:rFonts w:ascii="Arial" w:eastAsia="宋体" w:hAnsi="Arial" w:cs="Arial"/>
+          <w:color w:val="4F4F4F"/>
+          <w:kern w:val="0"/>
+          <w:szCs w:val="21"/>
+        </w:rPr>
+        <w:t>和</w:t>
+      </w:r>
+      <w:r>
+        <w:rPr>
+          <w:rFonts w:ascii="Arial" w:eastAsia="宋体" w:hAnsi="Arial" w:cs="Arial"/>
+          <w:color w:val="4F4F4F"/>
+          <w:kern w:val="0"/>
+          <w:szCs w:val="21"/>
+        </w:rPr>
+        <w:t>fy</w:t>
+      </w:r>
+      <w:r>
+        <w:rPr>
+          <w:rFonts w:ascii="Arial" w:eastAsia="宋体" w:hAnsi="Arial" w:cs="Arial"/>
+          <w:color w:val="4F4F4F"/>
+          <w:kern w:val="0"/>
+          <w:szCs w:val="21"/>
+        </w:rPr>
+        <w:t>就是下面要说的两个参数，是图像</w:t>
+      </w:r>
+      <w:r>
+        <w:rPr>
+          <w:rFonts w:ascii="Arial" w:eastAsia="宋体" w:hAnsi="Arial" w:cs="Arial"/>
+          <w:color w:val="4F4F4F"/>
+          <w:kern w:val="0"/>
+          <w:szCs w:val="21"/>
+        </w:rPr>
+        <w:t>width</w:t>
+      </w:r>
+      <w:r>
+        <w:rPr>
+          <w:rFonts w:ascii="Arial" w:eastAsia="宋体" w:hAnsi="Arial" w:cs="Arial"/>
+          <w:color w:val="4F4F4F"/>
+          <w:kern w:val="0"/>
+          <w:szCs w:val="21"/>
+        </w:rPr>
+        <w:t>方向和</w:t>
+      </w:r>
+      <w:r>
+        <w:rPr>
+          <w:rFonts w:ascii="Arial" w:eastAsia="宋体" w:hAnsi="Arial" w:cs="Arial"/>
+          <w:color w:val="4F4F4F"/>
+          <w:kern w:val="0"/>
+          <w:szCs w:val="21"/>
+        </w:rPr>
+        <w:t>height</w:t>
+      </w:r>
+      <w:r>
+        <w:rPr>
+          <w:rFonts w:ascii="Arial" w:eastAsia="宋体" w:hAnsi="Arial" w:cs="Arial"/>
+          <w:color w:val="4F4F4F"/>
+          <w:kern w:val="0"/>
+          <w:szCs w:val="21"/>
+        </w:rPr>
+        <w:t>方向的缩放比例。</w:t>
+      </w:r>
+    </w:p>
+    <w:p>
+      <w:pPr>
+        <w:widowControl/>
+        <w:shd w:val="clear" w:color="auto" w:fill="FFFFFF"/>
+        <w:spacing w:line="390" w:lineRule="atLeast"/>
+        <w:rPr>
+          <w:rFonts w:ascii="Arial" w:eastAsia="宋体" w:hAnsi="Arial" w:cs="Arial"/>
+          <w:color w:val="4F4F4F"/>
+          <w:kern w:val="0"/>
+          <w:szCs w:val="21"/>
+        </w:rPr>
+      </w:pPr>
+      <w:r>
+        <w:rPr>
+          <w:rFonts w:ascii="Arial" w:eastAsia="宋体" w:hAnsi="Arial" w:cs="Arial"/>
+          <w:color w:val="000099"/>
+          <w:kern w:val="0"/>
+          <w:szCs w:val="21"/>
+        </w:rPr>
+        <w:t>fx</w:t>
+      </w:r>
+      <w:r>
+        <w:rPr>
+          <w:rFonts w:ascii="Arial" w:eastAsia="宋体" w:hAnsi="Arial" w:cs="Arial"/>
+          <w:color w:val="4F4F4F"/>
+          <w:kern w:val="0"/>
+          <w:szCs w:val="21"/>
+        </w:rPr>
+        <w:t>：</w:t>
+      </w:r>
+      <w:r>
+        <w:rPr>
+          <w:rFonts w:ascii="Arial" w:eastAsia="宋体" w:hAnsi="Arial" w:cs="Arial"/>
+          <w:color w:val="4F4F4F"/>
+          <w:kern w:val="0"/>
+          <w:szCs w:val="21"/>
+        </w:rPr>
+        <w:t>width</w:t>
+      </w:r>
+      <w:r>
+        <w:rPr>
+          <w:rFonts w:ascii="Arial" w:eastAsia="宋体" w:hAnsi="Arial" w:cs="Arial"/>
+          <w:color w:val="4F4F4F"/>
+          <w:kern w:val="0"/>
+          <w:szCs w:val="21"/>
+        </w:rPr>
+        <w:t>方向的缩放比例，如果它是</w:t>
+      </w:r>
+      <w:r>
+        <w:rPr>
+          <w:rFonts w:ascii="Arial" w:eastAsia="宋体" w:hAnsi="Arial" w:cs="Arial"/>
+          <w:color w:val="4F4F4F"/>
+          <w:kern w:val="0"/>
+          <w:szCs w:val="21"/>
+        </w:rPr>
+        <w:t>0</w:t>
+      </w:r>
+      <w:r>
+        <w:rPr>
+          <w:rFonts w:ascii="Arial" w:eastAsia="宋体" w:hAnsi="Arial" w:cs="Arial"/>
+          <w:color w:val="4F4F4F"/>
+          <w:kern w:val="0"/>
+          <w:szCs w:val="21"/>
+        </w:rPr>
+        <w:t>，那么它就会按照</w:t>
+      </w:r>
+      <w:r>
+        <w:rPr>
+          <w:rFonts w:ascii="Arial" w:eastAsia="宋体" w:hAnsi="Arial" w:cs="Arial"/>
+          <w:color w:val="4F4F4F"/>
+          <w:kern w:val="0"/>
+          <w:szCs w:val="21"/>
+        </w:rPr>
+        <w:t>(double)dsize.width/src.cols</w:t>
+      </w:r>
+      <w:r>
+        <w:rPr>
+          <w:rFonts w:ascii="Arial" w:eastAsia="宋体" w:hAnsi="Arial" w:cs="Arial"/>
+          <w:color w:val="4F4F4F"/>
+          <w:kern w:val="0"/>
+          <w:szCs w:val="21"/>
+        </w:rPr>
+        <w:t>来计算；</w:t>
+      </w:r>
+    </w:p>
+    <w:p>
+      <w:pPr>
+        <w:widowControl/>
+        <w:shd w:val="clear" w:color="auto" w:fill="FFFFFF"/>
+        <w:spacing w:line="390" w:lineRule="atLeast"/>
+        <w:rPr>
+          <w:rFonts w:ascii="Arial" w:eastAsia="宋体" w:hAnsi="Arial" w:cs="Arial"/>
+          <w:color w:val="4F4F4F"/>
+          <w:kern w:val="0"/>
+          <w:szCs w:val="21"/>
+        </w:rPr>
+      </w:pPr>
+      <w:r>
+        <w:rPr>
+          <w:rFonts w:ascii="Arial" w:eastAsia="宋体" w:hAnsi="Arial" w:cs="Arial"/>
+          <w:color w:val="000099"/>
+          <w:kern w:val="0"/>
+          <w:szCs w:val="21"/>
+        </w:rPr>
+        <w:lastRenderedPageBreak/>
+        <w:t>fy</w:t>
+      </w:r>
+      <w:r>
+        <w:rPr>
+          <w:rFonts w:ascii="Arial" w:eastAsia="宋体" w:hAnsi="Arial" w:cs="Arial"/>
+          <w:color w:val="4F4F4F"/>
+          <w:kern w:val="0"/>
+          <w:szCs w:val="21"/>
+        </w:rPr>
+        <w:t>：</w:t>
+      </w:r>
+      <w:r>
+        <w:rPr>
+          <w:rFonts w:ascii="Arial" w:eastAsia="宋体" w:hAnsi="Arial" w:cs="Arial"/>
+          <w:color w:val="4F4F4F"/>
+          <w:kern w:val="0"/>
+          <w:szCs w:val="21"/>
+        </w:rPr>
+        <w:t>height</w:t>
+      </w:r>
+      <w:r>
+        <w:rPr>
+          <w:rFonts w:ascii="Arial" w:eastAsia="宋体" w:hAnsi="Arial" w:cs="Arial"/>
+          <w:color w:val="4F4F4F"/>
+          <w:kern w:val="0"/>
+          <w:szCs w:val="21"/>
+        </w:rPr>
+        <w:t>方向的缩放比例，如果它是</w:t>
+      </w:r>
+      <w:r>
+        <w:rPr>
+          <w:rFonts w:ascii="Arial" w:eastAsia="宋体" w:hAnsi="Arial" w:cs="Arial"/>
+          <w:color w:val="4F4F4F"/>
+          <w:kern w:val="0"/>
+          <w:szCs w:val="21"/>
+        </w:rPr>
+        <w:t>0</w:t>
+      </w:r>
+      <w:r>
+        <w:rPr>
+          <w:rFonts w:ascii="Arial" w:eastAsia="宋体" w:hAnsi="Arial" w:cs="Arial"/>
+          <w:color w:val="4F4F4F"/>
+          <w:kern w:val="0"/>
+          <w:szCs w:val="21"/>
+        </w:rPr>
+        <w:t>，那么它就会按照</w:t>
+      </w:r>
+      <w:r>
+        <w:rPr>
+          <w:rFonts w:ascii="Arial" w:eastAsia="宋体" w:hAnsi="Arial" w:cs="Arial"/>
+          <w:color w:val="4F4F4F"/>
+          <w:kern w:val="0"/>
+          <w:szCs w:val="21"/>
+        </w:rPr>
+        <w:t>(double)dsize.height/src.rows</w:t>
+      </w:r>
+      <w:r>
+        <w:rPr>
+          <w:rFonts w:ascii="Arial" w:eastAsia="宋体" w:hAnsi="Arial" w:cs="Arial"/>
+          <w:color w:val="4F4F4F"/>
+          <w:kern w:val="0"/>
+          <w:szCs w:val="21"/>
+        </w:rPr>
+        <w:t>来计算；</w:t>
+      </w:r>
+    </w:p>
+    <w:p>
+      <w:pPr>
+        <w:widowControl/>
+        <w:shd w:val="clear" w:color="auto" w:fill="FFFFFF"/>
+        <w:spacing w:line="390" w:lineRule="atLeast"/>
+        <w:rPr>
+          <w:rFonts w:ascii="Arial" w:eastAsia="宋体" w:hAnsi="Arial" w:cs="Arial"/>
+          <w:color w:val="4F4F4F"/>
+          <w:kern w:val="0"/>
+          <w:szCs w:val="21"/>
+        </w:rPr>
+      </w:pPr>
+      <w:r>
+        <w:rPr>
+          <w:rFonts w:ascii="Arial" w:eastAsia="宋体" w:hAnsi="Arial" w:cs="Arial"/>
+          <w:color w:val="000099"/>
+          <w:kern w:val="0"/>
+          <w:szCs w:val="21"/>
+        </w:rPr>
+        <w:t>interpolation</w:t>
+      </w:r>
+      <w:r>
+        <w:rPr>
+          <w:rFonts w:ascii="Arial" w:eastAsia="宋体" w:hAnsi="Arial" w:cs="Arial"/>
+          <w:color w:val="4F4F4F"/>
+          <w:kern w:val="0"/>
+          <w:szCs w:val="21"/>
+        </w:rPr>
+        <w:t>：这个是指定插值的方式，图像缩放之后，肯定像素要进行重新计算的，就靠这个参数来指定重新计算像素的方式，有以下几种：</w:t>
+      </w:r>
+    </w:p>
+    <w:p>
+      <w:pPr>
+        <w:widowControl/>
+        <w:numPr>
+          <w:ilvl w:val="0"/>
+          <w:numId w:val="9"/>
+        </w:numPr>
+        <w:shd w:val="clear" w:color="auto" w:fill="FFFFFF"/>
+        <w:spacing w:line="312" w:lineRule="atLeast"/>
+        <w:ind w:left="480"/>
+        <w:rPr>
+          <w:rFonts w:ascii="Arial" w:eastAsia="宋体" w:hAnsi="Arial" w:cs="Arial"/>
+          <w:color w:val="333333"/>
+          <w:kern w:val="0"/>
+          <w:szCs w:val="21"/>
+        </w:rPr>
+      </w:pPr>
+      <w:r>
+        <w:rPr>
+          <w:rFonts w:ascii="Arial" w:eastAsia="宋体" w:hAnsi="Arial" w:cs="Arial"/>
+          <w:b/>
+          <w:bCs/>
+          <w:color w:val="333333"/>
+          <w:kern w:val="0"/>
+          <w:szCs w:val="21"/>
+        </w:rPr>
+        <w:t>INTER_NEAREST</w:t>
+      </w:r>
+      <w:r>
+        <w:rPr>
+          <w:rFonts w:ascii="Arial" w:eastAsia="宋体" w:hAnsi="Arial" w:cs="Arial"/>
+          <w:color w:val="333333"/>
+          <w:kern w:val="0"/>
+          <w:szCs w:val="21"/>
+        </w:rPr>
+        <w:t xml:space="preserve"> - </w:t>
+      </w:r>
+      <w:r>
+        <w:rPr>
+          <w:rFonts w:ascii="Arial" w:eastAsia="宋体" w:hAnsi="Arial" w:cs="Arial"/>
+          <w:color w:val="333333"/>
+          <w:kern w:val="0"/>
+          <w:szCs w:val="21"/>
+        </w:rPr>
+        <w:t>最邻近插值</w:t>
+      </w:r>
+    </w:p>
+    <w:p>
+      <w:pPr>
+        <w:widowControl/>
+        <w:numPr>
+          <w:ilvl w:val="0"/>
+          <w:numId w:val="9"/>
+        </w:numPr>
+        <w:shd w:val="clear" w:color="auto" w:fill="FFFFFF"/>
+        <w:spacing w:line="312" w:lineRule="atLeast"/>
+        <w:ind w:left="480"/>
+        <w:rPr>
+          <w:rFonts w:ascii="Arial" w:eastAsia="宋体" w:hAnsi="Arial" w:cs="Arial"/>
+          <w:color w:val="333333"/>
+          <w:kern w:val="0"/>
+          <w:szCs w:val="21"/>
+        </w:rPr>
+      </w:pPr>
+      <w:r>
+        <w:rPr>
+          <w:rFonts w:ascii="Arial" w:eastAsia="宋体" w:hAnsi="Arial" w:cs="Arial"/>
+          <w:b/>
+          <w:bCs/>
+          <w:color w:val="333333"/>
+          <w:kern w:val="0"/>
+          <w:szCs w:val="21"/>
+        </w:rPr>
+        <w:t>INTER_LINEAR</w:t>
+      </w:r>
+      <w:r>
+        <w:rPr>
+          <w:rFonts w:ascii="Arial" w:eastAsia="宋体" w:hAnsi="Arial" w:cs="Arial"/>
+          <w:color w:val="333333"/>
+          <w:kern w:val="0"/>
+          <w:szCs w:val="21"/>
+        </w:rPr>
+        <w:t xml:space="preserve"> - </w:t>
+      </w:r>
+      <w:r>
+        <w:rPr>
+          <w:rFonts w:ascii="Arial" w:eastAsia="宋体" w:hAnsi="Arial" w:cs="Arial"/>
+          <w:color w:val="333333"/>
+          <w:kern w:val="0"/>
+          <w:szCs w:val="21"/>
+        </w:rPr>
+        <w:t>双线性插值，如果最后一个参数你不指定，默认使用这种方法</w:t>
+      </w:r>
+    </w:p>
+    <w:p>
+      <w:pPr>
+        <w:widowControl/>
+        <w:numPr>
+          <w:ilvl w:val="0"/>
+          <w:numId w:val="9"/>
+        </w:numPr>
+        <w:shd w:val="clear" w:color="auto" w:fill="FFFFFF"/>
+        <w:spacing w:line="312" w:lineRule="atLeast"/>
+        <w:ind w:left="480"/>
+        <w:rPr>
+          <w:rFonts w:ascii="Arial" w:eastAsia="宋体" w:hAnsi="Arial" w:cs="Arial"/>
+          <w:color w:val="333333"/>
+          <w:kern w:val="0"/>
+          <w:szCs w:val="21"/>
+        </w:rPr>
+      </w:pPr>
+      <w:r>
+        <w:rPr>
+          <w:rFonts w:ascii="Arial" w:eastAsia="宋体" w:hAnsi="Arial" w:cs="Arial"/>
+          <w:b/>
+          <w:bCs/>
+          <w:color w:val="333333"/>
+          <w:kern w:val="0"/>
+          <w:szCs w:val="21"/>
+        </w:rPr>
+        <w:t>INTER_AREA</w:t>
+      </w:r>
+      <w:r>
+        <w:rPr>
+          <w:rFonts w:ascii="Arial" w:eastAsia="宋体" w:hAnsi="Arial" w:cs="Arial"/>
+          <w:color w:val="333333"/>
+          <w:kern w:val="0"/>
+          <w:szCs w:val="21"/>
+        </w:rPr>
+        <w:t> - resampling using pixel area relation. It may be a preferred method for image decimation, as it gives moire’-free results. But when the image is zoomed, it is similar to the </w:t>
+      </w:r>
+      <w:r>
+        <w:rPr>
+          <w:rFonts w:ascii="宋体" w:eastAsia="宋体" w:hAnsi="宋体" w:cs="宋体"/>
+          <w:color w:val="003048"/>
+          <w:kern w:val="0"/>
+          <w:szCs w:val="21"/>
+        </w:rPr>
+        <w:t>INTER_NEAREST</w:t>
+      </w:r>
+      <w:r>
+        <w:rPr>
+          <w:rFonts w:ascii="Arial" w:eastAsia="宋体" w:hAnsi="Arial" w:cs="Arial"/>
+          <w:color w:val="333333"/>
+          <w:kern w:val="0"/>
+          <w:szCs w:val="21"/>
+        </w:rPr>
+        <w:t> method.</w:t>
+      </w:r>
+    </w:p>
+    <w:p>
+      <w:pPr>
+        <w:widowControl/>
+        <w:numPr>
+          <w:ilvl w:val="0"/>
+          <w:numId w:val="9"/>
+        </w:numPr>
+        <w:shd w:val="clear" w:color="auto" w:fill="FFFFFF"/>
+        <w:spacing w:line="312" w:lineRule="atLeast"/>
+        <w:ind w:left="480"/>
+        <w:rPr>
+          <w:rFonts w:ascii="Arial" w:eastAsia="宋体" w:hAnsi="Arial" w:cs="Arial"/>
+          <w:color w:val="333333"/>
+          <w:kern w:val="0"/>
+          <w:szCs w:val="21"/>
+        </w:rPr>
+      </w:pPr>
+      <w:r>
+        <w:rPr>
+          <w:rFonts w:ascii="Arial" w:eastAsia="宋体" w:hAnsi="Arial" w:cs="Arial"/>
+          <w:b/>
+          <w:bCs/>
+          <w:color w:val="333333"/>
+          <w:kern w:val="0"/>
+          <w:szCs w:val="21"/>
+        </w:rPr>
+        <w:t>INTER_CUBIC</w:t>
+      </w:r>
+      <w:r>
+        <w:rPr>
+          <w:rFonts w:ascii="Arial" w:eastAsia="宋体" w:hAnsi="Arial" w:cs="Arial"/>
+          <w:color w:val="333333"/>
+          <w:kern w:val="0"/>
+          <w:szCs w:val="21"/>
+        </w:rPr>
+        <w:t> - 4x4</w:t>
+      </w:r>
+      <w:r>
+        <w:rPr>
+          <w:rFonts w:ascii="Arial" w:eastAsia="宋体" w:hAnsi="Arial" w:cs="Arial"/>
+          <w:color w:val="333333"/>
+          <w:kern w:val="0"/>
+          <w:szCs w:val="21"/>
+        </w:rPr>
+        <w:t>像素邻域内的双立方插值</w:t>
+      </w:r>
+    </w:p>
+    <w:p>
+      <w:pPr>
+        <w:widowControl/>
+        <w:numPr>
+          <w:ilvl w:val="0"/>
+          <w:numId w:val="9"/>
+        </w:numPr>
+        <w:shd w:val="clear" w:color="auto" w:fill="FFFFFF"/>
+        <w:spacing w:line="312" w:lineRule="atLeast"/>
+        <w:ind w:left="480"/>
+        <w:rPr>
+          <w:rFonts w:ascii="Arial" w:eastAsia="宋体" w:hAnsi="Arial" w:cs="Arial"/>
+          <w:color w:val="333333"/>
+          <w:kern w:val="0"/>
+          <w:szCs w:val="21"/>
+        </w:rPr>
+      </w:pPr>
+      <w:r>
+        <w:rPr>
+          <w:rFonts w:ascii="Arial" w:eastAsia="宋体" w:hAnsi="Arial" w:cs="Arial"/>
+          <w:b/>
+          <w:bCs/>
+          <w:color w:val="333333"/>
+          <w:kern w:val="0"/>
+          <w:szCs w:val="21"/>
+        </w:rPr>
+        <w:t>INTER_LANCZOS4</w:t>
+      </w:r>
+      <w:r>
+        <w:rPr>
+          <w:rFonts w:ascii="Arial" w:eastAsia="宋体" w:hAnsi="Arial" w:cs="Arial"/>
+          <w:color w:val="333333"/>
+          <w:kern w:val="0"/>
+          <w:szCs w:val="21"/>
+        </w:rPr>
+        <w:t> - 8x8</w:t>
+      </w:r>
+      <w:r>
+        <w:rPr>
+          <w:rFonts w:ascii="Arial" w:eastAsia="宋体" w:hAnsi="Arial" w:cs="Arial"/>
+          <w:color w:val="333333"/>
+          <w:kern w:val="0"/>
+          <w:szCs w:val="21"/>
+        </w:rPr>
+        <w:t>像素邻域内的</w:t>
+      </w:r>
+      <w:r>
+        <w:rPr>
+          <w:rFonts w:ascii="Arial" w:eastAsia="宋体" w:hAnsi="Arial" w:cs="Arial"/>
+          <w:color w:val="333333"/>
+          <w:kern w:val="0"/>
+          <w:szCs w:val="21"/>
+        </w:rPr>
+        <w:t>Lanczos</w:t>
+      </w:r>
+      <w:r>
+        <w:rPr>
+          <w:rFonts w:ascii="Arial" w:eastAsia="宋体" w:hAnsi="Arial" w:cs="Arial"/>
+          <w:color w:val="333333"/>
+          <w:kern w:val="0"/>
+          <w:szCs w:val="21"/>
+        </w:rPr>
+        <w:t>插值</w:t>
+      </w:r>
+    </w:p>
+    <w:p>
+      <w:pPr>
+        <w:rPr>
+          <w:rFonts w:hint="eastAsia"/>
+          <w:szCs w:val="21"/>
+        </w:rPr>
+      </w:pPr>
+      <w:bookmarkStart w:id="1" w:name="_GoBack"/>
+      <w:bookmarkEnd w:id="1"/>
+    </w:p>
     <w:p/>
     <w:p>
       <w:pPr>
@@ -8047,6 +8936,15 @@
       </w:r>
     </w:p>
     <w:p/>
+    <w:p/>
+    <w:p/>
+    <w:p>
+      <w:pPr>
+        <w:rPr>
+          <w:rFonts w:hint="eastAsia"/>
+        </w:rPr>
+      </w:pPr>
+    </w:p>
     <w:p>
       <w:pPr>
         <w:pStyle w:val="3"/>
@@ -8635,6 +9533,155 @@
     </w:lvl>
   </w:abstractNum>
   <w:abstractNum w:abstractNumId="4" w15:restartNumberingAfterBreak="0">
+    <w:nsid w:val="57D42972"/>
+    <w:multiLevelType w:val="multilevel"/>
+    <w:tmpl w:val="45149C72"/>
+    <w:lvl w:ilvl="0">
+      <w:start w:val="1"/>
+      <w:numFmt w:val="bullet"/>
+      <w:lvlText w:val=""/>
+      <w:lvlJc w:val="left"/>
+      <w:pPr>
+        <w:tabs>
+          <w:tab w:val="num" w:pos="720"/>
+        </w:tabs>
+        <w:ind w:left="720" w:hanging="360"/>
+      </w:pPr>
+      <w:rPr>
+        <w:rFonts w:ascii="Symbol" w:hAnsi="Symbol" w:hint="default"/>
+        <w:sz w:val="20"/>
+      </w:rPr>
+    </w:lvl>
+    <w:lvl w:ilvl="1" w:tentative="1">
+      <w:start w:val="1"/>
+      <w:numFmt w:val="bullet"/>
+      <w:lvlText w:val="o"/>
+      <w:lvlJc w:val="left"/>
+      <w:pPr>
+        <w:tabs>
+          <w:tab w:val="num" w:pos="1440"/>
+        </w:tabs>
+        <w:ind w:left="1440" w:hanging="360"/>
+      </w:pPr>
+      <w:rPr>
+        <w:rFonts w:ascii="Courier New" w:hAnsi="Courier New" w:hint="default"/>
+        <w:sz w:val="20"/>
+      </w:rPr>
+    </w:lvl>
+    <w:lvl w:ilvl="2" w:tentative="1">
+      <w:start w:val="1"/>
+      <w:numFmt w:val="bullet"/>
+      <w:lvlText w:val=""/>
+      <w:lvlJc w:val="left"/>
+      <w:pPr>
+        <w:tabs>
+          <w:tab w:val="num" w:pos="2160"/>
+        </w:tabs>
+        <w:ind w:left="2160" w:hanging="360"/>
+      </w:pPr>
+      <w:rPr>
+        <w:rFonts w:ascii="Wingdings" w:hAnsi="Wingdings" w:hint="default"/>
+        <w:sz w:val="20"/>
+      </w:rPr>
+    </w:lvl>
+    <w:lvl w:ilvl="3" w:tentative="1">
+      <w:start w:val="1"/>
+      <w:numFmt w:val="bullet"/>
+      <w:lvlText w:val=""/>
+      <w:lvlJc w:val="left"/>
+      <w:pPr>
+        <w:tabs>
+          <w:tab w:val="num" w:pos="2880"/>
+        </w:tabs>
+        <w:ind w:left="2880" w:hanging="360"/>
+      </w:pPr>
+      <w:rPr>
+        <w:rFonts w:ascii="Wingdings" w:hAnsi="Wingdings" w:hint="default"/>
+        <w:sz w:val="20"/>
+      </w:rPr>
+    </w:lvl>
+    <w:lvl w:ilvl="4" w:tentative="1">
+      <w:start w:val="1"/>
+      <w:numFmt w:val="bullet"/>
+      <w:lvlText w:val=""/>
+      <w:lvlJc w:val="left"/>
+      <w:pPr>
+        <w:tabs>
+          <w:tab w:val="num" w:pos="3600"/>
+        </w:tabs>
+        <w:ind w:left="3600" w:hanging="360"/>
+      </w:pPr>
+      <w:rPr>
+        <w:rFonts w:ascii="Wingdings" w:hAnsi="Wingdings" w:hint="default"/>
+        <w:sz w:val="20"/>
+      </w:rPr>
+    </w:lvl>
+    <w:lvl w:ilvl="5" w:tentative="1">
+      <w:start w:val="1"/>
+      <w:numFmt w:val="bullet"/>
+      <w:lvlText w:val=""/>
+      <w:lvlJc w:val="left"/>
+      <w:pPr>
+        <w:tabs>
+          <w:tab w:val="num" w:pos="4320"/>
+        </w:tabs>
+        <w:ind w:left="4320" w:hanging="360"/>
+      </w:pPr>
+      <w:rPr>
+        <w:rFonts w:ascii="Wingdings" w:hAnsi="Wingdings" w:hint="default"/>
+        <w:sz w:val="20"/>
+      </w:rPr>
+    </w:lvl>
+    <w:lvl w:ilvl="6" w:tentative="1">
+      <w:start w:val="1"/>
+      <w:numFmt w:val="bullet"/>
+      <w:lvlText w:val=""/>
+      <w:lvlJc w:val="left"/>
+      <w:pPr>
+        <w:tabs>
+          <w:tab w:val="num" w:pos="5040"/>
+        </w:tabs>
+        <w:ind w:left="5040" w:hanging="360"/>
+      </w:pPr>
+      <w:rPr>
+        <w:rFonts w:ascii="Wingdings" w:hAnsi="Wingdings" w:hint="default"/>
+        <w:sz w:val="20"/>
+      </w:rPr>
+    </w:lvl>
+    <w:lvl w:ilvl="7" w:tentative="1">
+      <w:start w:val="1"/>
+      <w:numFmt w:val="bullet"/>
+      <w:lvlText w:val=""/>
+      <w:lvlJc w:val="left"/>
+      <w:pPr>
+        <w:tabs>
+          <w:tab w:val="num" w:pos="5760"/>
+        </w:tabs>
+        <w:ind w:left="5760" w:hanging="360"/>
+      </w:pPr>
+      <w:rPr>
+        <w:rFonts w:ascii="Wingdings" w:hAnsi="Wingdings" w:hint="default"/>
+        <w:sz w:val="20"/>
+      </w:rPr>
+    </w:lvl>
+    <w:lvl w:ilvl="8" w:tentative="1">
+      <w:start w:val="1"/>
+      <w:numFmt w:val="bullet"/>
+      <w:lvlText w:val=""/>
+      <w:lvlJc w:val="left"/>
+      <w:pPr>
+        <w:tabs>
+          <w:tab w:val="num" w:pos="6480"/>
+        </w:tabs>
+        <w:ind w:left="6480" w:hanging="360"/>
+      </w:pPr>
+      <w:rPr>
+        <w:rFonts w:ascii="Wingdings" w:hAnsi="Wingdings" w:hint="default"/>
+        <w:sz w:val="20"/>
+      </w:rPr>
+    </w:lvl>
+  </w:abstractNum>
+  <w:abstractNum w:abstractNumId="5" w15:restartNumberingAfterBreak="0">
     <w:nsid w:val="624B2D30"/>
     <w:multiLevelType w:val="hybridMultilevel"/>
     <w:tmpl w:val="7D12786C"/>
@@ -8747,7 +9794,7 @@
       </w:rPr>
     </w:lvl>
   </w:abstractNum>
-  <w:abstractNum w:abstractNumId="5" w15:restartNumberingAfterBreak="0">
+  <w:abstractNum w:abstractNumId="6" w15:restartNumberingAfterBreak="0">
     <w:nsid w:val="6CC76E8B"/>
     <w:multiLevelType w:val="multilevel"/>
     <w:tmpl w:val="D494E004"/>
@@ -8860,7 +9907,7 @@
       </w:rPr>
     </w:lvl>
   </w:abstractNum>
-  <w:abstractNum w:abstractNumId="6" w15:restartNumberingAfterBreak="0">
+  <w:abstractNum w:abstractNumId="7" w15:restartNumberingAfterBreak="0">
     <w:nsid w:val="6D552157"/>
     <w:multiLevelType w:val="hybridMultilevel"/>
     <w:tmpl w:val="991A0A8E"/>
@@ -8946,7 +9993,7 @@
       </w:pPr>
     </w:lvl>
   </w:abstractNum>
-  <w:abstractNum w:abstractNumId="7" w15:restartNumberingAfterBreak="0">
+  <w:abstractNum w:abstractNumId="8" w15:restartNumberingAfterBreak="0">
     <w:nsid w:val="741A646C"/>
     <w:multiLevelType w:val="multilevel"/>
     <w:tmpl w:val="BBB0F574"/>
@@ -9060,13 +10107,13 @@
     </w:lvl>
   </w:abstractNum>
   <w:num w:numId="1">
-    <w:abstractNumId w:val="5"/>
+    <w:abstractNumId w:val="6"/>
   </w:num>
   <w:num w:numId="2">
     <w:abstractNumId w:val="3"/>
   </w:num>
   <w:num w:numId="3">
-    <w:abstractNumId w:val="7"/>
+    <w:abstractNumId w:val="8"/>
   </w:num>
   <w:num w:numId="4">
     <w:abstractNumId w:val="0"/>
@@ -9075,13 +10122,16 @@
     <w:abstractNumId w:val="2"/>
   </w:num>
   <w:num w:numId="6">
-    <w:abstractNumId w:val="6"/>
+    <w:abstractNumId w:val="7"/>
   </w:num>
   <w:num w:numId="7">
-    <w:abstractNumId w:val="4"/>
+    <w:abstractNumId w:val="5"/>
   </w:num>
   <w:num w:numId="8">
     <w:abstractNumId w:val="1"/>
+  </w:num>
+  <w:num w:numId="9">
+    <w:abstractNumId w:val="4"/>
   </w:num>
 </w:numbering>
 </file>
@@ -9770,6 +10820,16 @@
       <w:szCs w:val="24"/>
     </w:rPr>
   </w:style>
+  <w:style w:type="character" w:customStyle="1" w:styleId="hljs-number">
+    <w:name w:val="hljs-number"/>
+    <w:basedOn w:val="a0"/>
+    <w:rsid w:val="00CD4998"/>
+  </w:style>
+  <w:style w:type="character" w:customStyle="1" w:styleId="pre">
+    <w:name w:val="pre"/>
+    <w:basedOn w:val="a0"/>
+    <w:rsid w:val="00CD4998"/>
+  </w:style>
 </w:styles>
 </file>
 
@@ -10073,7 +11133,7 @@
 </file>
 
 <file path=customXml/itemProps1.xml><?xml version="1.0" encoding="utf-8"?>
-<ds:datastoreItem xmlns:ds="http://schemas.openxmlformats.org/officeDocument/2006/customXml" ds:itemID="{CDF656B5-798A-4182-820D-4F7B2BB62ECC}">
+<ds:datastoreItem xmlns:ds="http://schemas.openxmlformats.org/officeDocument/2006/customXml" ds:itemID="{0593883E-F418-427C-909B-0B5243200974}">
   <ds:schemaRefs>
     <ds:schemaRef ds:uri="http://schemas.openxmlformats.org/officeDocument/2006/bibliography"/>
   </ds:schemaRefs>

</xml_diff>

<commit_message>
complete the jingquedingwei function(消除边框影响)，update the file.doc
</commit_message>
<xml_diff>
--- a/CODE_INTRODUCE.docx
+++ b/CODE_INTRODUCE.docx
@@ -1017,7 +1017,7 @@
           <v:shape id="_x0000_i1025" type="#_x0000_t75" style="width:414.75pt;height:143.25pt" o:ole="">
             <v:imagedata r:id="rId6" o:title=""/>
           </v:shape>
-          <o:OLEObject Type="Embed" ProgID="Visio.Drawing.11" ShapeID="_x0000_i1025" DrawAspect="Content" ObjectID="_1597406248" r:id="rId7"/>
+          <o:OLEObject Type="Embed" ProgID="Visio.Drawing.11" ShapeID="_x0000_i1025" DrawAspect="Content" ObjectID="_1597416810" r:id="rId7"/>
         </w:object>
       </w:r>
     </w:p>
@@ -8908,12 +8908,9 @@
     <w:p>
       <w:pPr>
         <w:rPr>
-          <w:rFonts w:hint="eastAsia"/>
-          <w:szCs w:val="21"/>
-        </w:rPr>
-      </w:pPr>
-      <w:bookmarkStart w:id="1" w:name="_GoBack"/>
-      <w:bookmarkEnd w:id="1"/>
+          <w:szCs w:val="21"/>
+        </w:rPr>
+      </w:pPr>
     </w:p>
     <w:p/>
     <w:p>
@@ -8926,25 +8923,197 @@
         <w:spacing w:before="0" w:after="0" w:line="240" w:lineRule="auto"/>
       </w:pPr>
       <w:r>
-        <w:t>assert</w:t>
+        <w:rPr>
+          <w:rFonts w:ascii="Arial" w:hAnsi="Arial" w:cs="Arial"/>
+          <w:color w:val="4F4F4F"/>
+          <w:shd w:val="clear" w:color="auto" w:fill="FFFFFF"/>
+        </w:rPr>
+        <w:t>Rect</w:t>
       </w:r>
       <w:r>
         <w:rPr>
           <w:rFonts w:hint="eastAsia"/>
         </w:rPr>
         <w:t>函数</w:t>
+      </w:r>
+    </w:p>
+    <w:p>
+      <w:r>
+        <w:rPr>
+          <w:rFonts w:ascii="Arial" w:hAnsi="Arial" w:cs="Arial"/>
+          <w:color w:val="4F4F4F"/>
+          <w:shd w:val="clear" w:color="auto" w:fill="FFFFFF"/>
+        </w:rPr>
+        <w:t>Rect(int _x,int _y,int _width,int _height); </w:t>
+      </w:r>
+      <w:r>
+        <w:rPr>
+          <w:rFonts w:ascii="Arial" w:hAnsi="Arial" w:cs="Arial"/>
+          <w:color w:val="4F4F4F"/>
+        </w:rPr>
+        <w:br/>
+      </w:r>
+      <w:r>
+        <w:rPr>
+          <w:rFonts w:ascii="Arial" w:hAnsi="Arial" w:cs="Arial"/>
+          <w:color w:val="4F4F4F"/>
+          <w:shd w:val="clear" w:color="auto" w:fill="FFFFFF"/>
+        </w:rPr>
+        <w:t>参数意思为：左上角</w:t>
+      </w:r>
+      <w:r>
+        <w:rPr>
+          <w:rFonts w:ascii="Arial" w:hAnsi="Arial" w:cs="Arial"/>
+          <w:color w:val="4F4F4F"/>
+          <w:shd w:val="clear" w:color="auto" w:fill="FFFFFF"/>
+        </w:rPr>
+        <w:t>x</w:t>
+      </w:r>
+      <w:r>
+        <w:rPr>
+          <w:rFonts w:ascii="Arial" w:hAnsi="Arial" w:cs="Arial"/>
+          <w:color w:val="4F4F4F"/>
+          <w:shd w:val="clear" w:color="auto" w:fill="FFFFFF"/>
+        </w:rPr>
+        <w:t>坐标</w:t>
+      </w:r>
+      <w:r>
+        <w:rPr>
+          <w:rFonts w:ascii="Arial" w:hAnsi="Arial" w:cs="Arial"/>
+          <w:color w:val="4F4F4F"/>
+          <w:shd w:val="clear" w:color="auto" w:fill="FFFFFF"/>
+        </w:rPr>
+        <w:t> </w:t>
+      </w:r>
+      <w:r>
+        <w:rPr>
+          <w:rFonts w:ascii="Arial" w:hAnsi="Arial" w:cs="Arial"/>
+          <w:color w:val="4F4F4F"/>
+        </w:rPr>
+        <w:br/>
+      </w:r>
+      <w:r>
+        <w:rPr>
+          <w:rFonts w:ascii="Arial" w:hAnsi="Arial" w:cs="Arial"/>
+          <w:color w:val="4F4F4F"/>
+          <w:shd w:val="clear" w:color="auto" w:fill="FFFFFF"/>
+        </w:rPr>
+        <w:t>左上角</w:t>
+      </w:r>
+      <w:r>
+        <w:rPr>
+          <w:rFonts w:ascii="Arial" w:hAnsi="Arial" w:cs="Arial"/>
+          <w:color w:val="4F4F4F"/>
+          <w:shd w:val="clear" w:color="auto" w:fill="FFFFFF"/>
+        </w:rPr>
+        <w:t>y</w:t>
+      </w:r>
+      <w:r>
+        <w:rPr>
+          <w:rFonts w:ascii="Arial" w:hAnsi="Arial" w:cs="Arial"/>
+          <w:color w:val="4F4F4F"/>
+          <w:shd w:val="clear" w:color="auto" w:fill="FFFFFF"/>
+        </w:rPr>
+        <w:t>坐标</w:t>
+      </w:r>
+      <w:r>
+        <w:rPr>
+          <w:rFonts w:ascii="Arial" w:hAnsi="Arial" w:cs="Arial"/>
+          <w:color w:val="4F4F4F"/>
+          <w:shd w:val="clear" w:color="auto" w:fill="FFFFFF"/>
+        </w:rPr>
+        <w:t> </w:t>
+      </w:r>
+      <w:r>
+        <w:rPr>
+          <w:rFonts w:ascii="Arial" w:hAnsi="Arial" w:cs="Arial"/>
+          <w:color w:val="4F4F4F"/>
+        </w:rPr>
+        <w:br/>
+      </w:r>
+      <w:r>
+        <w:rPr>
+          <w:rFonts w:ascii="Arial" w:hAnsi="Arial" w:cs="Arial"/>
+          <w:color w:val="4F4F4F"/>
+          <w:shd w:val="clear" w:color="auto" w:fill="FFFFFF"/>
+        </w:rPr>
+        <w:t>矩形的宽</w:t>
+      </w:r>
+      <w:r>
+        <w:rPr>
+          <w:rFonts w:ascii="Arial" w:hAnsi="Arial" w:cs="Arial"/>
+          <w:color w:val="4F4F4F"/>
+          <w:shd w:val="clear" w:color="auto" w:fill="FFFFFF"/>
+        </w:rPr>
+        <w:t> </w:t>
+      </w:r>
+      <w:bookmarkStart w:id="1" w:name="_GoBack"/>
+      <w:bookmarkEnd w:id="1"/>
+      <w:r>
+        <w:rPr>
+          <w:rFonts w:ascii="Arial" w:hAnsi="Arial" w:cs="Arial"/>
+          <w:color w:val="4F4F4F"/>
+        </w:rPr>
+        <w:br/>
+      </w:r>
+      <w:r>
+        <w:rPr>
+          <w:rFonts w:ascii="Arial" w:hAnsi="Arial" w:cs="Arial"/>
+          <w:color w:val="4F4F4F"/>
+          <w:shd w:val="clear" w:color="auto" w:fill="FFFFFF"/>
+        </w:rPr>
+        <w:t>矩形的高</w:t>
+      </w:r>
+      <w:r>
+        <w:rPr>
+          <w:rFonts w:ascii="Arial" w:hAnsi="Arial" w:cs="Arial"/>
+          <w:color w:val="4F4F4F"/>
+          <w:shd w:val="clear" w:color="auto" w:fill="FFFFFF"/>
+        </w:rPr>
+        <w:t> </w:t>
+      </w:r>
+      <w:r>
+        <w:rPr>
+          <w:rFonts w:ascii="Arial" w:hAnsi="Arial" w:cs="Arial"/>
+          <w:color w:val="4F4F4F"/>
+        </w:rPr>
+        <w:br/>
+      </w:r>
+      <w:r>
+        <w:rPr>
+          <w:rFonts w:ascii="Arial" w:hAnsi="Arial" w:cs="Arial"/>
+          <w:color w:val="4F4F4F"/>
+          <w:shd w:val="clear" w:color="auto" w:fill="FFFFFF"/>
+        </w:rPr>
+        <w:t>一般的用法为</w:t>
+      </w:r>
+      <w:r>
+        <w:rPr>
+          <w:rFonts w:ascii="Arial" w:hAnsi="Arial" w:cs="Arial"/>
+          <w:color w:val="4F4F4F"/>
+          <w:shd w:val="clear" w:color="auto" w:fill="FFFFFF"/>
+        </w:rPr>
+        <w:t>Rect g_rectangle; </w:t>
+      </w:r>
+      <w:r>
+        <w:rPr>
+          <w:rFonts w:ascii="Arial" w:hAnsi="Arial" w:cs="Arial"/>
+          <w:color w:val="4F4F4F"/>
+        </w:rPr>
+        <w:br/>
+      </w:r>
+      <w:r>
+        <w:rPr>
+          <w:rFonts w:ascii="Arial" w:hAnsi="Arial" w:cs="Arial"/>
+          <w:color w:val="4F4F4F"/>
+          <w:shd w:val="clear" w:color="auto" w:fill="FFFFFF"/>
+        </w:rPr>
+        <w:t>g_rectangle=Rect(a,b,c,d);</w:t>
       </w:r>
     </w:p>
     <w:p/>
     <w:p/>
     <w:p/>
-    <w:p>
-      <w:pPr>
-        <w:rPr>
-          <w:rFonts w:hint="eastAsia"/>
-        </w:rPr>
-      </w:pPr>
-    </w:p>
     <w:p>
       <w:pPr>
         <w:pStyle w:val="3"/>
@@ -11133,7 +11302,7 @@
 </file>
 
 <file path=customXml/itemProps1.xml><?xml version="1.0" encoding="utf-8"?>
-<ds:datastoreItem xmlns:ds="http://schemas.openxmlformats.org/officeDocument/2006/customXml" ds:itemID="{0593883E-F418-427C-909B-0B5243200974}">
+<ds:datastoreItem xmlns:ds="http://schemas.openxmlformats.org/officeDocument/2006/customXml" ds:itemID="{CB8F0D92-9E45-4781-ADE9-1376933C67EF}">
   <ds:schemaRefs>
     <ds:schemaRef ds:uri="http://schemas.openxmlformats.org/officeDocument/2006/bibliography"/>
   </ds:schemaRefs>

</xml_diff>